<commit_message>
model trained using neural network with tfidf and word2vec
</commit_message>
<xml_diff>
--- a/Software Development Project.docx
+++ b/Software Development Project.docx
@@ -340,13 +340,10 @@
           <w:sz w:val="24"/>
           <w:szCs w:val="24"/>
         </w:rPr>
-        <w:t>Guided By: Hariom Pandya.</w:t>
-      </w:r>
-    </w:p>
-    <w:p>
-      <w:pPr>
-        <w:spacing w:after="0"/>
-        <w:jc w:val="center"/>
+        <w:t xml:space="preserve">Guided By: </w:t>
+      </w:r>
+      <w:proofErr w:type="spellStart"/>
+      <w:r>
         <w:rPr>
           <w:rFonts w:ascii="Yu Gothic UI Light" w:eastAsia="Yu Gothic UI Light" w:hAnsi="Yu Gothic UI Light" w:cs="Segoe UI Light"/>
           <w:b/>
@@ -354,7 +351,9 @@
           <w:sz w:val="24"/>
           <w:szCs w:val="24"/>
         </w:rPr>
-      </w:pPr>
+        <w:t>Hariom</w:t>
+      </w:r>
+      <w:proofErr w:type="spellEnd"/>
       <w:r>
         <w:rPr>
           <w:rFonts w:ascii="Yu Gothic UI Light" w:eastAsia="Yu Gothic UI Light" w:hAnsi="Yu Gothic UI Light" w:cs="Segoe UI Light"/>
@@ -363,9 +362,13 @@
           <w:sz w:val="24"/>
           <w:szCs w:val="24"/>
         </w:rPr>
-        <w:t>February 15,</w:t>
-      </w:r>
-      <w:r>
+        <w:t xml:space="preserve"> Pandya.</w:t>
+      </w:r>
+    </w:p>
+    <w:p>
+      <w:pPr>
+        <w:spacing w:after="0"/>
+        <w:jc w:val="center"/>
         <w:rPr>
           <w:rFonts w:ascii="Yu Gothic UI Light" w:eastAsia="Yu Gothic UI Light" w:hAnsi="Yu Gothic UI Light" w:cs="Segoe UI Light"/>
           <w:b/>
@@ -373,8 +376,7 @@
           <w:sz w:val="24"/>
           <w:szCs w:val="24"/>
         </w:rPr>
-        <w:t xml:space="preserve"> </w:t>
-      </w:r>
+      </w:pPr>
       <w:r>
         <w:rPr>
           <w:rFonts w:ascii="Yu Gothic UI Light" w:eastAsia="Yu Gothic UI Light" w:hAnsi="Yu Gothic UI Light" w:cs="Segoe UI Light"/>
@@ -383,13 +385,9 @@
           <w:sz w:val="24"/>
           <w:szCs w:val="24"/>
         </w:rPr>
-        <w:t>2020</w:t>
-      </w:r>
-    </w:p>
-    <w:p>
-      <w:pPr>
-        <w:spacing w:after="0"/>
-        <w:jc w:val="center"/>
+        <w:t>February 15,</w:t>
+      </w:r>
+      <w:r>
         <w:rPr>
           <w:rFonts w:ascii="Yu Gothic UI Light" w:eastAsia="Yu Gothic UI Light" w:hAnsi="Yu Gothic UI Light" w:cs="Segoe UI Light"/>
           <w:b/>
@@ -397,12 +395,9 @@
           <w:sz w:val="24"/>
           <w:szCs w:val="24"/>
         </w:rPr>
-      </w:pPr>
-    </w:p>
-    <w:p>
-      <w:pPr>
-        <w:spacing w:after="0"/>
-        <w:jc w:val="center"/>
+        <w:t xml:space="preserve"> </w:t>
+      </w:r>
+      <w:r>
         <w:rPr>
           <w:rFonts w:ascii="Yu Gothic UI Light" w:eastAsia="Yu Gothic UI Light" w:hAnsi="Yu Gothic UI Light" w:cs="Segoe UI Light"/>
           <w:b/>
@@ -410,8 +405,13 @@
           <w:sz w:val="24"/>
           <w:szCs w:val="24"/>
         </w:rPr>
-      </w:pPr>
-      <w:r>
+        <w:t>2020</w:t>
+      </w:r>
+    </w:p>
+    <w:p>
+      <w:pPr>
+        <w:spacing w:after="0"/>
+        <w:jc w:val="center"/>
         <w:rPr>
           <w:rFonts w:ascii="Yu Gothic UI Light" w:eastAsia="Yu Gothic UI Light" w:hAnsi="Yu Gothic UI Light" w:cs="Segoe UI Light"/>
           <w:b/>
@@ -419,7 +419,41 @@
           <w:sz w:val="24"/>
           <w:szCs w:val="24"/>
         </w:rPr>
-        <w:t>Dharmsinh Desai University</w:t>
+      </w:pPr>
+    </w:p>
+    <w:p>
+      <w:pPr>
+        <w:spacing w:after="0"/>
+        <w:jc w:val="center"/>
+        <w:rPr>
+          <w:rFonts w:ascii="Yu Gothic UI Light" w:eastAsia="Yu Gothic UI Light" w:hAnsi="Yu Gothic UI Light" w:cs="Segoe UI Light"/>
+          <w:b/>
+          <w:bCs/>
+          <w:sz w:val="24"/>
+          <w:szCs w:val="24"/>
+        </w:rPr>
+      </w:pPr>
+      <w:proofErr w:type="spellStart"/>
+      <w:r>
+        <w:rPr>
+          <w:rFonts w:ascii="Yu Gothic UI Light" w:eastAsia="Yu Gothic UI Light" w:hAnsi="Yu Gothic UI Light" w:cs="Segoe UI Light"/>
+          <w:b/>
+          <w:bCs/>
+          <w:sz w:val="24"/>
+          <w:szCs w:val="24"/>
+        </w:rPr>
+        <w:t>Dharmsinh</w:t>
+      </w:r>
+      <w:proofErr w:type="spellEnd"/>
+      <w:r>
+        <w:rPr>
+          <w:rFonts w:ascii="Yu Gothic UI Light" w:eastAsia="Yu Gothic UI Light" w:hAnsi="Yu Gothic UI Light" w:cs="Segoe UI Light"/>
+          <w:b/>
+          <w:bCs/>
+          <w:sz w:val="24"/>
+          <w:szCs w:val="24"/>
+        </w:rPr>
+        <w:t xml:space="preserve"> Desai University</w:t>
       </w:r>
     </w:p>
     <w:p>
@@ -2624,19 +2658,7 @@
           <w:szCs w:val="24"/>
           <w:lang w:eastAsia="en-IN" w:bidi="hi-IN"/>
         </w:rPr>
-        <w:t xml:space="preserve"> “market” has different meaning but if w</w:t>
-      </w:r>
-      <w:bookmarkStart w:id="0" w:name="_GoBack"/>
-      <w:bookmarkEnd w:id="0"/>
-      <w:r>
-        <w:rPr>
-          <w:rFonts w:ascii="Yu Gothic UI Light" w:eastAsia="Yu Gothic UI Light" w:hAnsi="Yu Gothic UI Light" w:cs="Courier New"/>
-          <w:color w:val="222222"/>
-          <w:sz w:val="24"/>
-          <w:szCs w:val="24"/>
-          <w:lang w:eastAsia="en-IN" w:bidi="hi-IN"/>
-        </w:rPr>
-        <w:t>e do stemming then “marketing” is replaced with “market”</w:t>
+        <w:t xml:space="preserve"> “market” has different meaning but if we do stemming then “marketing” is replaced with “market”</w:t>
       </w:r>
     </w:p>
     <w:p>
@@ -5321,7 +5343,29 @@
           <w:szCs w:val="24"/>
           <w:lang w:eastAsia="en-IN" w:bidi="hi-IN"/>
         </w:rPr>
-        <w:t>But now what to pass to this logistic regression model? model cannot directly work with text (reviews). it only works with numeric value so some how we have to convert our reviews to numeric values.</w:t>
+        <w:t xml:space="preserve">But now what to pass to this logistic regression model? model cannot directly work with text (reviews). it only works with numeric value so </w:t>
+      </w:r>
+      <w:proofErr w:type="spellStart"/>
+      <w:r>
+        <w:rPr>
+          <w:rFonts w:ascii="Yu Gothic UI Light" w:eastAsia="Yu Gothic UI Light" w:hAnsi="Yu Gothic UI Light" w:cs="Courier New"/>
+          <w:color w:val="222222"/>
+          <w:sz w:val="24"/>
+          <w:szCs w:val="24"/>
+          <w:lang w:eastAsia="en-IN" w:bidi="hi-IN"/>
+        </w:rPr>
+        <w:t>some how</w:t>
+      </w:r>
+      <w:proofErr w:type="spellEnd"/>
+      <w:r>
+        <w:rPr>
+          <w:rFonts w:ascii="Yu Gothic UI Light" w:eastAsia="Yu Gothic UI Light" w:hAnsi="Yu Gothic UI Light" w:cs="Courier New"/>
+          <w:color w:val="222222"/>
+          <w:sz w:val="24"/>
+          <w:szCs w:val="24"/>
+          <w:lang w:eastAsia="en-IN" w:bidi="hi-IN"/>
+        </w:rPr>
+        <w:t xml:space="preserve"> we have to convert our reviews to numeric values.</w:t>
       </w:r>
     </w:p>
     <w:p>
@@ -5848,7 +5892,7 @@
           <w:szCs w:val="16"/>
           <w:lang w:eastAsia="en-IN" w:bidi="hi-IN"/>
         </w:rPr>
-        <w:t>After Doing TF-IDF in our vocabulary which top 25 words in positive words has highest magnitude and which 25 Words in negative words has</w:t>
+        <w:t>After Doing TF-IDF</w:t>
       </w:r>
       <w:r>
         <w:rPr>
@@ -5858,7 +5902,7 @@
           <w:szCs w:val="16"/>
           <w:lang w:eastAsia="en-IN" w:bidi="hi-IN"/>
         </w:rPr>
-        <w:t xml:space="preserve"> lowest</w:t>
+        <w:t>,</w:t>
       </w:r>
       <w:r>
         <w:rPr>
@@ -5868,6 +5912,26 @@
           <w:szCs w:val="16"/>
           <w:lang w:eastAsia="en-IN" w:bidi="hi-IN"/>
         </w:rPr>
+        <w:t xml:space="preserve"> in our vocabulary which top 25 words in positive words has highest magnitude and which 25 Words in negative words has</w:t>
+      </w:r>
+      <w:r>
+        <w:rPr>
+          <w:rFonts w:ascii="Yu Gothic UI Light" w:eastAsia="Yu Gothic UI Light" w:hAnsi="Yu Gothic UI Light" w:cs="Courier New"/>
+          <w:color w:val="222222"/>
+          <w:sz w:val="16"/>
+          <w:szCs w:val="16"/>
+          <w:lang w:eastAsia="en-IN" w:bidi="hi-IN"/>
+        </w:rPr>
+        <w:t xml:space="preserve"> lowest</w:t>
+      </w:r>
+      <w:r>
+        <w:rPr>
+          <w:rFonts w:ascii="Yu Gothic UI Light" w:eastAsia="Yu Gothic UI Light" w:hAnsi="Yu Gothic UI Light" w:cs="Courier New"/>
+          <w:color w:val="222222"/>
+          <w:sz w:val="16"/>
+          <w:szCs w:val="16"/>
+          <w:lang w:eastAsia="en-IN" w:bidi="hi-IN"/>
+        </w:rPr>
         <w:t xml:space="preserve"> highest magnitude.</w:t>
       </w:r>
     </w:p>
@@ -5972,7 +6036,25 @@
           <w:color w:val="222222"/>
           <w:lang w:eastAsia="en-IN" w:bidi="hi-IN"/>
         </w:rPr>
-        <w:t xml:space="preserve"> we(tfidfvectorizer) removing words which occurring so much frequently and also the word which occurring so much rarely.</w:t>
+        <w:t xml:space="preserve"> we(</w:t>
+      </w:r>
+      <w:proofErr w:type="spellStart"/>
+      <w:r>
+        <w:rPr>
+          <w:rFonts w:ascii="Yu Gothic UI Light" w:eastAsia="Yu Gothic UI Light" w:hAnsi="Yu Gothic UI Light" w:cs="Courier New"/>
+          <w:color w:val="222222"/>
+          <w:lang w:eastAsia="en-IN" w:bidi="hi-IN"/>
+        </w:rPr>
+        <w:t>tfidfvectorizer</w:t>
+      </w:r>
+      <w:proofErr w:type="spellEnd"/>
+      <w:r>
+        <w:rPr>
+          <w:rFonts w:ascii="Yu Gothic UI Light" w:eastAsia="Yu Gothic UI Light" w:hAnsi="Yu Gothic UI Light" w:cs="Courier New"/>
+          <w:color w:val="222222"/>
+          <w:lang w:eastAsia="en-IN" w:bidi="hi-IN"/>
+        </w:rPr>
+        <w:t>) removing words which occurring so much frequently and also the word which occurring so much rarely.</w:t>
       </w:r>
     </w:p>
     <w:p>
@@ -6032,6 +6114,1577 @@
           <w:lang w:eastAsia="en-IN" w:bidi="hi-IN"/>
         </w:rPr>
       </w:pPr>
+      <w:r>
+        <w:rPr>
+          <w:rFonts w:ascii="Yu Gothic UI Light" w:eastAsia="Yu Gothic UI Light" w:hAnsi="Yu Gothic UI Light" w:cs="Courier New"/>
+          <w:color w:val="222222"/>
+          <w:lang w:eastAsia="en-IN" w:bidi="hi-IN"/>
+        </w:rPr>
+        <w:lastRenderedPageBreak/>
+        <w:t>We trained our model using logistic regression which gives us accuracy of 92%.</w:t>
+      </w:r>
+    </w:p>
+    <w:p>
+      <w:pPr>
+        <w:pStyle w:val="ListParagraph"/>
+        <w:spacing w:after="0"/>
+        <w:ind w:left="1150"/>
+        <w:rPr>
+          <w:rFonts w:ascii="Yu Gothic UI Light" w:eastAsia="Yu Gothic UI Light" w:hAnsi="Yu Gothic UI Light" w:cs="Courier New"/>
+          <w:color w:val="222222"/>
+          <w:lang w:eastAsia="en-IN" w:bidi="hi-IN"/>
+        </w:rPr>
+      </w:pPr>
+      <w:r>
+        <w:rPr>
+          <w:rFonts w:ascii="Yu Gothic UI Light" w:eastAsia="Yu Gothic UI Light" w:hAnsi="Yu Gothic UI Light" w:cs="Courier New"/>
+          <w:color w:val="222222"/>
+          <w:lang w:eastAsia="en-IN" w:bidi="hi-IN"/>
+        </w:rPr>
+        <w:t xml:space="preserve">We also trained </w:t>
+      </w:r>
+      <w:proofErr w:type="spellStart"/>
+      <w:r>
+        <w:rPr>
+          <w:rFonts w:ascii="Yu Gothic UI Light" w:eastAsia="Yu Gothic UI Light" w:hAnsi="Yu Gothic UI Light" w:cs="Courier New"/>
+          <w:color w:val="222222"/>
+          <w:lang w:eastAsia="en-IN" w:bidi="hi-IN"/>
+        </w:rPr>
+        <w:t>tfidf</w:t>
+      </w:r>
+      <w:proofErr w:type="spellEnd"/>
+      <w:r>
+        <w:rPr>
+          <w:rFonts w:ascii="Yu Gothic UI Light" w:eastAsia="Yu Gothic UI Light" w:hAnsi="Yu Gothic UI Light" w:cs="Courier New"/>
+          <w:color w:val="222222"/>
+          <w:lang w:eastAsia="en-IN" w:bidi="hi-IN"/>
+        </w:rPr>
+        <w:t xml:space="preserve"> with Neural Network which give accuracy of 89%.</w:t>
+      </w:r>
+    </w:p>
+    <w:p>
+      <w:pPr>
+        <w:pStyle w:val="ListParagraph"/>
+        <w:spacing w:after="0"/>
+        <w:ind w:left="1150"/>
+        <w:rPr>
+          <w:rFonts w:ascii="Yu Gothic UI Light" w:eastAsia="Yu Gothic UI Light" w:hAnsi="Yu Gothic UI Light" w:cs="Courier New"/>
+          <w:color w:val="222222"/>
+          <w:lang w:eastAsia="en-IN" w:bidi="hi-IN"/>
+        </w:rPr>
+      </w:pPr>
+      <w:r>
+        <w:rPr>
+          <w:rFonts w:ascii="Yu Gothic UI Light" w:eastAsia="Yu Gothic UI Light" w:hAnsi="Yu Gothic UI Light" w:cs="Courier New"/>
+          <w:color w:val="222222"/>
+          <w:lang w:eastAsia="en-IN" w:bidi="hi-IN"/>
+        </w:rPr>
+        <w:t xml:space="preserve">(for Neural Network </w:t>
+      </w:r>
+      <w:proofErr w:type="spellStart"/>
+      <w:r>
+        <w:rPr>
+          <w:rFonts w:ascii="Yu Gothic UI Light" w:eastAsia="Yu Gothic UI Light" w:hAnsi="Yu Gothic UI Light" w:cs="Courier New"/>
+          <w:color w:val="222222"/>
+          <w:lang w:eastAsia="en-IN" w:bidi="hi-IN"/>
+        </w:rPr>
+        <w:t>Keras</w:t>
+      </w:r>
+      <w:proofErr w:type="spellEnd"/>
+      <w:r>
+        <w:rPr>
+          <w:rFonts w:ascii="Yu Gothic UI Light" w:eastAsia="Yu Gothic UI Light" w:hAnsi="Yu Gothic UI Light" w:cs="Courier New"/>
+          <w:color w:val="222222"/>
+          <w:lang w:eastAsia="en-IN" w:bidi="hi-IN"/>
+        </w:rPr>
+        <w:t xml:space="preserve"> library is used).</w:t>
+      </w:r>
+    </w:p>
+    <w:p>
+      <w:pPr>
+        <w:pStyle w:val="ListParagraph"/>
+        <w:spacing w:after="0"/>
+        <w:ind w:left="1150"/>
+        <w:rPr>
+          <w:rFonts w:ascii="Yu Gothic UI Light" w:eastAsia="Yu Gothic UI Light" w:hAnsi="Yu Gothic UI Light" w:cs="Courier New"/>
+          <w:color w:val="222222"/>
+          <w:lang w:eastAsia="en-IN" w:bidi="hi-IN"/>
+        </w:rPr>
+      </w:pPr>
+    </w:p>
+    <w:p>
+      <w:pPr>
+        <w:pStyle w:val="ListParagraph"/>
+        <w:spacing w:after="0"/>
+        <w:ind w:left="1150"/>
+        <w:rPr>
+          <w:rFonts w:ascii="Yu Gothic UI Light" w:eastAsia="Yu Gothic UI Light" w:hAnsi="Yu Gothic UI Light" w:cs="Courier New"/>
+          <w:color w:val="222222"/>
+          <w:sz w:val="24"/>
+          <w:szCs w:val="24"/>
+          <w:lang w:eastAsia="en-IN" w:bidi="hi-IN"/>
+        </w:rPr>
+      </w:pPr>
+      <w:r>
+        <w:rPr>
+          <w:rFonts w:ascii="Yu Gothic UI Light" w:eastAsia="Yu Gothic UI Light" w:hAnsi="Yu Gothic UI Light" w:cs="Courier New"/>
+          <w:color w:val="222222"/>
+          <w:sz w:val="24"/>
+          <w:szCs w:val="24"/>
+          <w:lang w:eastAsia="en-IN" w:bidi="hi-IN"/>
+        </w:rPr>
+        <w:t>What is epoch? How is it helpful?</w:t>
+      </w:r>
+    </w:p>
+    <w:p>
+      <w:pPr>
+        <w:spacing w:after="0"/>
+        <w:ind w:left="1150"/>
+        <w:rPr>
+          <w:rFonts w:ascii="Yu Gothic UI Light" w:eastAsia="Yu Gothic UI Light" w:hAnsi="Yu Gothic UI Light" w:cs="Arial"/>
+          <w:color w:val="242729"/>
+          <w:shd w:val="clear" w:color="auto" w:fill="FFFFFF"/>
+        </w:rPr>
+      </w:pPr>
+      <w:r>
+        <w:rPr>
+          <w:rFonts w:ascii="Yu Gothic UI Light" w:eastAsia="Yu Gothic UI Light" w:hAnsi="Yu Gothic UI Light" w:cs="Arial"/>
+          <w:color w:val="242729"/>
+          <w:shd w:val="clear" w:color="auto" w:fill="FFFFFF"/>
+        </w:rPr>
+        <w:t>An </w:t>
+      </w:r>
+      <w:r>
+        <w:rPr>
+          <w:rStyle w:val="Emphasis"/>
+          <w:rFonts w:ascii="Yu Gothic UI Light" w:eastAsia="Yu Gothic UI Light" w:hAnsi="Yu Gothic UI Light" w:cs="Arial"/>
+          <w:i w:val="0"/>
+          <w:iCs w:val="0"/>
+          <w:color w:val="242729"/>
+          <w:bdr w:val="none" w:sz="0" w:space="0" w:color="auto" w:frame="1"/>
+          <w:shd w:val="clear" w:color="auto" w:fill="FFFFFF"/>
+        </w:rPr>
+        <w:t>epoch</w:t>
+      </w:r>
+      <w:r>
+        <w:rPr>
+          <w:rFonts w:ascii="Yu Gothic UI Light" w:eastAsia="Yu Gothic UI Light" w:hAnsi="Yu Gothic UI Light" w:cs="Arial"/>
+          <w:color w:val="242729"/>
+          <w:shd w:val="clear" w:color="auto" w:fill="FFFFFF"/>
+        </w:rPr>
+        <w:t> describes the number of times the algorithm sees the </w:t>
+      </w:r>
+      <w:r>
+        <w:rPr>
+          <w:rStyle w:val="Emphasis"/>
+          <w:rFonts w:ascii="Yu Gothic UI Light" w:eastAsia="Yu Gothic UI Light" w:hAnsi="Yu Gothic UI Light" w:cs="Arial"/>
+          <w:i w:val="0"/>
+          <w:iCs w:val="0"/>
+          <w:color w:val="242729"/>
+          <w:bdr w:val="none" w:sz="0" w:space="0" w:color="auto" w:frame="1"/>
+          <w:shd w:val="clear" w:color="auto" w:fill="FFFFFF"/>
+        </w:rPr>
+        <w:t>entire</w:t>
+      </w:r>
+      <w:r>
+        <w:rPr>
+          <w:rFonts w:ascii="Yu Gothic UI Light" w:eastAsia="Yu Gothic UI Light" w:hAnsi="Yu Gothic UI Light" w:cs="Arial"/>
+          <w:color w:val="242729"/>
+          <w:shd w:val="clear" w:color="auto" w:fill="FFFFFF"/>
+        </w:rPr>
+        <w:t> data set. So, each time the algorithm has seen all samples in the dataset, an epoch has completed.</w:t>
+      </w:r>
+    </w:p>
+    <w:p>
+      <w:pPr>
+        <w:spacing w:after="0"/>
+        <w:ind w:left="1150"/>
+        <w:rPr>
+          <w:rFonts w:ascii="Yu Gothic UI Light" w:eastAsia="Yu Gothic UI Light" w:hAnsi="Yu Gothic UI Light" w:cs="Courier New"/>
+          <w:color w:val="222222"/>
+          <w:lang w:eastAsia="en-IN" w:bidi="hi-IN"/>
+        </w:rPr>
+      </w:pPr>
+      <w:r>
+        <w:rPr>
+          <w:rFonts w:ascii="Yu Gothic UI Light" w:eastAsia="Yu Gothic UI Light" w:hAnsi="Yu Gothic UI Light" w:cs="Courier New"/>
+          <w:color w:val="222222"/>
+          <w:lang w:eastAsia="en-IN" w:bidi="hi-IN"/>
+        </w:rPr>
+        <w:t xml:space="preserve">We tried different epochs we get best accuracy at 3-epoch. When used more than 6-epoch it </w:t>
+      </w:r>
+      <w:proofErr w:type="gramStart"/>
+      <w:r>
+        <w:rPr>
+          <w:rFonts w:ascii="Yu Gothic UI Light" w:eastAsia="Yu Gothic UI Light" w:hAnsi="Yu Gothic UI Light" w:cs="Courier New"/>
+          <w:color w:val="222222"/>
+          <w:lang w:eastAsia="en-IN" w:bidi="hi-IN"/>
+        </w:rPr>
+        <w:t>try</w:t>
+      </w:r>
+      <w:proofErr w:type="gramEnd"/>
+      <w:r>
+        <w:rPr>
+          <w:rFonts w:ascii="Yu Gothic UI Light" w:eastAsia="Yu Gothic UI Light" w:hAnsi="Yu Gothic UI Light" w:cs="Courier New"/>
+          <w:color w:val="222222"/>
+          <w:lang w:eastAsia="en-IN" w:bidi="hi-IN"/>
+        </w:rPr>
+        <w:t xml:space="preserve"> to overfit the data and accuracy is reduced.</w:t>
+      </w:r>
+    </w:p>
+    <w:p>
+      <w:pPr>
+        <w:spacing w:after="0"/>
+        <w:ind w:left="1150"/>
+        <w:rPr>
+          <w:rFonts w:ascii="Yu Gothic UI Light" w:eastAsia="Yu Gothic UI Light" w:hAnsi="Yu Gothic UI Light" w:cs="Courier New"/>
+          <w:color w:val="222222"/>
+          <w:lang w:eastAsia="en-IN" w:bidi="hi-IN"/>
+        </w:rPr>
+      </w:pPr>
+    </w:p>
+    <w:p>
+      <w:pPr>
+        <w:pStyle w:val="ListParagraph"/>
+        <w:spacing w:after="0"/>
+        <w:ind w:left="1150"/>
+        <w:rPr>
+          <w:rFonts w:ascii="Yu Gothic UI Light" w:eastAsia="Yu Gothic UI Light" w:hAnsi="Yu Gothic UI Light" w:cs="Courier New"/>
+          <w:color w:val="222222"/>
+          <w:sz w:val="24"/>
+          <w:szCs w:val="24"/>
+          <w:lang w:eastAsia="en-IN" w:bidi="hi-IN"/>
+        </w:rPr>
+      </w:pPr>
+      <w:r>
+        <w:rPr>
+          <w:rFonts w:ascii="Yu Gothic UI Light" w:eastAsia="Yu Gothic UI Light" w:hAnsi="Yu Gothic UI Light" w:cs="Courier New"/>
+          <w:color w:val="222222"/>
+          <w:sz w:val="24"/>
+          <w:szCs w:val="24"/>
+          <w:lang w:eastAsia="en-IN" w:bidi="hi-IN"/>
+        </w:rPr>
+        <w:t xml:space="preserve">What </w:t>
+      </w:r>
+      <w:r>
+        <w:rPr>
+          <w:rFonts w:ascii="Yu Gothic UI Light" w:eastAsia="Yu Gothic UI Light" w:hAnsi="Yu Gothic UI Light" w:cs="Courier New"/>
+          <w:color w:val="222222"/>
+          <w:sz w:val="24"/>
+          <w:szCs w:val="24"/>
+          <w:lang w:eastAsia="en-IN" w:bidi="hi-IN"/>
+        </w:rPr>
+        <w:t>is confusion matrix,</w:t>
+      </w:r>
+      <w:r>
+        <w:rPr>
+          <w:rFonts w:ascii="Yu Gothic UI Light" w:eastAsia="Yu Gothic UI Light" w:hAnsi="Yu Gothic UI Light" w:cs="Courier New"/>
+          <w:color w:val="222222"/>
+          <w:sz w:val="24"/>
+          <w:szCs w:val="24"/>
+          <w:lang w:eastAsia="en-IN" w:bidi="hi-IN"/>
+        </w:rPr>
+        <w:t xml:space="preserve"> precision and recall and f1 score?</w:t>
+      </w:r>
+    </w:p>
+    <w:p>
+      <w:pPr>
+        <w:pStyle w:val="ListParagraph"/>
+        <w:spacing w:after="0"/>
+        <w:ind w:left="1150"/>
+        <w:rPr>
+          <w:rStyle w:val="Strong"/>
+          <w:rFonts w:ascii="Yu Gothic UI Light" w:eastAsia="Yu Gothic UI Light" w:hAnsi="Yu Gothic UI Light" w:cs="Arial"/>
+          <w:bdr w:val="none" w:sz="0" w:space="0" w:color="auto" w:frame="1"/>
+          <w:shd w:val="clear" w:color="auto" w:fill="FFFFFF"/>
+        </w:rPr>
+      </w:pPr>
+      <w:r>
+        <w:rPr>
+          <w:rStyle w:val="Strong"/>
+          <w:rFonts w:ascii="Yu Gothic UI Light" w:eastAsia="Yu Gothic UI Light" w:hAnsi="Yu Gothic UI Light" w:cs="Arial"/>
+          <w:bdr w:val="none" w:sz="0" w:space="0" w:color="auto" w:frame="1"/>
+          <w:shd w:val="clear" w:color="auto" w:fill="FFFFFF"/>
+        </w:rPr>
+        <w:t>Confusion Matrix:</w:t>
+      </w:r>
+    </w:p>
+    <w:p>
+      <w:pPr>
+        <w:shd w:val="clear" w:color="auto" w:fill="FFFFFF"/>
+        <w:spacing w:after="0" w:line="240" w:lineRule="auto"/>
+        <w:ind w:firstLine="1560"/>
+        <w:textAlignment w:val="baseline"/>
+        <w:rPr>
+          <w:rFonts w:ascii="Yu Gothic UI Light" w:eastAsia="Yu Gothic UI Light" w:hAnsi="Yu Gothic UI Light" w:cs="Arial"/>
+          <w:lang w:eastAsia="en-IN" w:bidi="hi-IN"/>
+        </w:rPr>
+      </w:pPr>
+      <w:r>
+        <w:rPr>
+          <w:rFonts w:ascii="Yu Gothic UI Light" w:eastAsia="Yu Gothic UI Light" w:hAnsi="Yu Gothic UI Light" w:cs="Arial"/>
+        </w:rPr>
+        <w:t xml:space="preserve">         </w:t>
+      </w:r>
+      <w:r>
+        <w:rPr>
+          <w:rFonts w:ascii="Yu Gothic UI Light" w:eastAsia="Yu Gothic UI Light" w:hAnsi="Yu Gothic UI Light"/>
+          <w:noProof/>
+        </w:rPr>
+        <w:drawing>
+          <wp:inline distT="0" distB="0" distL="0" distR="0" wp14:anchorId="384A425D" wp14:editId="7BB58080">
+            <wp:extent cx="2192866" cy="1378251"/>
+            <wp:effectExtent l="0" t="0" r="0" b="0"/>
+            <wp:docPr id="15" name="Picture 15"/>
+            <wp:cNvGraphicFramePr>
+              <a:graphicFrameLocks xmlns:a="http://schemas.openxmlformats.org/drawingml/2006/main" noChangeAspect="1"/>
+            </wp:cNvGraphicFramePr>
+            <a:graphic xmlns:a="http://schemas.openxmlformats.org/drawingml/2006/main">
+              <a:graphicData uri="http://schemas.openxmlformats.org/drawingml/2006/picture">
+                <pic:pic xmlns:pic="http://schemas.openxmlformats.org/drawingml/2006/picture">
+                  <pic:nvPicPr>
+                    <pic:cNvPr id="0" name="Picture 14"/>
+                    <pic:cNvPicPr>
+                      <a:picLocks noChangeAspect="1" noChangeArrowheads="1"/>
+                    </pic:cNvPicPr>
+                  </pic:nvPicPr>
+                  <pic:blipFill>
+                    <a:blip r:embed="rId26">
+                      <a:extLst>
+                        <a:ext uri="{28A0092B-C50C-407E-A947-70E740481C1C}">
+                          <a14:useLocalDpi xmlns:a14="http://schemas.microsoft.com/office/drawing/2010/main" val="0"/>
+                        </a:ext>
+                      </a:extLst>
+                    </a:blip>
+                    <a:srcRect/>
+                    <a:stretch>
+                      <a:fillRect/>
+                    </a:stretch>
+                  </pic:blipFill>
+                  <pic:spPr bwMode="auto">
+                    <a:xfrm>
+                      <a:off x="0" y="0"/>
+                      <a:ext cx="2214823" cy="1392051"/>
+                    </a:xfrm>
+                    <a:prstGeom prst="rect">
+                      <a:avLst/>
+                    </a:prstGeom>
+                    <a:noFill/>
+                    <a:ln>
+                      <a:noFill/>
+                    </a:ln>
+                  </pic:spPr>
+                </pic:pic>
+              </a:graphicData>
+            </a:graphic>
+          </wp:inline>
+        </w:drawing>
+      </w:r>
+      <w:r>
+        <w:rPr>
+          <w:rFonts w:ascii="Yu Gothic UI Light" w:eastAsia="Yu Gothic UI Light" w:hAnsi="Yu Gothic UI Light" w:cs="Arial"/>
+        </w:rPr>
+        <w:t xml:space="preserve"> </w:t>
+      </w:r>
+    </w:p>
+    <w:p>
+      <w:pPr>
+        <w:shd w:val="clear" w:color="auto" w:fill="FFFFFF"/>
+        <w:spacing w:after="0" w:line="240" w:lineRule="auto"/>
+        <w:ind w:left="540" w:firstLine="594"/>
+        <w:textAlignment w:val="baseline"/>
+        <w:rPr>
+          <w:rFonts w:ascii="Yu Gothic UI Light" w:eastAsia="Yu Gothic UI Light" w:hAnsi="Yu Gothic UI Light" w:cs="Arial"/>
+          <w:lang w:eastAsia="en-IN" w:bidi="hi-IN"/>
+        </w:rPr>
+      </w:pPr>
+      <w:r>
+        <w:rPr>
+          <w:rFonts w:ascii="Yu Gothic UI Light" w:eastAsia="Yu Gothic UI Light" w:hAnsi="Yu Gothic UI Light" w:cs="Arial"/>
+          <w:lang w:eastAsia="en-IN" w:bidi="hi-IN"/>
+        </w:rPr>
+        <w:t>True Positive (TP</w:t>
+      </w:r>
+      <w:proofErr w:type="gramStart"/>
+      <w:r>
+        <w:rPr>
+          <w:rFonts w:ascii="Yu Gothic UI Light" w:eastAsia="Yu Gothic UI Light" w:hAnsi="Yu Gothic UI Light" w:cs="Arial"/>
+          <w:lang w:eastAsia="en-IN" w:bidi="hi-IN"/>
+        </w:rPr>
+        <w:t>) :</w:t>
+      </w:r>
+      <w:proofErr w:type="gramEnd"/>
+      <w:r>
+        <w:rPr>
+          <w:rFonts w:ascii="Yu Gothic UI Light" w:eastAsia="Yu Gothic UI Light" w:hAnsi="Yu Gothic UI Light" w:cs="Arial"/>
+          <w:lang w:eastAsia="en-IN" w:bidi="hi-IN"/>
+        </w:rPr>
+        <w:t xml:space="preserve"> Observation is positive, and is predicted to be positive.</w:t>
+      </w:r>
+    </w:p>
+    <w:p>
+      <w:pPr>
+        <w:shd w:val="clear" w:color="auto" w:fill="FFFFFF"/>
+        <w:spacing w:after="0" w:line="240" w:lineRule="auto"/>
+        <w:ind w:left="540" w:firstLine="594"/>
+        <w:textAlignment w:val="baseline"/>
+        <w:rPr>
+          <w:rFonts w:ascii="Yu Gothic UI Light" w:eastAsia="Yu Gothic UI Light" w:hAnsi="Yu Gothic UI Light" w:cs="Arial"/>
+          <w:lang w:eastAsia="en-IN" w:bidi="hi-IN"/>
+        </w:rPr>
+      </w:pPr>
+      <w:r>
+        <w:rPr>
+          <w:rFonts w:ascii="Yu Gothic UI Light" w:eastAsia="Yu Gothic UI Light" w:hAnsi="Yu Gothic UI Light" w:cs="Arial"/>
+          <w:lang w:eastAsia="en-IN" w:bidi="hi-IN"/>
+        </w:rPr>
+        <w:t>False Negative (FN</w:t>
+      </w:r>
+      <w:proofErr w:type="gramStart"/>
+      <w:r>
+        <w:rPr>
+          <w:rFonts w:ascii="Yu Gothic UI Light" w:eastAsia="Yu Gothic UI Light" w:hAnsi="Yu Gothic UI Light" w:cs="Arial"/>
+          <w:lang w:eastAsia="en-IN" w:bidi="hi-IN"/>
+        </w:rPr>
+        <w:t>) :</w:t>
+      </w:r>
+      <w:proofErr w:type="gramEnd"/>
+      <w:r>
+        <w:rPr>
+          <w:rFonts w:ascii="Yu Gothic UI Light" w:eastAsia="Yu Gothic UI Light" w:hAnsi="Yu Gothic UI Light" w:cs="Arial"/>
+          <w:lang w:eastAsia="en-IN" w:bidi="hi-IN"/>
+        </w:rPr>
+        <w:t xml:space="preserve"> Observation is positive, but is predicted negative.</w:t>
+      </w:r>
+    </w:p>
+    <w:p>
+      <w:pPr>
+        <w:shd w:val="clear" w:color="auto" w:fill="FFFFFF"/>
+        <w:spacing w:after="0" w:line="240" w:lineRule="auto"/>
+        <w:ind w:left="540" w:firstLine="594"/>
+        <w:textAlignment w:val="baseline"/>
+        <w:rPr>
+          <w:rFonts w:ascii="Yu Gothic UI Light" w:eastAsia="Yu Gothic UI Light" w:hAnsi="Yu Gothic UI Light" w:cs="Arial"/>
+          <w:lang w:eastAsia="en-IN" w:bidi="hi-IN"/>
+        </w:rPr>
+      </w:pPr>
+      <w:r>
+        <w:rPr>
+          <w:rFonts w:ascii="Yu Gothic UI Light" w:eastAsia="Yu Gothic UI Light" w:hAnsi="Yu Gothic UI Light" w:cs="Arial"/>
+          <w:lang w:eastAsia="en-IN" w:bidi="hi-IN"/>
+        </w:rPr>
+        <w:t>True Negative (TN</w:t>
+      </w:r>
+      <w:proofErr w:type="gramStart"/>
+      <w:r>
+        <w:rPr>
+          <w:rFonts w:ascii="Yu Gothic UI Light" w:eastAsia="Yu Gothic UI Light" w:hAnsi="Yu Gothic UI Light" w:cs="Arial"/>
+          <w:lang w:eastAsia="en-IN" w:bidi="hi-IN"/>
+        </w:rPr>
+        <w:t>) :</w:t>
+      </w:r>
+      <w:proofErr w:type="gramEnd"/>
+      <w:r>
+        <w:rPr>
+          <w:rFonts w:ascii="Yu Gothic UI Light" w:eastAsia="Yu Gothic UI Light" w:hAnsi="Yu Gothic UI Light" w:cs="Arial"/>
+          <w:lang w:eastAsia="en-IN" w:bidi="hi-IN"/>
+        </w:rPr>
+        <w:t xml:space="preserve"> Observation is negative, and is predicted to be negative.</w:t>
+      </w:r>
+    </w:p>
+    <w:p>
+      <w:pPr>
+        <w:shd w:val="clear" w:color="auto" w:fill="FFFFFF"/>
+        <w:spacing w:after="0" w:line="240" w:lineRule="auto"/>
+        <w:ind w:left="540" w:firstLine="594"/>
+        <w:textAlignment w:val="baseline"/>
+        <w:rPr>
+          <w:rFonts w:ascii="Yu Gothic UI Light" w:eastAsia="Yu Gothic UI Light" w:hAnsi="Yu Gothic UI Light" w:cs="Arial"/>
+          <w:lang w:eastAsia="en-IN" w:bidi="hi-IN"/>
+        </w:rPr>
+      </w:pPr>
+      <w:r>
+        <w:rPr>
+          <w:rFonts w:ascii="Yu Gothic UI Light" w:eastAsia="Yu Gothic UI Light" w:hAnsi="Yu Gothic UI Light" w:cs="Arial"/>
+          <w:lang w:eastAsia="en-IN" w:bidi="hi-IN"/>
+        </w:rPr>
+        <w:t>False Positive (FP</w:t>
+      </w:r>
+      <w:proofErr w:type="gramStart"/>
+      <w:r>
+        <w:rPr>
+          <w:rFonts w:ascii="Yu Gothic UI Light" w:eastAsia="Yu Gothic UI Light" w:hAnsi="Yu Gothic UI Light" w:cs="Arial"/>
+          <w:lang w:eastAsia="en-IN" w:bidi="hi-IN"/>
+        </w:rPr>
+        <w:t>) :</w:t>
+      </w:r>
+      <w:proofErr w:type="gramEnd"/>
+      <w:r>
+        <w:rPr>
+          <w:rFonts w:ascii="Yu Gothic UI Light" w:eastAsia="Yu Gothic UI Light" w:hAnsi="Yu Gothic UI Light" w:cs="Arial"/>
+          <w:lang w:eastAsia="en-IN" w:bidi="hi-IN"/>
+        </w:rPr>
+        <w:t xml:space="preserve"> Observation is negative, but is predicted positive.</w:t>
+      </w:r>
+    </w:p>
+    <w:p>
+      <w:pPr>
+        <w:pStyle w:val="ListParagraph"/>
+        <w:spacing w:after="0"/>
+        <w:ind w:left="1150"/>
+        <w:rPr>
+          <w:rFonts w:ascii="Yu Gothic UI Light" w:eastAsia="Yu Gothic UI Light" w:hAnsi="Yu Gothic UI Light" w:cs="Arial"/>
+          <w:shd w:val="clear" w:color="auto" w:fill="FFFFFF"/>
+        </w:rPr>
+      </w:pPr>
+    </w:p>
+    <w:p>
+      <w:pPr>
+        <w:pStyle w:val="ListParagraph"/>
+        <w:spacing w:after="0"/>
+        <w:ind w:left="1150"/>
+        <w:rPr>
+          <w:rFonts w:ascii="Yu Gothic UI Light" w:eastAsia="Yu Gothic UI Light" w:hAnsi="Yu Gothic UI Light" w:cs="Courier New"/>
+          <w:color w:val="222222"/>
+          <w:sz w:val="24"/>
+          <w:szCs w:val="24"/>
+          <w:lang w:eastAsia="en-IN" w:bidi="hi-IN"/>
+        </w:rPr>
+      </w:pPr>
+      <w:r>
+        <w:rPr>
+          <w:rFonts w:ascii="Yu Gothic UI Light" w:eastAsia="Yu Gothic UI Light" w:hAnsi="Yu Gothic UI Light" w:cs="Arial"/>
+          <w:shd w:val="clear" w:color="auto" w:fill="FFFFFF"/>
+        </w:rPr>
+        <w:t xml:space="preserve">(credit : </w:t>
+      </w:r>
+      <w:hyperlink r:id="rId27" w:history="1">
+        <w:r>
+          <w:rPr>
+            <w:rStyle w:val="Hyperlink"/>
+          </w:rPr>
+          <w:t>https://www.geeksforgeeks.org/confusion-matrix-machine-learning/</w:t>
+        </w:r>
+      </w:hyperlink>
+      <w:r>
+        <w:t>)</w:t>
+      </w:r>
+      <w:r>
+        <w:rPr>
+          <w:rFonts w:ascii="Yu Gothic UI Light" w:eastAsia="Yu Gothic UI Light" w:hAnsi="Yu Gothic UI Light" w:cs="Arial"/>
+        </w:rPr>
+        <w:br/>
+      </w:r>
+      <w:r>
+        <w:rPr>
+          <w:rFonts w:ascii="Yu Gothic UI Light" w:eastAsia="Yu Gothic UI Light" w:hAnsi="Yu Gothic UI Light" w:cs="Arial"/>
+          <w:shd w:val="clear" w:color="auto" w:fill="FFFFFF"/>
+        </w:rPr>
+        <w:t>A confusion matrix is a summary of prediction results on a classification problem. The number of correct and incorrect predictions are summarized with count values and broken down by each class. This is the key to the confusion matrix. The confusion matrix shows the ways in which your classification model is confused when it makes predictions. It gives us insight not only into the errors being made by a classifier but more importantly the types of errors that are being made.</w:t>
+      </w:r>
+    </w:p>
+    <w:p>
+      <w:pPr>
+        <w:pStyle w:val="ListParagraph"/>
+        <w:spacing w:after="0"/>
+        <w:ind w:left="1150"/>
+        <w:rPr>
+          <w:rFonts w:ascii="Yu Gothic UI Light" w:eastAsia="Yu Gothic UI Light" w:hAnsi="Yu Gothic UI Light" w:cs="Arial"/>
+          <w:shd w:val="clear" w:color="auto" w:fill="FFFFFF"/>
+        </w:rPr>
+      </w:pPr>
+      <w:r>
+        <w:rPr>
+          <w:rFonts w:ascii="Yu Gothic UI Light" w:eastAsia="Yu Gothic UI Light" w:hAnsi="Yu Gothic UI Light"/>
+          <w:noProof/>
+        </w:rPr>
+        <w:drawing>
+          <wp:inline distT="0" distB="0" distL="0" distR="0" wp14:anchorId="5D50A21B" wp14:editId="15737E40">
+            <wp:extent cx="1804946" cy="581088"/>
+            <wp:effectExtent l="0" t="0" r="5080" b="0"/>
+            <wp:docPr id="11" name="Picture 11"/>
+            <wp:cNvGraphicFramePr>
+              <a:graphicFrameLocks xmlns:a="http://schemas.openxmlformats.org/drawingml/2006/main" noChangeAspect="1"/>
+            </wp:cNvGraphicFramePr>
+            <a:graphic xmlns:a="http://schemas.openxmlformats.org/drawingml/2006/main">
+              <a:graphicData uri="http://schemas.openxmlformats.org/drawingml/2006/picture">
+                <pic:pic xmlns:pic="http://schemas.openxmlformats.org/drawingml/2006/picture">
+                  <pic:nvPicPr>
+                    <pic:cNvPr id="0" name="Picture 5"/>
+                    <pic:cNvPicPr>
+                      <a:picLocks noChangeAspect="1" noChangeArrowheads="1"/>
+                    </pic:cNvPicPr>
+                  </pic:nvPicPr>
+                  <pic:blipFill>
+                    <a:blip r:embed="rId28">
+                      <a:extLst>
+                        <a:ext uri="{28A0092B-C50C-407E-A947-70E740481C1C}">
+                          <a14:useLocalDpi xmlns:a14="http://schemas.microsoft.com/office/drawing/2010/main" val="0"/>
+                        </a:ext>
+                      </a:extLst>
+                    </a:blip>
+                    <a:srcRect/>
+                    <a:stretch>
+                      <a:fillRect/>
+                    </a:stretch>
+                  </pic:blipFill>
+                  <pic:spPr bwMode="auto">
+                    <a:xfrm>
+                      <a:off x="0" y="0"/>
+                      <a:ext cx="1816859" cy="584923"/>
+                    </a:xfrm>
+                    <a:prstGeom prst="rect">
+                      <a:avLst/>
+                    </a:prstGeom>
+                    <a:noFill/>
+                    <a:ln>
+                      <a:noFill/>
+                    </a:ln>
+                  </pic:spPr>
+                </pic:pic>
+              </a:graphicData>
+            </a:graphic>
+          </wp:inline>
+        </w:drawing>
+      </w:r>
+      <w:r>
+        <w:rPr>
+          <w:rFonts w:ascii="Yu Gothic UI Light" w:eastAsia="Yu Gothic UI Light" w:hAnsi="Yu Gothic UI Light" w:cs="Arial"/>
+        </w:rPr>
+        <w:br/>
+      </w:r>
+      <w:r>
+        <w:rPr>
+          <w:rFonts w:ascii="Yu Gothic UI Light" w:eastAsia="Yu Gothic UI Light" w:hAnsi="Yu Gothic UI Light" w:cs="Arial"/>
+          <w:shd w:val="clear" w:color="auto" w:fill="FFFFFF"/>
+        </w:rPr>
+        <w:t>Recall can be defined as the ratio of the total number of correctly classified positive examples divide to the total number of positive examples. High Recall indicates the class is correctly recognized (a small number of FN).</w:t>
+      </w:r>
+    </w:p>
+    <w:p>
+      <w:pPr>
+        <w:pStyle w:val="ListParagraph"/>
+        <w:spacing w:after="0"/>
+        <w:ind w:left="1150"/>
+        <w:rPr>
+          <w:rFonts w:ascii="Yu Gothic UI Light" w:eastAsia="Yu Gothic UI Light" w:hAnsi="Yu Gothic UI Light" w:cs="Arial"/>
+          <w:shd w:val="clear" w:color="auto" w:fill="FFFFFF"/>
+        </w:rPr>
+      </w:pPr>
+      <w:r>
+        <w:rPr>
+          <w:rFonts w:ascii="Yu Gothic UI Light" w:eastAsia="Yu Gothic UI Light" w:hAnsi="Yu Gothic UI Light" w:cs="Arial"/>
+          <w:shd w:val="clear" w:color="auto" w:fill="FFFFFF"/>
+        </w:rPr>
+        <w:lastRenderedPageBreak/>
+        <w:tab/>
+      </w:r>
+    </w:p>
+    <w:p>
+      <w:pPr>
+        <w:pStyle w:val="ListParagraph"/>
+        <w:spacing w:after="0"/>
+        <w:ind w:left="1150"/>
+        <w:rPr>
+          <w:rFonts w:ascii="Yu Gothic UI Light" w:eastAsia="Yu Gothic UI Light" w:hAnsi="Yu Gothic UI Light"/>
+        </w:rPr>
+      </w:pPr>
+      <w:r>
+        <w:rPr>
+          <w:rStyle w:val="Strong"/>
+          <w:rFonts w:ascii="Yu Gothic UI Light" w:eastAsia="Yu Gothic UI Light" w:hAnsi="Yu Gothic UI Light" w:cs="Arial"/>
+          <w:bdr w:val="none" w:sz="0" w:space="0" w:color="auto" w:frame="1"/>
+          <w:shd w:val="clear" w:color="auto" w:fill="FFFFFF"/>
+        </w:rPr>
+        <w:t>Precision:</w:t>
+      </w:r>
+      <w:r>
+        <w:rPr>
+          <w:rFonts w:ascii="Yu Gothic UI Light" w:eastAsia="Yu Gothic UI Light" w:hAnsi="Yu Gothic UI Light" w:cs="Arial"/>
+        </w:rPr>
+        <w:br/>
+      </w:r>
+      <w:r>
+        <w:rPr>
+          <w:rFonts w:ascii="Yu Gothic UI Light" w:eastAsia="Yu Gothic UI Light" w:hAnsi="Yu Gothic UI Light"/>
+          <w:noProof/>
+        </w:rPr>
+        <w:drawing>
+          <wp:inline distT="0" distB="0" distL="0" distR="0" wp14:anchorId="4721CCA7" wp14:editId="076A3829">
+            <wp:extent cx="1956021" cy="658980"/>
+            <wp:effectExtent l="0" t="0" r="6350" b="8255"/>
+            <wp:docPr id="14" name="Picture 14"/>
+            <wp:cNvGraphicFramePr>
+              <a:graphicFrameLocks xmlns:a="http://schemas.openxmlformats.org/drawingml/2006/main" noChangeAspect="1"/>
+            </wp:cNvGraphicFramePr>
+            <a:graphic xmlns:a="http://schemas.openxmlformats.org/drawingml/2006/main">
+              <a:graphicData uri="http://schemas.openxmlformats.org/drawingml/2006/picture">
+                <pic:pic xmlns:pic="http://schemas.openxmlformats.org/drawingml/2006/picture">
+                  <pic:nvPicPr>
+                    <pic:cNvPr id="0" name="Picture 12"/>
+                    <pic:cNvPicPr>
+                      <a:picLocks noChangeAspect="1" noChangeArrowheads="1"/>
+                    </pic:cNvPicPr>
+                  </pic:nvPicPr>
+                  <pic:blipFill>
+                    <a:blip r:embed="rId29">
+                      <a:extLst>
+                        <a:ext uri="{28A0092B-C50C-407E-A947-70E740481C1C}">
+                          <a14:useLocalDpi xmlns:a14="http://schemas.microsoft.com/office/drawing/2010/main" val="0"/>
+                        </a:ext>
+                      </a:extLst>
+                    </a:blip>
+                    <a:srcRect/>
+                    <a:stretch>
+                      <a:fillRect/>
+                    </a:stretch>
+                  </pic:blipFill>
+                  <pic:spPr bwMode="auto">
+                    <a:xfrm>
+                      <a:off x="0" y="0"/>
+                      <a:ext cx="1986723" cy="669324"/>
+                    </a:xfrm>
+                    <a:prstGeom prst="rect">
+                      <a:avLst/>
+                    </a:prstGeom>
+                    <a:noFill/>
+                    <a:ln>
+                      <a:noFill/>
+                    </a:ln>
+                  </pic:spPr>
+                </pic:pic>
+              </a:graphicData>
+            </a:graphic>
+          </wp:inline>
+        </w:drawing>
+      </w:r>
+      <w:r>
+        <w:rPr>
+          <w:rFonts w:ascii="Yu Gothic UI Light" w:eastAsia="Yu Gothic UI Light" w:hAnsi="Yu Gothic UI Light" w:cs="Arial"/>
+        </w:rPr>
+        <w:br/>
+      </w:r>
+      <w:r>
+        <w:rPr>
+          <w:rFonts w:ascii="Yu Gothic UI Light" w:eastAsia="Yu Gothic UI Light" w:hAnsi="Yu Gothic UI Light" w:cs="Arial"/>
+          <w:shd w:val="clear" w:color="auto" w:fill="FFFFFF"/>
+        </w:rPr>
+        <w:t>To get the value of precision we divide the total number of correctly classified positive examples by the total number of predicted positive examples. High Precision indicates an example labelled as positive is indeed positive (a small number of FP).</w:t>
+      </w:r>
+    </w:p>
+    <w:p>
+      <w:pPr>
+        <w:pStyle w:val="ListParagraph"/>
+        <w:spacing w:after="0"/>
+        <w:ind w:left="1150"/>
+        <w:rPr>
+          <w:rFonts w:ascii="Yu Gothic UI Light" w:eastAsia="Yu Gothic UI Light" w:hAnsi="Yu Gothic UI Light" w:cs="Courier New"/>
+          <w:color w:val="222222"/>
+          <w:sz w:val="24"/>
+          <w:szCs w:val="24"/>
+          <w:lang w:eastAsia="en-IN" w:bidi="hi-IN"/>
+        </w:rPr>
+      </w:pPr>
+    </w:p>
+    <w:p>
+      <w:pPr>
+        <w:pStyle w:val="ListParagraph"/>
+        <w:spacing w:after="0"/>
+        <w:ind w:left="1150"/>
+        <w:rPr>
+          <w:rFonts w:ascii="Yu Gothic UI Light" w:eastAsia="Yu Gothic UI Light" w:hAnsi="Yu Gothic UI Light" w:cs="Arial"/>
+          <w:shd w:val="clear" w:color="auto" w:fill="FFFFFF"/>
+        </w:rPr>
+      </w:pPr>
+      <w:r>
+        <w:rPr>
+          <w:rStyle w:val="Strong"/>
+          <w:rFonts w:ascii="Yu Gothic UI Light" w:eastAsia="Yu Gothic UI Light" w:hAnsi="Yu Gothic UI Light" w:cs="Arial"/>
+          <w:bdr w:val="none" w:sz="0" w:space="0" w:color="auto" w:frame="1"/>
+          <w:shd w:val="clear" w:color="auto" w:fill="FFFFFF"/>
+        </w:rPr>
+        <w:t>F-measure:</w:t>
+      </w:r>
+      <w:r>
+        <w:rPr>
+          <w:rFonts w:ascii="Yu Gothic UI Light" w:eastAsia="Yu Gothic UI Light" w:hAnsi="Yu Gothic UI Light" w:cs="Arial"/>
+        </w:rPr>
+        <w:br/>
+      </w:r>
+      <w:r>
+        <w:rPr>
+          <w:rFonts w:ascii="Yu Gothic UI Light" w:eastAsia="Yu Gothic UI Light" w:hAnsi="Yu Gothic UI Light" w:cs="Arial"/>
+          <w:shd w:val="clear" w:color="auto" w:fill="FFFFFF"/>
+        </w:rPr>
+        <w:t>Since we have two measures (Precision and Recall) it helps to have a measurement that represents both of them. We calculate an F-measure which uses Harmonic Mean in place of Arithmetic Mean as it punishes the extreme values more.</w:t>
+      </w:r>
+      <w:r>
+        <w:rPr>
+          <w:rFonts w:ascii="Yu Gothic UI Light" w:eastAsia="Yu Gothic UI Light" w:hAnsi="Yu Gothic UI Light" w:cs="Arial"/>
+        </w:rPr>
+        <w:br/>
+      </w:r>
+      <w:r>
+        <w:rPr>
+          <w:rFonts w:ascii="Yu Gothic UI Light" w:eastAsia="Yu Gothic UI Light" w:hAnsi="Yu Gothic UI Light" w:cs="Arial"/>
+          <w:shd w:val="clear" w:color="auto" w:fill="FFFFFF"/>
+        </w:rPr>
+        <w:t>The F-Measure will always be nearer to the smaller value of Precision or Recall.</w:t>
+      </w:r>
+      <w:r>
+        <w:rPr>
+          <w:rFonts w:ascii="Yu Gothic UI Light" w:eastAsia="Yu Gothic UI Light" w:hAnsi="Yu Gothic UI Light" w:cs="Arial"/>
+        </w:rPr>
+        <w:br/>
+      </w:r>
+      <w:r>
+        <w:rPr>
+          <w:noProof/>
+        </w:rPr>
+        <w:drawing>
+          <wp:inline distT="0" distB="0" distL="0" distR="0" wp14:anchorId="311C7F96" wp14:editId="7B98A624">
+            <wp:extent cx="2611966" cy="707134"/>
+            <wp:effectExtent l="0" t="0" r="0" b="0"/>
+            <wp:docPr id="16" name="Picture 16"/>
+            <wp:cNvGraphicFramePr>
+              <a:graphicFrameLocks xmlns:a="http://schemas.openxmlformats.org/drawingml/2006/main" noChangeAspect="1"/>
+            </wp:cNvGraphicFramePr>
+            <a:graphic xmlns:a="http://schemas.openxmlformats.org/drawingml/2006/main">
+              <a:graphicData uri="http://schemas.openxmlformats.org/drawingml/2006/picture">
+                <pic:pic xmlns:pic="http://schemas.openxmlformats.org/drawingml/2006/picture">
+                  <pic:nvPicPr>
+                    <pic:cNvPr id="0" name="Picture 16"/>
+                    <pic:cNvPicPr>
+                      <a:picLocks noChangeAspect="1" noChangeArrowheads="1"/>
+                    </pic:cNvPicPr>
+                  </pic:nvPicPr>
+                  <pic:blipFill>
+                    <a:blip r:embed="rId30">
+                      <a:extLst>
+                        <a:ext uri="{28A0092B-C50C-407E-A947-70E740481C1C}">
+                          <a14:useLocalDpi xmlns:a14="http://schemas.microsoft.com/office/drawing/2010/main" val="0"/>
+                        </a:ext>
+                      </a:extLst>
+                    </a:blip>
+                    <a:srcRect/>
+                    <a:stretch>
+                      <a:fillRect/>
+                    </a:stretch>
+                  </pic:blipFill>
+                  <pic:spPr bwMode="auto">
+                    <a:xfrm>
+                      <a:off x="0" y="0"/>
+                      <a:ext cx="2639141" cy="714491"/>
+                    </a:xfrm>
+                    <a:prstGeom prst="rect">
+                      <a:avLst/>
+                    </a:prstGeom>
+                    <a:noFill/>
+                    <a:ln>
+                      <a:noFill/>
+                    </a:ln>
+                  </pic:spPr>
+                </pic:pic>
+              </a:graphicData>
+            </a:graphic>
+          </wp:inline>
+        </w:drawing>
+      </w:r>
+    </w:p>
+    <w:p>
+      <w:pPr>
+        <w:pStyle w:val="ListParagraph"/>
+        <w:spacing w:after="0"/>
+        <w:ind w:left="1150"/>
+        <w:rPr>
+          <w:rFonts w:ascii="Yu Gothic UI Light" w:eastAsia="Yu Gothic UI Light" w:hAnsi="Yu Gothic UI Light" w:cs="Courier New"/>
+          <w:color w:val="222222"/>
+          <w:lang w:eastAsia="en-IN" w:bidi="hi-IN"/>
+        </w:rPr>
+      </w:pPr>
+      <w:r>
+        <w:rPr>
+          <w:rStyle w:val="Strong"/>
+          <w:rFonts w:ascii="Yu Gothic UI Light" w:eastAsia="Yu Gothic UI Light" w:hAnsi="Yu Gothic UI Light" w:cs="Arial"/>
+          <w:bdr w:val="none" w:sz="0" w:space="0" w:color="auto" w:frame="1"/>
+          <w:shd w:val="clear" w:color="auto" w:fill="FFFFFF"/>
+        </w:rPr>
+        <w:t>Why it’s important?</w:t>
+      </w:r>
+    </w:p>
+    <w:p>
+      <w:pPr>
+        <w:pStyle w:val="ListParagraph"/>
+        <w:spacing w:after="0"/>
+        <w:ind w:left="1150"/>
+        <w:rPr>
+          <w:rFonts w:ascii="Yu Gothic UI Light" w:eastAsia="Yu Gothic UI Light" w:hAnsi="Yu Gothic UI Light" w:cs="Courier New"/>
+          <w:color w:val="222222"/>
+          <w:lang w:eastAsia="en-IN" w:bidi="hi-IN"/>
+        </w:rPr>
+      </w:pPr>
+      <w:r>
+        <w:rPr>
+          <w:rFonts w:ascii="Yu Gothic UI Light" w:eastAsia="Yu Gothic UI Light" w:hAnsi="Yu Gothic UI Light" w:cs="Courier New"/>
+          <w:color w:val="222222"/>
+          <w:lang w:eastAsia="en-IN" w:bidi="hi-IN"/>
+        </w:rPr>
+        <w:t xml:space="preserve">Assume we are doing classification for cancer detection problem. In our dataset we have </w:t>
+      </w:r>
+      <w:r>
+        <w:rPr>
+          <w:rFonts w:ascii="Yu Gothic UI Light" w:eastAsia="Yu Gothic UI Light" w:hAnsi="Yu Gothic UI Light" w:cs="Courier New"/>
+          <w:color w:val="222222"/>
+          <w:lang w:eastAsia="en-IN" w:bidi="hi-IN"/>
+        </w:rPr>
+        <w:t>data of 10000 people</w:t>
+      </w:r>
+      <w:r>
+        <w:rPr>
+          <w:rFonts w:ascii="Yu Gothic UI Light" w:eastAsia="Yu Gothic UI Light" w:hAnsi="Yu Gothic UI Light" w:cs="Courier New"/>
+          <w:color w:val="222222"/>
+          <w:lang w:eastAsia="en-IN" w:bidi="hi-IN"/>
+        </w:rPr>
+        <w:t>. In that 9</w:t>
+      </w:r>
+      <w:r>
+        <w:rPr>
+          <w:rFonts w:ascii="Yu Gothic UI Light" w:eastAsia="Yu Gothic UI Light" w:hAnsi="Yu Gothic UI Light" w:cs="Courier New"/>
+          <w:color w:val="222222"/>
+          <w:lang w:eastAsia="en-IN" w:bidi="hi-IN"/>
+        </w:rPr>
+        <w:t>980 people don’t have cancer and only 20 people have cancer. Now after training our model predict all 10000 people don’t have cancer then what is accuracy 9980/10000 = 99.80%.</w:t>
+      </w:r>
+    </w:p>
+    <w:p>
+      <w:pPr>
+        <w:pStyle w:val="ListParagraph"/>
+        <w:spacing w:after="0"/>
+        <w:ind w:left="1150"/>
+        <w:rPr>
+          <w:rFonts w:ascii="Yu Gothic UI Light" w:eastAsia="Yu Gothic UI Light" w:hAnsi="Yu Gothic UI Light" w:cs="Courier New"/>
+          <w:color w:val="222222"/>
+          <w:sz w:val="24"/>
+          <w:szCs w:val="24"/>
+          <w:lang w:eastAsia="en-IN" w:bidi="hi-IN"/>
+        </w:rPr>
+      </w:pPr>
+      <w:r>
+        <w:rPr>
+          <w:rFonts w:ascii="Yu Gothic UI Light" w:eastAsia="Yu Gothic UI Light" w:hAnsi="Yu Gothic UI Light" w:cs="Courier New"/>
+          <w:color w:val="222222"/>
+          <w:lang w:eastAsia="en-IN" w:bidi="hi-IN"/>
+        </w:rPr>
+        <w:t xml:space="preserve">But it’s not actually not good model, it cannot detect person has cancer. We calculate </w:t>
+      </w:r>
+      <w:r>
+        <w:rPr>
+          <w:rFonts w:ascii="Yu Gothic UI Light" w:eastAsia="Yu Gothic UI Light" w:hAnsi="Yu Gothic UI Light" w:cs="Courier New"/>
+          <w:color w:val="222222"/>
+          <w:lang w:eastAsia="en-IN" w:bidi="hi-IN"/>
+        </w:rPr>
+        <w:t>f1-score for person who have cancer than we get 0</w:t>
+      </w:r>
+      <w:r>
+        <w:rPr>
+          <w:rFonts w:ascii="Yu Gothic UI Light" w:eastAsia="Yu Gothic UI Light" w:hAnsi="Yu Gothic UI Light" w:cs="Courier New"/>
+          <w:color w:val="222222"/>
+          <w:lang w:eastAsia="en-IN" w:bidi="hi-IN"/>
+        </w:rPr>
+        <w:t xml:space="preserve">. </w:t>
+      </w:r>
+      <w:r>
+        <w:rPr>
+          <w:rFonts w:ascii="Yu Gothic UI Light" w:eastAsia="Yu Gothic UI Light" w:hAnsi="Yu Gothic UI Light" w:cs="Courier New"/>
+          <w:color w:val="222222"/>
+          <w:lang w:eastAsia="en-IN" w:bidi="hi-IN"/>
+        </w:rPr>
+        <w:t>so</w:t>
+      </w:r>
+      <w:r>
+        <w:rPr>
+          <w:rFonts w:ascii="Yu Gothic UI Light" w:eastAsia="Yu Gothic UI Light" w:hAnsi="Yu Gothic UI Light" w:cs="Courier New"/>
+          <w:color w:val="222222"/>
+          <w:lang w:eastAsia="en-IN" w:bidi="hi-IN"/>
+        </w:rPr>
+        <w:t xml:space="preserve"> f1-score</w:t>
+      </w:r>
+      <w:r>
+        <w:rPr>
+          <w:rFonts w:ascii="Yu Gothic UI Light" w:eastAsia="Yu Gothic UI Light" w:hAnsi="Yu Gothic UI Light" w:cs="Courier New"/>
+          <w:color w:val="222222"/>
+          <w:lang w:eastAsia="en-IN" w:bidi="hi-IN"/>
+        </w:rPr>
+        <w:t xml:space="preserve"> </w:t>
+      </w:r>
+      <w:r>
+        <w:rPr>
+          <w:rFonts w:ascii="Yu Gothic UI Light" w:eastAsia="Yu Gothic UI Light" w:hAnsi="Yu Gothic UI Light" w:cs="Courier New"/>
+          <w:color w:val="222222"/>
+          <w:lang w:eastAsia="en-IN" w:bidi="hi-IN"/>
+        </w:rPr>
+        <w:t>reflects real accuracy</w:t>
+      </w:r>
+      <w:r>
+        <w:rPr>
+          <w:rFonts w:ascii="Yu Gothic UI Light" w:eastAsia="Yu Gothic UI Light" w:hAnsi="Yu Gothic UI Light" w:cs="Courier New"/>
+          <w:color w:val="222222"/>
+          <w:sz w:val="24"/>
+          <w:szCs w:val="24"/>
+          <w:lang w:eastAsia="en-IN" w:bidi="hi-IN"/>
+        </w:rPr>
+        <w:t>.</w:t>
+      </w:r>
+    </w:p>
+    <w:p>
+      <w:pPr>
+        <w:spacing w:after="0"/>
+        <w:rPr>
+          <w:rFonts w:ascii="Yu Gothic UI Light" w:eastAsia="Yu Gothic UI Light" w:hAnsi="Yu Gothic UI Light" w:cs="Courier New"/>
+          <w:color w:val="222222"/>
+          <w:sz w:val="24"/>
+          <w:szCs w:val="24"/>
+          <w:lang w:eastAsia="en-IN" w:bidi="hi-IN"/>
+        </w:rPr>
+      </w:pPr>
+    </w:p>
+    <w:p>
+      <w:pPr>
+        <w:pStyle w:val="ListParagraph"/>
+        <w:spacing w:after="0"/>
+        <w:ind w:left="1150"/>
+        <w:rPr>
+          <w:rFonts w:ascii="Yu Gothic UI Light" w:eastAsia="Yu Gothic UI Light" w:hAnsi="Yu Gothic UI Light" w:cs="Courier New"/>
+          <w:color w:val="222222"/>
+          <w:sz w:val="20"/>
+          <w:szCs w:val="20"/>
+          <w:lang w:eastAsia="en-IN" w:bidi="hi-IN"/>
+        </w:rPr>
+      </w:pPr>
+      <w:r>
+        <w:rPr>
+          <w:rFonts w:ascii="Yu Gothic UI Light" w:eastAsia="Yu Gothic UI Light" w:hAnsi="Yu Gothic UI Light" w:cs="Courier New"/>
+          <w:color w:val="222222"/>
+          <w:sz w:val="20"/>
+          <w:szCs w:val="20"/>
+          <w:lang w:eastAsia="en-IN" w:bidi="hi-IN"/>
+        </w:rPr>
+        <w:t xml:space="preserve">Below is Classification report of our model which trained using </w:t>
+      </w:r>
+      <w:proofErr w:type="spellStart"/>
+      <w:r>
+        <w:rPr>
+          <w:rFonts w:ascii="Yu Gothic UI Light" w:eastAsia="Yu Gothic UI Light" w:hAnsi="Yu Gothic UI Light" w:cs="Courier New"/>
+          <w:color w:val="222222"/>
+          <w:sz w:val="20"/>
+          <w:szCs w:val="20"/>
+          <w:lang w:eastAsia="en-IN" w:bidi="hi-IN"/>
+        </w:rPr>
+        <w:t>tfidf</w:t>
+      </w:r>
+      <w:proofErr w:type="spellEnd"/>
+      <w:r>
+        <w:rPr>
+          <w:rFonts w:ascii="Yu Gothic UI Light" w:eastAsia="Yu Gothic UI Light" w:hAnsi="Yu Gothic UI Light" w:cs="Courier New"/>
+          <w:color w:val="222222"/>
+          <w:sz w:val="20"/>
+          <w:szCs w:val="20"/>
+          <w:lang w:eastAsia="en-IN" w:bidi="hi-IN"/>
+        </w:rPr>
+        <w:t xml:space="preserve"> + logistic regression.</w:t>
+      </w:r>
+    </w:p>
+    <w:p>
+      <w:pPr>
+        <w:pStyle w:val="ListParagraph"/>
+        <w:spacing w:after="0"/>
+        <w:ind w:left="1150"/>
+        <w:rPr>
+          <w:rFonts w:ascii="Yu Gothic UI Light" w:eastAsia="Yu Gothic UI Light" w:hAnsi="Yu Gothic UI Light" w:cs="Courier New"/>
+          <w:color w:val="222222"/>
+          <w:sz w:val="24"/>
+          <w:szCs w:val="24"/>
+          <w:lang w:eastAsia="en-IN" w:bidi="hi-IN"/>
+        </w:rPr>
+      </w:pPr>
+      <w:r>
+        <w:rPr>
+          <w:rFonts w:ascii="Yu Gothic UI Light" w:eastAsia="Yu Gothic UI Light" w:hAnsi="Yu Gothic UI Light" w:cs="Courier New"/>
+          <w:color w:val="222222"/>
+          <w:sz w:val="24"/>
+          <w:szCs w:val="24"/>
+          <w:lang w:eastAsia="en-IN" w:bidi="hi-IN"/>
+        </w:rPr>
+        <w:t xml:space="preserve">   </w:t>
+      </w:r>
+      <w:r>
+        <w:rPr>
+          <w:rFonts w:ascii="Yu Gothic UI Light" w:eastAsia="Yu Gothic UI Light" w:hAnsi="Yu Gothic UI Light" w:cs="Courier New"/>
+          <w:color w:val="222222"/>
+          <w:sz w:val="24"/>
+          <w:szCs w:val="24"/>
+          <w:lang w:eastAsia="en-IN" w:bidi="hi-IN"/>
+        </w:rPr>
+        <w:t xml:space="preserve">             </w:t>
+      </w:r>
+      <w:r>
+        <w:rPr>
+          <w:rFonts w:ascii="Yu Gothic UI Light" w:eastAsia="Yu Gothic UI Light" w:hAnsi="Yu Gothic UI Light" w:cs="Courier New"/>
+          <w:color w:val="222222"/>
+          <w:sz w:val="24"/>
+          <w:szCs w:val="24"/>
+          <w:lang w:eastAsia="en-IN" w:bidi="hi-IN"/>
+        </w:rPr>
+        <w:t xml:space="preserve">precision   recall  </w:t>
+      </w:r>
+      <w:r>
+        <w:rPr>
+          <w:rFonts w:ascii="Yu Gothic UI Light" w:eastAsia="Yu Gothic UI Light" w:hAnsi="Yu Gothic UI Light" w:cs="Courier New"/>
+          <w:color w:val="222222"/>
+          <w:sz w:val="24"/>
+          <w:szCs w:val="24"/>
+          <w:lang w:eastAsia="en-IN" w:bidi="hi-IN"/>
+        </w:rPr>
+        <w:t xml:space="preserve"> </w:t>
+      </w:r>
+      <w:r>
+        <w:rPr>
+          <w:rFonts w:ascii="Yu Gothic UI Light" w:eastAsia="Yu Gothic UI Light" w:hAnsi="Yu Gothic UI Light" w:cs="Courier New"/>
+          <w:color w:val="222222"/>
+          <w:sz w:val="24"/>
+          <w:szCs w:val="24"/>
+          <w:lang w:eastAsia="en-IN" w:bidi="hi-IN"/>
+        </w:rPr>
+        <w:t>f1-score   support</w:t>
+      </w:r>
+    </w:p>
+    <w:p>
+      <w:pPr>
+        <w:pStyle w:val="ListParagraph"/>
+        <w:spacing w:after="0"/>
+        <w:ind w:left="1150"/>
+        <w:rPr>
+          <w:rFonts w:ascii="Yu Gothic UI Light" w:eastAsia="Yu Gothic UI Light" w:hAnsi="Yu Gothic UI Light" w:cs="Courier New"/>
+          <w:color w:val="222222"/>
+          <w:sz w:val="24"/>
+          <w:szCs w:val="24"/>
+          <w:lang w:eastAsia="en-IN" w:bidi="hi-IN"/>
+        </w:rPr>
+      </w:pPr>
+    </w:p>
+    <w:p>
+      <w:pPr>
+        <w:pStyle w:val="ListParagraph"/>
+        <w:spacing w:after="0"/>
+        <w:ind w:left="1150"/>
+        <w:rPr>
+          <w:rFonts w:ascii="Yu Gothic UI Light" w:eastAsia="Yu Gothic UI Light" w:hAnsi="Yu Gothic UI Light" w:cs="Courier New"/>
+          <w:color w:val="222222"/>
+          <w:sz w:val="24"/>
+          <w:szCs w:val="24"/>
+          <w:lang w:eastAsia="en-IN" w:bidi="hi-IN"/>
+        </w:rPr>
+      </w:pPr>
+      <w:r>
+        <w:rPr>
+          <w:rFonts w:ascii="Yu Gothic UI Light" w:eastAsia="Yu Gothic UI Light" w:hAnsi="Yu Gothic UI Light" w:cs="Courier New"/>
+          <w:color w:val="222222"/>
+          <w:sz w:val="24"/>
+          <w:szCs w:val="24"/>
+          <w:lang w:eastAsia="en-IN" w:bidi="hi-IN"/>
+        </w:rPr>
+        <w:t xml:space="preserve">           0       0.89      0.90      0.90      3386</w:t>
+      </w:r>
+    </w:p>
+    <w:p>
+      <w:pPr>
+        <w:pStyle w:val="ListParagraph"/>
+        <w:spacing w:after="0"/>
+        <w:ind w:left="1150"/>
+        <w:rPr>
+          <w:rFonts w:ascii="Yu Gothic UI Light" w:eastAsia="Yu Gothic UI Light" w:hAnsi="Yu Gothic UI Light" w:cs="Courier New"/>
+          <w:color w:val="222222"/>
+          <w:sz w:val="24"/>
+          <w:szCs w:val="24"/>
+          <w:lang w:eastAsia="en-IN" w:bidi="hi-IN"/>
+        </w:rPr>
+      </w:pPr>
+      <w:r>
+        <w:rPr>
+          <w:rFonts w:ascii="Yu Gothic UI Light" w:eastAsia="Yu Gothic UI Light" w:hAnsi="Yu Gothic UI Light" w:cs="Courier New"/>
+          <w:color w:val="222222"/>
+          <w:sz w:val="24"/>
+          <w:szCs w:val="24"/>
+          <w:lang w:eastAsia="en-IN" w:bidi="hi-IN"/>
+        </w:rPr>
+        <w:t xml:space="preserve">           1       </w:t>
+      </w:r>
+      <w:r>
+        <w:rPr>
+          <w:rFonts w:ascii="Yu Gothic UI Light" w:eastAsia="Yu Gothic UI Light" w:hAnsi="Yu Gothic UI Light" w:cs="Courier New"/>
+          <w:color w:val="222222"/>
+          <w:sz w:val="24"/>
+          <w:szCs w:val="24"/>
+          <w:lang w:eastAsia="en-IN" w:bidi="hi-IN"/>
+        </w:rPr>
+        <w:t xml:space="preserve"> </w:t>
+      </w:r>
+      <w:r>
+        <w:rPr>
+          <w:rFonts w:ascii="Yu Gothic UI Light" w:eastAsia="Yu Gothic UI Light" w:hAnsi="Yu Gothic UI Light" w:cs="Courier New"/>
+          <w:color w:val="222222"/>
+          <w:sz w:val="24"/>
+          <w:szCs w:val="24"/>
+          <w:lang w:eastAsia="en-IN" w:bidi="hi-IN"/>
+        </w:rPr>
+        <w:t>0.94      0.93      0.93      5164</w:t>
+      </w:r>
+    </w:p>
+    <w:p>
+      <w:pPr>
+        <w:pStyle w:val="ListParagraph"/>
+        <w:spacing w:after="0"/>
+        <w:ind w:left="1150"/>
+        <w:rPr>
+          <w:rFonts w:ascii="Yu Gothic UI Light" w:eastAsia="Yu Gothic UI Light" w:hAnsi="Yu Gothic UI Light" w:cs="Courier New"/>
+          <w:color w:val="222222"/>
+          <w:sz w:val="24"/>
+          <w:szCs w:val="24"/>
+          <w:lang w:eastAsia="en-IN" w:bidi="hi-IN"/>
+        </w:rPr>
+      </w:pPr>
+    </w:p>
+    <w:p>
+      <w:pPr>
+        <w:pStyle w:val="ListParagraph"/>
+        <w:spacing w:after="0"/>
+        <w:ind w:left="1150"/>
+        <w:rPr>
+          <w:rFonts w:ascii="Yu Gothic UI Light" w:eastAsia="Yu Gothic UI Light" w:hAnsi="Yu Gothic UI Light" w:cs="Courier New"/>
+          <w:color w:val="222222"/>
+          <w:sz w:val="24"/>
+          <w:szCs w:val="24"/>
+          <w:lang w:eastAsia="en-IN" w:bidi="hi-IN"/>
+        </w:rPr>
+      </w:pPr>
+      <w:r>
+        <w:rPr>
+          <w:rFonts w:ascii="Yu Gothic UI Light" w:eastAsia="Yu Gothic UI Light" w:hAnsi="Yu Gothic UI Light" w:cs="Courier New"/>
+          <w:color w:val="222222"/>
+          <w:sz w:val="24"/>
+          <w:szCs w:val="24"/>
+          <w:lang w:eastAsia="en-IN" w:bidi="hi-IN"/>
+        </w:rPr>
+        <w:t xml:space="preserve">accuracy                           </w:t>
+      </w:r>
+      <w:r>
+        <w:rPr>
+          <w:rFonts w:ascii="Yu Gothic UI Light" w:eastAsia="Yu Gothic UI Light" w:hAnsi="Yu Gothic UI Light" w:cs="Courier New"/>
+          <w:color w:val="222222"/>
+          <w:sz w:val="24"/>
+          <w:szCs w:val="24"/>
+          <w:lang w:eastAsia="en-IN" w:bidi="hi-IN"/>
+        </w:rPr>
+        <w:t xml:space="preserve">     </w:t>
+      </w:r>
+      <w:r>
+        <w:rPr>
+          <w:rFonts w:ascii="Yu Gothic UI Light" w:eastAsia="Yu Gothic UI Light" w:hAnsi="Yu Gothic UI Light" w:cs="Courier New"/>
+          <w:color w:val="222222"/>
+          <w:sz w:val="24"/>
+          <w:szCs w:val="24"/>
+          <w:lang w:eastAsia="en-IN" w:bidi="hi-IN"/>
+        </w:rPr>
+        <w:t xml:space="preserve">0.92      </w:t>
+      </w:r>
+      <w:r>
+        <w:rPr>
+          <w:rFonts w:ascii="Yu Gothic UI Light" w:eastAsia="Yu Gothic UI Light" w:hAnsi="Yu Gothic UI Light" w:cs="Courier New"/>
+          <w:color w:val="222222"/>
+          <w:sz w:val="24"/>
+          <w:szCs w:val="24"/>
+          <w:lang w:eastAsia="en-IN" w:bidi="hi-IN"/>
+        </w:rPr>
+        <w:t xml:space="preserve"> </w:t>
+      </w:r>
+      <w:r>
+        <w:rPr>
+          <w:rFonts w:ascii="Yu Gothic UI Light" w:eastAsia="Yu Gothic UI Light" w:hAnsi="Yu Gothic UI Light" w:cs="Courier New"/>
+          <w:color w:val="222222"/>
+          <w:sz w:val="24"/>
+          <w:szCs w:val="24"/>
+          <w:lang w:eastAsia="en-IN" w:bidi="hi-IN"/>
+        </w:rPr>
+        <w:t>8550</w:t>
+      </w:r>
+    </w:p>
+    <w:p>
+      <w:pPr>
+        <w:spacing w:after="0"/>
+        <w:rPr>
+          <w:rFonts w:ascii="Yu Gothic UI Light" w:eastAsia="Yu Gothic UI Light" w:hAnsi="Yu Gothic UI Light" w:cs="Courier New"/>
+          <w:color w:val="222222"/>
+          <w:sz w:val="24"/>
+          <w:szCs w:val="24"/>
+          <w:lang w:eastAsia="en-IN" w:bidi="hi-IN"/>
+        </w:rPr>
+      </w:pPr>
+      <w:r>
+        <w:rPr>
+          <w:rFonts w:ascii="Yu Gothic UI Light" w:eastAsia="Yu Gothic UI Light" w:hAnsi="Yu Gothic UI Light" w:cs="Courier New"/>
+          <w:color w:val="222222"/>
+          <w:sz w:val="24"/>
+          <w:szCs w:val="24"/>
+          <w:lang w:eastAsia="en-IN" w:bidi="hi-IN"/>
+        </w:rPr>
+        <w:t xml:space="preserve">               </w:t>
+      </w:r>
+      <w:r>
+        <w:rPr>
+          <w:rFonts w:ascii="Yu Gothic UI Light" w:eastAsia="Yu Gothic UI Light" w:hAnsi="Yu Gothic UI Light" w:cs="Courier New"/>
+          <w:color w:val="222222"/>
+          <w:sz w:val="24"/>
+          <w:szCs w:val="24"/>
+          <w:lang w:eastAsia="en-IN" w:bidi="hi-IN"/>
+        </w:rPr>
+        <w:t xml:space="preserve">macro </w:t>
+      </w:r>
+      <w:proofErr w:type="spellStart"/>
+      <w:r>
+        <w:rPr>
+          <w:rFonts w:ascii="Yu Gothic UI Light" w:eastAsia="Yu Gothic UI Light" w:hAnsi="Yu Gothic UI Light" w:cs="Courier New"/>
+          <w:color w:val="222222"/>
+          <w:sz w:val="24"/>
+          <w:szCs w:val="24"/>
+          <w:lang w:eastAsia="en-IN" w:bidi="hi-IN"/>
+        </w:rPr>
+        <w:t>avg</w:t>
+      </w:r>
+      <w:proofErr w:type="spellEnd"/>
+      <w:r>
+        <w:rPr>
+          <w:rFonts w:ascii="Yu Gothic UI Light" w:eastAsia="Yu Gothic UI Light" w:hAnsi="Yu Gothic UI Light" w:cs="Courier New"/>
+          <w:color w:val="222222"/>
+          <w:sz w:val="24"/>
+          <w:szCs w:val="24"/>
+          <w:lang w:eastAsia="en-IN" w:bidi="hi-IN"/>
+        </w:rPr>
+        <w:t xml:space="preserve">      </w:t>
+      </w:r>
+      <w:r>
+        <w:rPr>
+          <w:rFonts w:ascii="Yu Gothic UI Light" w:eastAsia="Yu Gothic UI Light" w:hAnsi="Yu Gothic UI Light" w:cs="Courier New"/>
+          <w:color w:val="222222"/>
+          <w:sz w:val="24"/>
+          <w:szCs w:val="24"/>
+          <w:lang w:eastAsia="en-IN" w:bidi="hi-IN"/>
+        </w:rPr>
+        <w:t xml:space="preserve"> </w:t>
+      </w:r>
+      <w:r>
+        <w:rPr>
+          <w:rFonts w:ascii="Yu Gothic UI Light" w:eastAsia="Yu Gothic UI Light" w:hAnsi="Yu Gothic UI Light" w:cs="Courier New"/>
+          <w:color w:val="222222"/>
+          <w:sz w:val="24"/>
+          <w:szCs w:val="24"/>
+          <w:lang w:eastAsia="en-IN" w:bidi="hi-IN"/>
+        </w:rPr>
+        <w:t xml:space="preserve">0.91      </w:t>
+      </w:r>
+      <w:r>
+        <w:rPr>
+          <w:rFonts w:ascii="Yu Gothic UI Light" w:eastAsia="Yu Gothic UI Light" w:hAnsi="Yu Gothic UI Light" w:cs="Courier New"/>
+          <w:color w:val="222222"/>
+          <w:sz w:val="24"/>
+          <w:szCs w:val="24"/>
+          <w:lang w:eastAsia="en-IN" w:bidi="hi-IN"/>
+        </w:rPr>
+        <w:t xml:space="preserve"> </w:t>
+      </w:r>
+      <w:r>
+        <w:rPr>
+          <w:rFonts w:ascii="Yu Gothic UI Light" w:eastAsia="Yu Gothic UI Light" w:hAnsi="Yu Gothic UI Light" w:cs="Courier New"/>
+          <w:color w:val="222222"/>
+          <w:sz w:val="24"/>
+          <w:szCs w:val="24"/>
+          <w:lang w:eastAsia="en-IN" w:bidi="hi-IN"/>
+        </w:rPr>
+        <w:t xml:space="preserve">0.91      0.91      </w:t>
+      </w:r>
+      <w:r>
+        <w:rPr>
+          <w:rFonts w:ascii="Yu Gothic UI Light" w:eastAsia="Yu Gothic UI Light" w:hAnsi="Yu Gothic UI Light" w:cs="Courier New"/>
+          <w:color w:val="222222"/>
+          <w:sz w:val="24"/>
+          <w:szCs w:val="24"/>
+          <w:lang w:eastAsia="en-IN" w:bidi="hi-IN"/>
+        </w:rPr>
+        <w:t xml:space="preserve"> </w:t>
+      </w:r>
+      <w:r>
+        <w:rPr>
+          <w:rFonts w:ascii="Yu Gothic UI Light" w:eastAsia="Yu Gothic UI Light" w:hAnsi="Yu Gothic UI Light" w:cs="Courier New"/>
+          <w:color w:val="222222"/>
+          <w:sz w:val="24"/>
+          <w:szCs w:val="24"/>
+          <w:lang w:eastAsia="en-IN" w:bidi="hi-IN"/>
+        </w:rPr>
+        <w:t>8550</w:t>
+      </w:r>
+    </w:p>
+    <w:p>
+      <w:pPr>
+        <w:spacing w:after="0"/>
+        <w:rPr>
+          <w:rFonts w:ascii="Yu Gothic UI Light" w:eastAsia="Yu Gothic UI Light" w:hAnsi="Yu Gothic UI Light" w:cs="Courier New"/>
+          <w:color w:val="222222"/>
+          <w:sz w:val="24"/>
+          <w:szCs w:val="24"/>
+          <w:lang w:eastAsia="en-IN" w:bidi="hi-IN"/>
+        </w:rPr>
+      </w:pPr>
+      <w:r>
+        <w:rPr>
+          <w:rFonts w:ascii="Yu Gothic UI Light" w:eastAsia="Yu Gothic UI Light" w:hAnsi="Yu Gothic UI Light" w:cs="Courier New"/>
+          <w:color w:val="222222"/>
+          <w:sz w:val="24"/>
+          <w:szCs w:val="24"/>
+          <w:lang w:eastAsia="en-IN" w:bidi="hi-IN"/>
+        </w:rPr>
+        <w:t xml:space="preserve">           </w:t>
+      </w:r>
+      <w:r>
+        <w:rPr>
+          <w:rFonts w:ascii="Yu Gothic UI Light" w:eastAsia="Yu Gothic UI Light" w:hAnsi="Yu Gothic UI Light" w:cs="Courier New"/>
+          <w:color w:val="222222"/>
+          <w:sz w:val="24"/>
+          <w:szCs w:val="24"/>
+          <w:lang w:eastAsia="en-IN" w:bidi="hi-IN"/>
+        </w:rPr>
+        <w:t xml:space="preserve">weighted </w:t>
+      </w:r>
+      <w:proofErr w:type="spellStart"/>
+      <w:r>
+        <w:rPr>
+          <w:rFonts w:ascii="Yu Gothic UI Light" w:eastAsia="Yu Gothic UI Light" w:hAnsi="Yu Gothic UI Light" w:cs="Courier New"/>
+          <w:color w:val="222222"/>
+          <w:sz w:val="24"/>
+          <w:szCs w:val="24"/>
+          <w:lang w:eastAsia="en-IN" w:bidi="hi-IN"/>
+        </w:rPr>
+        <w:t>avg</w:t>
+      </w:r>
+      <w:proofErr w:type="spellEnd"/>
+      <w:r>
+        <w:rPr>
+          <w:rFonts w:ascii="Yu Gothic UI Light" w:eastAsia="Yu Gothic UI Light" w:hAnsi="Yu Gothic UI Light" w:cs="Courier New"/>
+          <w:color w:val="222222"/>
+          <w:sz w:val="24"/>
+          <w:szCs w:val="24"/>
+          <w:lang w:eastAsia="en-IN" w:bidi="hi-IN"/>
+        </w:rPr>
+        <w:t xml:space="preserve">      </w:t>
+      </w:r>
+      <w:r>
+        <w:rPr>
+          <w:rFonts w:ascii="Yu Gothic UI Light" w:eastAsia="Yu Gothic UI Light" w:hAnsi="Yu Gothic UI Light" w:cs="Courier New"/>
+          <w:color w:val="222222"/>
+          <w:sz w:val="24"/>
+          <w:szCs w:val="24"/>
+          <w:lang w:eastAsia="en-IN" w:bidi="hi-IN"/>
+        </w:rPr>
+        <w:t xml:space="preserve"> </w:t>
+      </w:r>
+      <w:r>
+        <w:rPr>
+          <w:rFonts w:ascii="Yu Gothic UI Light" w:eastAsia="Yu Gothic UI Light" w:hAnsi="Yu Gothic UI Light" w:cs="Courier New"/>
+          <w:color w:val="222222"/>
+          <w:sz w:val="24"/>
+          <w:szCs w:val="24"/>
+          <w:lang w:eastAsia="en-IN" w:bidi="hi-IN"/>
+        </w:rPr>
+        <w:t xml:space="preserve">0.92      0.92     </w:t>
+      </w:r>
+      <w:r>
+        <w:rPr>
+          <w:rFonts w:ascii="Yu Gothic UI Light" w:eastAsia="Yu Gothic UI Light" w:hAnsi="Yu Gothic UI Light" w:cs="Courier New"/>
+          <w:color w:val="222222"/>
+          <w:sz w:val="24"/>
+          <w:szCs w:val="24"/>
+          <w:lang w:eastAsia="en-IN" w:bidi="hi-IN"/>
+        </w:rPr>
+        <w:t xml:space="preserve"> </w:t>
+      </w:r>
+      <w:r>
+        <w:rPr>
+          <w:rFonts w:ascii="Yu Gothic UI Light" w:eastAsia="Yu Gothic UI Light" w:hAnsi="Yu Gothic UI Light" w:cs="Courier New"/>
+          <w:color w:val="222222"/>
+          <w:sz w:val="24"/>
+          <w:szCs w:val="24"/>
+          <w:lang w:eastAsia="en-IN" w:bidi="hi-IN"/>
+        </w:rPr>
+        <w:t xml:space="preserve">0.92     </w:t>
+      </w:r>
+      <w:r>
+        <w:rPr>
+          <w:rFonts w:ascii="Yu Gothic UI Light" w:eastAsia="Yu Gothic UI Light" w:hAnsi="Yu Gothic UI Light" w:cs="Courier New"/>
+          <w:color w:val="222222"/>
+          <w:sz w:val="24"/>
+          <w:szCs w:val="24"/>
+          <w:lang w:eastAsia="en-IN" w:bidi="hi-IN"/>
+        </w:rPr>
+        <w:t xml:space="preserve"> </w:t>
+      </w:r>
+      <w:r>
+        <w:rPr>
+          <w:rFonts w:ascii="Yu Gothic UI Light" w:eastAsia="Yu Gothic UI Light" w:hAnsi="Yu Gothic UI Light" w:cs="Courier New"/>
+          <w:color w:val="222222"/>
+          <w:sz w:val="24"/>
+          <w:szCs w:val="24"/>
+          <w:lang w:eastAsia="en-IN" w:bidi="hi-IN"/>
+        </w:rPr>
+        <w:t>8550</w:t>
+      </w:r>
+    </w:p>
+    <w:p>
+      <w:pPr>
+        <w:pStyle w:val="ListParagraph"/>
+        <w:spacing w:after="0"/>
+        <w:ind w:left="1150"/>
+        <w:rPr>
+          <w:rFonts w:ascii="Yu Gothic UI Light" w:eastAsia="Yu Gothic UI Light" w:hAnsi="Yu Gothic UI Light" w:cs="Courier New"/>
+          <w:color w:val="222222"/>
+          <w:lang w:eastAsia="en-IN" w:bidi="hi-IN"/>
+        </w:rPr>
+      </w:pPr>
+    </w:p>
+    <w:p>
+      <w:pPr>
+        <w:pStyle w:val="ListParagraph"/>
+        <w:numPr>
+          <w:ilvl w:val="0"/>
+          <w:numId w:val="11"/>
+        </w:numPr>
+        <w:spacing w:after="0"/>
+        <w:ind w:left="1134" w:hanging="310"/>
+        <w:rPr>
+          <w:rFonts w:ascii="Yu Gothic UI Light" w:eastAsia="Yu Gothic UI Light" w:hAnsi="Yu Gothic UI Light" w:cs="Courier New"/>
+          <w:b/>
+          <w:bCs/>
+          <w:color w:val="222222"/>
+          <w:lang w:eastAsia="en-IN" w:bidi="hi-IN"/>
+        </w:rPr>
+      </w:pPr>
+      <w:r>
+        <w:rPr>
+          <w:rFonts w:ascii="Yu Gothic UI Light" w:eastAsia="Yu Gothic UI Light" w:hAnsi="Yu Gothic UI Light" w:cs="Courier New"/>
+          <w:b/>
+          <w:bCs/>
+          <w:color w:val="222222"/>
+          <w:lang w:eastAsia="en-IN" w:bidi="hi-IN"/>
+        </w:rPr>
+        <w:t>Other Technique we used for classification:</w:t>
+      </w:r>
     </w:p>
     <w:p>
       <w:pPr>
@@ -6100,171 +7753,17 @@
           <w:szCs w:val="24"/>
           <w:lang w:eastAsia="en-IN" w:bidi="hi-IN"/>
         </w:rPr>
-        <w:t>As we found on internet Word2vec is also used for finding correlation between words. If we sum vector of words of review then we get doc2vec. Which used for finding correlation between reviews.</w:t>
-      </w:r>
-    </w:p>
-    <w:p>
-      <w:pPr>
-        <w:pStyle w:val="ListParagraph"/>
-        <w:spacing w:after="0"/>
-        <w:ind w:left="1150"/>
-        <w:rPr>
-          <w:rFonts w:ascii="Yu Gothic UI Light" w:eastAsia="Yu Gothic UI Light" w:hAnsi="Yu Gothic UI Light" w:cs="Courier New"/>
-          <w:color w:val="222222"/>
-          <w:sz w:val="24"/>
-          <w:szCs w:val="24"/>
-          <w:lang w:eastAsia="en-IN" w:bidi="hi-IN"/>
-        </w:rPr>
-      </w:pPr>
-      <w:r>
-        <w:rPr>
-          <w:rFonts w:ascii="Yu Gothic UI Light" w:eastAsia="Yu Gothic UI Light" w:hAnsi="Yu Gothic UI Light" w:cs="Courier New"/>
-          <w:color w:val="222222"/>
-          <w:sz w:val="24"/>
-          <w:szCs w:val="24"/>
-          <w:lang w:eastAsia="en-IN" w:bidi="hi-IN"/>
-        </w:rPr>
-        <w:t>What happen if you combine word2vec and tfidf?</w:t>
-      </w:r>
-    </w:p>
-    <w:p>
-      <w:pPr>
-        <w:pStyle w:val="ListParagraph"/>
-        <w:spacing w:after="0"/>
-        <w:ind w:left="1150"/>
-        <w:rPr>
-          <w:rFonts w:ascii="Yu Gothic UI Light" w:eastAsia="Yu Gothic UI Light" w:hAnsi="Yu Gothic UI Light" w:cs="Courier New"/>
-          <w:color w:val="222222"/>
-          <w:sz w:val="24"/>
-          <w:szCs w:val="24"/>
-          <w:lang w:eastAsia="en-IN" w:bidi="hi-IN"/>
-        </w:rPr>
-      </w:pPr>
-      <w:r>
-        <w:rPr>
-          <w:rFonts w:ascii="Yu Gothic UI Light" w:eastAsia="Yu Gothic UI Light" w:hAnsi="Yu Gothic UI Light" w:cs="Courier New"/>
-          <w:color w:val="222222"/>
-          <w:sz w:val="24"/>
-          <w:szCs w:val="24"/>
-          <w:lang w:eastAsia="en-IN" w:bidi="hi-IN"/>
-        </w:rPr>
-        <w:t>What is accuracy of your model?</w:t>
-      </w:r>
-    </w:p>
-    <w:p>
-      <w:pPr>
-        <w:pStyle w:val="ListParagraph"/>
-        <w:spacing w:after="0"/>
-        <w:ind w:left="1150"/>
-        <w:rPr>
-          <w:rFonts w:ascii="Yu Gothic UI Light" w:eastAsia="Yu Gothic UI Light" w:hAnsi="Yu Gothic UI Light" w:cs="Courier New"/>
-          <w:color w:val="222222"/>
-          <w:sz w:val="24"/>
-          <w:szCs w:val="24"/>
-          <w:lang w:eastAsia="en-IN" w:bidi="hi-IN"/>
-        </w:rPr>
-      </w:pPr>
-      <w:r>
-        <w:rPr>
-          <w:rFonts w:ascii="Yu Gothic UI Light" w:eastAsia="Yu Gothic UI Light" w:hAnsi="Yu Gothic UI Light" w:cs="Courier New"/>
-          <w:color w:val="222222"/>
-          <w:sz w:val="24"/>
-          <w:szCs w:val="24"/>
-          <w:lang w:eastAsia="en-IN" w:bidi="hi-IN"/>
-        </w:rPr>
-        <w:t>What about precision and recall and f1 score?</w:t>
-      </w:r>
-    </w:p>
-    <w:p>
-      <w:pPr>
-        <w:pStyle w:val="ListParagraph"/>
-        <w:spacing w:after="0"/>
-        <w:ind w:left="1150"/>
-        <w:rPr>
-          <w:rFonts w:ascii="Yu Gothic UI Light" w:eastAsia="Yu Gothic UI Light" w:hAnsi="Yu Gothic UI Light" w:cs="Courier New"/>
-          <w:color w:val="222222"/>
-          <w:sz w:val="24"/>
-          <w:szCs w:val="24"/>
-          <w:lang w:eastAsia="en-IN" w:bidi="hi-IN"/>
-        </w:rPr>
-      </w:pPr>
-      <w:r>
-        <w:rPr>
-          <w:rFonts w:ascii="Yu Gothic UI Light" w:eastAsia="Yu Gothic UI Light" w:hAnsi="Yu Gothic UI Light" w:cs="Courier New"/>
-          <w:color w:val="222222"/>
-          <w:sz w:val="24"/>
-          <w:szCs w:val="24"/>
-          <w:lang w:eastAsia="en-IN" w:bidi="hi-IN"/>
-        </w:rPr>
-        <w:t>What about learning cost and learning curv</w:t>
-      </w:r>
-      <w:r>
-        <w:rPr>
-          <w:rFonts w:ascii="Yu Gothic UI Light" w:eastAsia="Yu Gothic UI Light" w:hAnsi="Yu Gothic UI Light" w:cs="Courier New"/>
-          <w:color w:val="222222"/>
-          <w:sz w:val="24"/>
-          <w:szCs w:val="24"/>
-          <w:lang w:eastAsia="en-IN" w:bidi="hi-IN"/>
-        </w:rPr>
-        <w:t>e</w:t>
-      </w:r>
-      <w:r>
-        <w:rPr>
-          <w:rFonts w:ascii="Yu Gothic UI Light" w:eastAsia="Yu Gothic UI Light" w:hAnsi="Yu Gothic UI Light" w:cs="Courier New"/>
-          <w:color w:val="222222"/>
-          <w:sz w:val="24"/>
-          <w:szCs w:val="24"/>
-          <w:lang w:eastAsia="en-IN" w:bidi="hi-IN"/>
-        </w:rPr>
-        <w:t>?</w:t>
-      </w:r>
-    </w:p>
-    <w:p>
-      <w:pPr>
-        <w:pStyle w:val="ListParagraph"/>
-        <w:spacing w:after="0"/>
-        <w:ind w:left="1150"/>
-        <w:rPr>
-          <w:rFonts w:ascii="Yu Gothic UI Light" w:eastAsia="Yu Gothic UI Light" w:hAnsi="Yu Gothic UI Light" w:cs="Courier New"/>
-          <w:color w:val="222222"/>
-          <w:sz w:val="24"/>
-          <w:szCs w:val="24"/>
-          <w:lang w:eastAsia="en-IN" w:bidi="hi-IN"/>
-        </w:rPr>
-      </w:pPr>
-      <w:r>
-        <w:rPr>
-          <w:rFonts w:ascii="Yu Gothic UI Light" w:eastAsia="Yu Gothic UI Light" w:hAnsi="Yu Gothic UI Light" w:cs="Courier New"/>
-          <w:color w:val="222222"/>
-          <w:sz w:val="24"/>
-          <w:szCs w:val="24"/>
-          <w:lang w:eastAsia="en-IN" w:bidi="hi-IN"/>
-        </w:rPr>
-        <w:t>What is epoch? How is it helpful?</w:t>
-      </w:r>
-    </w:p>
-    <w:p>
-      <w:pPr>
-        <w:pStyle w:val="ListParagraph"/>
-        <w:spacing w:after="0"/>
-        <w:ind w:left="1150"/>
-        <w:rPr>
-          <w:rFonts w:ascii="Yu Gothic UI Light" w:eastAsia="Yu Gothic UI Light" w:hAnsi="Yu Gothic UI Light" w:cs="Courier New"/>
-          <w:color w:val="222222"/>
-          <w:sz w:val="24"/>
-          <w:szCs w:val="24"/>
-          <w:lang w:eastAsia="en-IN" w:bidi="hi-IN"/>
-        </w:rPr>
-      </w:pPr>
-      <w:r>
-        <w:rPr>
-          <w:rFonts w:ascii="Yu Gothic UI Light" w:eastAsia="Yu Gothic UI Light" w:hAnsi="Yu Gothic UI Light" w:cs="Courier New"/>
-          <w:color w:val="222222"/>
-          <w:sz w:val="24"/>
-          <w:szCs w:val="24"/>
-          <w:lang w:eastAsia="en-IN" w:bidi="hi-IN"/>
-        </w:rPr>
-        <w:t xml:space="preserve">What is </w:t>
+        <w:t>Word2vec is also used for finding correlation between words.</w:t>
+      </w:r>
+      <w:r>
+        <w:rPr>
+          <w:rFonts w:ascii="Yu Gothic UI Light" w:eastAsia="Yu Gothic UI Light" w:hAnsi="Yu Gothic UI Light" w:cs="Courier New"/>
+          <w:color w:val="222222"/>
+          <w:sz w:val="24"/>
+          <w:szCs w:val="24"/>
+          <w:lang w:eastAsia="en-IN" w:bidi="hi-IN"/>
+        </w:rPr>
+        <w:t xml:space="preserve"> What is correlation? </w:t>
       </w:r>
       <w:proofErr w:type="spellStart"/>
       <w:r>
@@ -6275,7 +7774,7 @@
           <w:szCs w:val="24"/>
           <w:lang w:eastAsia="en-IN" w:bidi="hi-IN"/>
         </w:rPr>
-        <w:t>gridsearchcv</w:t>
+        <w:t>E.g</w:t>
       </w:r>
       <w:proofErr w:type="spellEnd"/>
       <w:r>
@@ -6286,89 +7785,2129 @@
           <w:szCs w:val="24"/>
           <w:lang w:eastAsia="en-IN" w:bidi="hi-IN"/>
         </w:rPr>
-        <w:t>?</w:t>
-      </w:r>
-    </w:p>
-    <w:p>
-      <w:pPr>
-        <w:pStyle w:val="ListParagraph"/>
-        <w:spacing w:after="0"/>
-        <w:ind w:left="1150"/>
-        <w:rPr>
-          <w:rFonts w:ascii="Yu Gothic UI Light" w:eastAsia="Yu Gothic UI Light" w:hAnsi="Yu Gothic UI Light" w:cs="Courier New"/>
-          <w:color w:val="222222"/>
-          <w:sz w:val="24"/>
-          <w:szCs w:val="24"/>
-          <w:lang w:eastAsia="en-IN" w:bidi="hi-IN"/>
-        </w:rPr>
-      </w:pPr>
-    </w:p>
-    <w:p>
-      <w:pPr>
-        <w:pStyle w:val="ListParagraph"/>
-        <w:spacing w:after="0"/>
-        <w:ind w:left="1150"/>
-        <w:rPr>
-          <w:rFonts w:ascii="Yu Gothic UI Light" w:eastAsia="Yu Gothic UI Light" w:hAnsi="Yu Gothic UI Light" w:cs="Courier New"/>
-          <w:color w:val="222222"/>
-          <w:sz w:val="24"/>
-          <w:szCs w:val="24"/>
-          <w:lang w:eastAsia="en-IN" w:bidi="hi-IN"/>
-        </w:rPr>
-      </w:pPr>
-    </w:p>
-    <w:p>
-      <w:pPr>
-        <w:pStyle w:val="ListParagraph"/>
-        <w:spacing w:after="0"/>
-        <w:ind w:left="1150"/>
-        <w:rPr>
-          <w:rFonts w:ascii="Yu Gothic UI Light" w:eastAsia="Yu Gothic UI Light" w:hAnsi="Yu Gothic UI Light" w:cs="Courier New"/>
-          <w:color w:val="222222"/>
-          <w:sz w:val="24"/>
-          <w:szCs w:val="24"/>
-          <w:lang w:eastAsia="en-IN" w:bidi="hi-IN"/>
-        </w:rPr>
-      </w:pPr>
-    </w:p>
-    <w:p>
-      <w:pPr>
-        <w:pStyle w:val="ListParagraph"/>
-        <w:spacing w:after="0"/>
-        <w:ind w:left="1150"/>
-        <w:rPr>
-          <w:rFonts w:ascii="Yu Gothic UI Light" w:eastAsia="Yu Gothic UI Light" w:hAnsi="Yu Gothic UI Light" w:cs="Courier New"/>
-          <w:color w:val="222222"/>
-          <w:sz w:val="24"/>
-          <w:szCs w:val="24"/>
-          <w:lang w:eastAsia="en-IN" w:bidi="hi-IN"/>
-        </w:rPr>
-      </w:pPr>
-    </w:p>
-    <w:p>
-      <w:pPr>
-        <w:spacing w:after="0"/>
-        <w:rPr>
-          <w:rFonts w:ascii="Yu Gothic UI Light" w:eastAsia="Yu Gothic UI Light" w:hAnsi="Yu Gothic UI Light" w:cs="Courier New"/>
-          <w:color w:val="222222"/>
-          <w:sz w:val="24"/>
-          <w:szCs w:val="24"/>
-          <w:lang w:eastAsia="en-IN" w:bidi="hi-IN"/>
-        </w:rPr>
-      </w:pPr>
-    </w:p>
-    <w:p>
-      <w:pPr>
-        <w:spacing w:after="0"/>
-        <w:ind w:left="1418"/>
-        <w:rPr>
-          <w:rFonts w:ascii="Yu Gothic UI Light" w:eastAsia="Yu Gothic UI Light" w:hAnsi="Yu Gothic UI Light" w:cs="Courier New"/>
-          <w:color w:val="222222"/>
-          <w:sz w:val="24"/>
-          <w:szCs w:val="24"/>
-          <w:lang w:eastAsia="en-IN" w:bidi="hi-IN"/>
-        </w:rPr>
-      </w:pPr>
+        <w:t xml:space="preserve"> “good” and “awesome” two words has same meaning so </w:t>
+      </w:r>
+      <w:proofErr w:type="gramStart"/>
+      <w:r>
+        <w:rPr>
+          <w:rFonts w:ascii="Yu Gothic UI Light" w:eastAsia="Yu Gothic UI Light" w:hAnsi="Yu Gothic UI Light" w:cs="Courier New"/>
+          <w:color w:val="222222"/>
+          <w:sz w:val="24"/>
+          <w:szCs w:val="24"/>
+          <w:lang w:eastAsia="en-IN" w:bidi="hi-IN"/>
+        </w:rPr>
+        <w:t>there</w:t>
+      </w:r>
+      <w:proofErr w:type="gramEnd"/>
+      <w:r>
+        <w:rPr>
+          <w:rFonts w:ascii="Yu Gothic UI Light" w:eastAsia="Yu Gothic UI Light" w:hAnsi="Yu Gothic UI Light" w:cs="Courier New"/>
+          <w:color w:val="222222"/>
+          <w:sz w:val="24"/>
+          <w:szCs w:val="24"/>
+          <w:lang w:eastAsia="en-IN" w:bidi="hi-IN"/>
+        </w:rPr>
+        <w:t xml:space="preserve"> vector should be nearer to each other. </w:t>
+      </w:r>
+    </w:p>
+    <w:p>
+      <w:pPr>
+        <w:pStyle w:val="ListParagraph"/>
+        <w:spacing w:after="0"/>
+        <w:ind w:left="1150"/>
+        <w:rPr>
+          <w:rFonts w:ascii="Yu Gothic UI Light" w:eastAsia="Yu Gothic UI Light" w:hAnsi="Yu Gothic UI Light" w:cs="Courier New"/>
+          <w:color w:val="222222"/>
+          <w:sz w:val="24"/>
+          <w:szCs w:val="24"/>
+          <w:lang w:eastAsia="en-IN" w:bidi="hi-IN"/>
+        </w:rPr>
+      </w:pPr>
+    </w:p>
+    <w:p>
+      <w:pPr>
+        <w:pStyle w:val="ListParagraph"/>
+        <w:spacing w:after="0"/>
+        <w:ind w:left="1150"/>
+        <w:rPr>
+          <w:rFonts w:ascii="Yu Gothic UI Light" w:eastAsia="Yu Gothic UI Light" w:hAnsi="Yu Gothic UI Light" w:cs="Courier New"/>
+          <w:color w:val="222222"/>
+          <w:sz w:val="24"/>
+          <w:szCs w:val="24"/>
+          <w:lang w:eastAsia="en-IN" w:bidi="hi-IN"/>
+        </w:rPr>
+      </w:pPr>
+      <w:r>
+        <w:rPr>
+          <w:rFonts w:ascii="Yu Gothic UI Light" w:eastAsia="Yu Gothic UI Light" w:hAnsi="Yu Gothic UI Light" w:cs="Courier New"/>
+          <w:color w:val="222222"/>
+          <w:sz w:val="24"/>
+          <w:szCs w:val="24"/>
+          <w:lang w:eastAsia="en-IN" w:bidi="hi-IN"/>
+        </w:rPr>
+        <w:t xml:space="preserve">But How </w:t>
+      </w:r>
+      <w:proofErr w:type="gramStart"/>
+      <w:r>
+        <w:rPr>
+          <w:rFonts w:ascii="Yu Gothic UI Light" w:eastAsia="Yu Gothic UI Light" w:hAnsi="Yu Gothic UI Light" w:cs="Courier New"/>
+          <w:color w:val="222222"/>
+          <w:sz w:val="24"/>
+          <w:szCs w:val="24"/>
+          <w:lang w:eastAsia="en-IN" w:bidi="hi-IN"/>
+        </w:rPr>
+        <w:t>this vectors</w:t>
+      </w:r>
+      <w:proofErr w:type="gramEnd"/>
+      <w:r>
+        <w:rPr>
+          <w:rFonts w:ascii="Yu Gothic UI Light" w:eastAsia="Yu Gothic UI Light" w:hAnsi="Yu Gothic UI Light" w:cs="Courier New"/>
+          <w:color w:val="222222"/>
+          <w:sz w:val="24"/>
+          <w:szCs w:val="24"/>
+          <w:lang w:eastAsia="en-IN" w:bidi="hi-IN"/>
+        </w:rPr>
+        <w:t xml:space="preserve"> are generated?</w:t>
+      </w:r>
+    </w:p>
+    <w:p>
+      <w:pPr>
+        <w:pStyle w:val="ListParagraph"/>
+        <w:spacing w:after="0"/>
+        <w:ind w:left="1150"/>
+        <w:rPr>
+          <w:rFonts w:ascii="Yu Gothic UI Light" w:eastAsia="Yu Gothic UI Light" w:hAnsi="Yu Gothic UI Light" w:cs="Courier New"/>
+          <w:color w:val="222222"/>
+          <w:sz w:val="24"/>
+          <w:szCs w:val="24"/>
+          <w:lang w:eastAsia="en-IN" w:bidi="hi-IN"/>
+        </w:rPr>
+      </w:pPr>
+      <w:r>
+        <w:rPr>
+          <w:rFonts w:ascii="Yu Gothic UI Light" w:eastAsia="Yu Gothic UI Light" w:hAnsi="Yu Gothic UI Light" w:cs="Courier New"/>
+          <w:color w:val="222222"/>
+          <w:sz w:val="24"/>
+          <w:szCs w:val="24"/>
+          <w:lang w:eastAsia="en-IN" w:bidi="hi-IN"/>
+        </w:rPr>
+        <w:t xml:space="preserve">There are 2 main </w:t>
+      </w:r>
+      <w:proofErr w:type="gramStart"/>
+      <w:r>
+        <w:rPr>
+          <w:rFonts w:ascii="Yu Gothic UI Light" w:eastAsia="Yu Gothic UI Light" w:hAnsi="Yu Gothic UI Light" w:cs="Courier New"/>
+          <w:color w:val="222222"/>
+          <w:sz w:val="24"/>
+          <w:szCs w:val="24"/>
+          <w:lang w:eastAsia="en-IN" w:bidi="hi-IN"/>
+        </w:rPr>
+        <w:t>algorithm</w:t>
+      </w:r>
+      <w:proofErr w:type="gramEnd"/>
+      <w:r>
+        <w:rPr>
+          <w:rFonts w:ascii="Yu Gothic UI Light" w:eastAsia="Yu Gothic UI Light" w:hAnsi="Yu Gothic UI Light" w:cs="Courier New"/>
+          <w:color w:val="222222"/>
+          <w:sz w:val="24"/>
+          <w:szCs w:val="24"/>
+          <w:lang w:eastAsia="en-IN" w:bidi="hi-IN"/>
+        </w:rPr>
+        <w:t xml:space="preserve"> for word2vec (</w:t>
+      </w:r>
+      <w:proofErr w:type="spellStart"/>
+      <w:r>
+        <w:rPr>
+          <w:rFonts w:ascii="Yu Gothic UI Light" w:eastAsia="Yu Gothic UI Light" w:hAnsi="Yu Gothic UI Light" w:cs="Courier New"/>
+          <w:color w:val="222222"/>
+          <w:sz w:val="24"/>
+          <w:szCs w:val="24"/>
+          <w:lang w:eastAsia="en-IN" w:bidi="hi-IN"/>
+        </w:rPr>
+        <w:t>i</w:t>
+      </w:r>
+      <w:proofErr w:type="spellEnd"/>
+      <w:r>
+        <w:rPr>
+          <w:rFonts w:ascii="Yu Gothic UI Light" w:eastAsia="Yu Gothic UI Light" w:hAnsi="Yu Gothic UI Light" w:cs="Courier New"/>
+          <w:color w:val="222222"/>
+          <w:sz w:val="24"/>
+          <w:szCs w:val="24"/>
+          <w:lang w:eastAsia="en-IN" w:bidi="hi-IN"/>
+        </w:rPr>
+        <w:t>) Continuous Bag of word</w:t>
+      </w:r>
+    </w:p>
+    <w:p>
+      <w:pPr>
+        <w:pStyle w:val="ListParagraph"/>
+        <w:spacing w:after="0"/>
+        <w:ind w:left="1150"/>
+        <w:rPr>
+          <w:rFonts w:ascii="Yu Gothic UI Light" w:eastAsia="Yu Gothic UI Light" w:hAnsi="Yu Gothic UI Light" w:cs="Courier New"/>
+          <w:color w:val="222222"/>
+          <w:sz w:val="24"/>
+          <w:szCs w:val="24"/>
+          <w:lang w:eastAsia="en-IN" w:bidi="hi-IN"/>
+        </w:rPr>
+      </w:pPr>
+      <w:r>
+        <w:rPr>
+          <w:rFonts w:ascii="Yu Gothic UI Light" w:eastAsia="Yu Gothic UI Light" w:hAnsi="Yu Gothic UI Light" w:cs="Courier New"/>
+          <w:color w:val="222222"/>
+          <w:sz w:val="24"/>
+          <w:szCs w:val="24"/>
+          <w:lang w:eastAsia="en-IN" w:bidi="hi-IN"/>
+        </w:rPr>
+        <w:t>(ii) Skip-gram</w:t>
+      </w:r>
+    </w:p>
+    <w:p>
+      <w:pPr>
+        <w:pStyle w:val="ListParagraph"/>
+        <w:spacing w:after="0"/>
+        <w:ind w:left="1150"/>
+        <w:rPr>
+          <w:rFonts w:ascii="Yu Gothic UI Light" w:eastAsia="Yu Gothic UI Light" w:hAnsi="Yu Gothic UI Light"/>
+          <w:spacing w:val="-1"/>
+          <w:shd w:val="clear" w:color="auto" w:fill="FFFFFF"/>
+        </w:rPr>
+      </w:pPr>
+      <w:r>
+        <w:rPr>
+          <w:rFonts w:ascii="Yu Gothic UI Light" w:eastAsia="Yu Gothic UI Light" w:hAnsi="Yu Gothic UI Light"/>
+          <w:spacing w:val="-1"/>
+          <w:shd w:val="clear" w:color="auto" w:fill="FFFFFF"/>
+        </w:rPr>
+        <w:t>The major difference between these two methods is that CBOW is using context to predict a target word while skip-gram is using a word to predict a target context. Generally, the skip-gram method can have a better performance compared with CBOW method, for it can capture two semantics for a single word. For instance, it will have two vector representations for Apple, one for the company and another for the fruit.</w:t>
+      </w:r>
+      <w:r>
+        <w:rPr>
+          <w:rFonts w:ascii="Yu Gothic UI Light" w:eastAsia="Yu Gothic UI Light" w:hAnsi="Yu Gothic UI Light"/>
+          <w:spacing w:val="-1"/>
+          <w:shd w:val="clear" w:color="auto" w:fill="FFFFFF"/>
+        </w:rPr>
+        <w:t xml:space="preserve"> Check out this video: </w:t>
+      </w:r>
+      <w:hyperlink r:id="rId31" w:history="1">
+        <w:r>
+          <w:rPr>
+            <w:rStyle w:val="Hyperlink"/>
+          </w:rPr>
+          <w:t>https://www.youtube.com/watch?v=5PL0TmQhItY&amp;t=129s</w:t>
+        </w:r>
+      </w:hyperlink>
+    </w:p>
+    <w:p>
+      <w:pPr>
+        <w:pStyle w:val="ListParagraph"/>
+        <w:spacing w:after="0"/>
+        <w:ind w:left="1150"/>
+        <w:rPr>
+          <w:rFonts w:ascii="Yu Gothic UI Light" w:eastAsia="Yu Gothic UI Light" w:hAnsi="Yu Gothic UI Light" w:cs="Courier New"/>
+          <w:color w:val="222222"/>
+          <w:lang w:eastAsia="en-IN" w:bidi="hi-IN"/>
+        </w:rPr>
+      </w:pPr>
+    </w:p>
+    <w:p>
+      <w:pPr>
+        <w:pStyle w:val="ListParagraph"/>
+        <w:spacing w:after="0"/>
+        <w:ind w:left="1150"/>
+        <w:rPr>
+          <w:rFonts w:ascii="Yu Gothic UI Light" w:eastAsia="Yu Gothic UI Light" w:hAnsi="Yu Gothic UI Light" w:cs="Courier New"/>
+          <w:color w:val="222222"/>
+          <w:sz w:val="24"/>
+          <w:szCs w:val="24"/>
+          <w:lang w:eastAsia="en-IN" w:bidi="hi-IN"/>
+        </w:rPr>
+      </w:pPr>
+      <w:r>
+        <w:rPr>
+          <w:noProof/>
+        </w:rPr>
+        <w:drawing>
+          <wp:inline distT="0" distB="0" distL="0" distR="0" wp14:anchorId="1CC650E9" wp14:editId="7F1ABCA7">
+            <wp:extent cx="3826933" cy="2000384"/>
+            <wp:effectExtent l="0" t="0" r="2540" b="0"/>
+            <wp:docPr id="5" name="Picture 5" descr="Image result for word2vec bag of words and skipgram"/>
+            <wp:cNvGraphicFramePr>
+              <a:graphicFrameLocks xmlns:a="http://schemas.openxmlformats.org/drawingml/2006/main" noChangeAspect="1"/>
+            </wp:cNvGraphicFramePr>
+            <a:graphic xmlns:a="http://schemas.openxmlformats.org/drawingml/2006/main">
+              <a:graphicData uri="http://schemas.openxmlformats.org/drawingml/2006/picture">
+                <pic:pic xmlns:pic="http://schemas.openxmlformats.org/drawingml/2006/picture">
+                  <pic:nvPicPr>
+                    <pic:cNvPr id="0" name="Picture 3" descr="Image result for word2vec bag of words and skipgram"/>
+                    <pic:cNvPicPr>
+                      <a:picLocks noChangeAspect="1" noChangeArrowheads="1"/>
+                    </pic:cNvPicPr>
+                  </pic:nvPicPr>
+                  <pic:blipFill>
+                    <a:blip r:embed="rId32">
+                      <a:extLst>
+                        <a:ext uri="{28A0092B-C50C-407E-A947-70E740481C1C}">
+                          <a14:useLocalDpi xmlns:a14="http://schemas.microsoft.com/office/drawing/2010/main" val="0"/>
+                        </a:ext>
+                      </a:extLst>
+                    </a:blip>
+                    <a:srcRect/>
+                    <a:stretch>
+                      <a:fillRect/>
+                    </a:stretch>
+                  </pic:blipFill>
+                  <pic:spPr bwMode="auto">
+                    <a:xfrm>
+                      <a:off x="0" y="0"/>
+                      <a:ext cx="3838345" cy="2006349"/>
+                    </a:xfrm>
+                    <a:prstGeom prst="rect">
+                      <a:avLst/>
+                    </a:prstGeom>
+                    <a:noFill/>
+                    <a:ln>
+                      <a:noFill/>
+                    </a:ln>
+                  </pic:spPr>
+                </pic:pic>
+              </a:graphicData>
+            </a:graphic>
+          </wp:inline>
+        </w:drawing>
+      </w:r>
+    </w:p>
+    <w:p>
+      <w:pPr>
+        <w:pStyle w:val="ListParagraph"/>
+        <w:spacing w:after="0"/>
+        <w:ind w:left="1150"/>
+      </w:pPr>
+      <w:r>
+        <w:rPr>
+          <w:rFonts w:ascii="Yu Gothic UI Light" w:eastAsia="Yu Gothic UI Light" w:hAnsi="Yu Gothic UI Light" w:cs="Courier New"/>
+          <w:color w:val="222222"/>
+          <w:sz w:val="24"/>
+          <w:szCs w:val="24"/>
+          <w:lang w:eastAsia="en-IN" w:bidi="hi-IN"/>
+        </w:rPr>
+        <w:t xml:space="preserve">(credit : </w:t>
+      </w:r>
+      <w:hyperlink r:id="rId33" w:history="1">
+        <w:r>
+          <w:rPr>
+            <w:rStyle w:val="Hyperlink"/>
+          </w:rPr>
+          <w:t>https://www.researchgate.net/figure/Continuous-Bag-of-words-CBOW-CB-and-Skip-gram-SG-training-model-illustrations_fig1_326588219</w:t>
+        </w:r>
+      </w:hyperlink>
+      <w:r>
+        <w:t xml:space="preserve"> )</w:t>
+      </w:r>
+    </w:p>
+    <w:p>
+      <w:pPr>
+        <w:pStyle w:val="ListParagraph"/>
+        <w:spacing w:after="0"/>
+        <w:ind w:left="1150"/>
+      </w:pPr>
+    </w:p>
+    <w:p>
+      <w:pPr>
+        <w:pStyle w:val="ListParagraph"/>
+        <w:spacing w:after="0"/>
+        <w:ind w:left="1150"/>
+        <w:rPr>
+          <w:rFonts w:ascii="Yu Gothic UI Light" w:eastAsia="Yu Gothic UI Light" w:hAnsi="Yu Gothic UI Light" w:cs="Courier New"/>
+          <w:color w:val="222222"/>
+          <w:sz w:val="24"/>
+          <w:szCs w:val="24"/>
+          <w:lang w:eastAsia="en-IN" w:bidi="hi-IN"/>
+        </w:rPr>
+      </w:pPr>
+      <w:r>
+        <w:rPr>
+          <w:rFonts w:ascii="Yu Gothic UI Light" w:eastAsia="Yu Gothic UI Light" w:hAnsi="Yu Gothic UI Light" w:cs="Courier New"/>
+          <w:color w:val="222222"/>
+          <w:sz w:val="24"/>
+          <w:szCs w:val="24"/>
+          <w:lang w:eastAsia="en-IN" w:bidi="hi-IN"/>
+        </w:rPr>
+        <w:t>We used genism library to get word embedding and to generate doc2vec.</w:t>
+      </w:r>
+    </w:p>
+    <w:p>
+      <w:pPr>
+        <w:pStyle w:val="ListParagraph"/>
+        <w:spacing w:after="0"/>
+        <w:ind w:left="1150"/>
+        <w:rPr>
+          <w:rFonts w:ascii="Yu Gothic UI Light" w:eastAsia="Yu Gothic UI Light" w:hAnsi="Yu Gothic UI Light" w:cs="Courier New"/>
+          <w:color w:val="222222"/>
+          <w:sz w:val="24"/>
+          <w:szCs w:val="24"/>
+          <w:lang w:eastAsia="en-IN" w:bidi="hi-IN"/>
+        </w:rPr>
+      </w:pPr>
+      <w:r>
+        <w:rPr>
+          <w:rFonts w:ascii="Yu Gothic UI Light" w:eastAsia="Yu Gothic UI Light" w:hAnsi="Yu Gothic UI Light" w:cs="Courier New"/>
+          <w:color w:val="222222"/>
+          <w:sz w:val="24"/>
+          <w:szCs w:val="24"/>
+          <w:lang w:eastAsia="en-IN" w:bidi="hi-IN"/>
+        </w:rPr>
+        <w:t>If we sum vector of words of review then we get doc2vec.</w:t>
+      </w:r>
+    </w:p>
+    <w:p>
+      <w:pPr>
+        <w:pStyle w:val="ListParagraph"/>
+        <w:spacing w:after="0"/>
+        <w:ind w:left="1150"/>
+        <w:rPr>
+          <w:rFonts w:ascii="Yu Gothic UI Light" w:eastAsia="Yu Gothic UI Light" w:hAnsi="Yu Gothic UI Light" w:cs="Courier New"/>
+          <w:color w:val="222222"/>
+          <w:sz w:val="24"/>
+          <w:szCs w:val="24"/>
+          <w:lang w:eastAsia="en-IN" w:bidi="hi-IN"/>
+        </w:rPr>
+      </w:pPr>
+      <w:r>
+        <w:rPr>
+          <w:rFonts w:ascii="Yu Gothic UI Light" w:eastAsia="Yu Gothic UI Light" w:hAnsi="Yu Gothic UI Light" w:cs="Courier New"/>
+          <w:color w:val="222222"/>
+          <w:sz w:val="24"/>
+          <w:szCs w:val="24"/>
+          <w:lang w:eastAsia="en-IN" w:bidi="hi-IN"/>
+        </w:rPr>
+        <w:t>Using logistic regression and doc2vec we trained our model and we get accuracy of 60.12%.</w:t>
+      </w:r>
+    </w:p>
+    <w:p>
+      <w:pPr>
+        <w:pStyle w:val="ListParagraph"/>
+        <w:spacing w:after="0"/>
+        <w:ind w:left="1150"/>
+        <w:rPr>
+          <w:rFonts w:ascii="Yu Gothic UI Light" w:eastAsia="Yu Gothic UI Light" w:hAnsi="Yu Gothic UI Light" w:cs="Courier New"/>
+          <w:color w:val="222222"/>
+          <w:sz w:val="24"/>
+          <w:szCs w:val="24"/>
+          <w:lang w:eastAsia="en-IN" w:bidi="hi-IN"/>
+        </w:rPr>
+      </w:pPr>
+      <w:r>
+        <w:rPr>
+          <w:rFonts w:ascii="Yu Gothic UI Light" w:eastAsia="Yu Gothic UI Light" w:hAnsi="Yu Gothic UI Light" w:cs="Courier New"/>
+          <w:color w:val="222222"/>
+          <w:sz w:val="24"/>
+          <w:szCs w:val="24"/>
+          <w:lang w:eastAsia="en-IN" w:bidi="hi-IN"/>
+        </w:rPr>
+        <w:lastRenderedPageBreak/>
+        <w:t xml:space="preserve">After that we used neural network &amp; doc2vec to train model which gives improvement. It gives accuracy of 67%. For neural Network we used </w:t>
+      </w:r>
+      <w:proofErr w:type="spellStart"/>
+      <w:r>
+        <w:rPr>
+          <w:rFonts w:ascii="Yu Gothic UI Light" w:eastAsia="Yu Gothic UI Light" w:hAnsi="Yu Gothic UI Light" w:cs="Courier New"/>
+          <w:color w:val="222222"/>
+          <w:sz w:val="24"/>
+          <w:szCs w:val="24"/>
+          <w:lang w:eastAsia="en-IN" w:bidi="hi-IN"/>
+        </w:rPr>
+        <w:t>Keras</w:t>
+      </w:r>
+      <w:proofErr w:type="spellEnd"/>
+      <w:r>
+        <w:rPr>
+          <w:rFonts w:ascii="Yu Gothic UI Light" w:eastAsia="Yu Gothic UI Light" w:hAnsi="Yu Gothic UI Light" w:cs="Courier New"/>
+          <w:color w:val="222222"/>
+          <w:sz w:val="24"/>
+          <w:szCs w:val="24"/>
+          <w:lang w:eastAsia="en-IN" w:bidi="hi-IN"/>
+        </w:rPr>
+        <w:t xml:space="preserve"> library.</w:t>
+      </w:r>
+    </w:p>
+    <w:p>
+      <w:pPr>
+        <w:pStyle w:val="ListParagraph"/>
+        <w:spacing w:after="0"/>
+        <w:ind w:left="1150"/>
+        <w:rPr>
+          <w:rFonts w:ascii="Yu Gothic UI Light" w:eastAsia="Yu Gothic UI Light" w:hAnsi="Yu Gothic UI Light" w:cs="Courier New"/>
+          <w:color w:val="222222"/>
+          <w:sz w:val="24"/>
+          <w:szCs w:val="24"/>
+          <w:lang w:eastAsia="en-IN" w:bidi="hi-IN"/>
+        </w:rPr>
+      </w:pPr>
+    </w:p>
+    <w:p>
+      <w:pPr>
+        <w:pStyle w:val="ListParagraph"/>
+        <w:spacing w:after="0"/>
+        <w:ind w:left="1150"/>
+        <w:rPr>
+          <w:rFonts w:ascii="Yu Gothic UI Light" w:eastAsia="Yu Gothic UI Light" w:hAnsi="Yu Gothic UI Light" w:cs="Courier New"/>
+          <w:color w:val="222222"/>
+          <w:sz w:val="24"/>
+          <w:szCs w:val="24"/>
+          <w:lang w:eastAsia="en-IN" w:bidi="hi-IN"/>
+        </w:rPr>
+      </w:pPr>
+      <w:r>
+        <w:rPr>
+          <w:noProof/>
+        </w:rPr>
+        <w:drawing>
+          <wp:inline distT="0" distB="0" distL="0" distR="0" wp14:anchorId="1E747EC2" wp14:editId="4AA6EF8D">
+            <wp:extent cx="5731510" cy="2542540"/>
+            <wp:effectExtent l="0" t="0" r="2540" b="0"/>
+            <wp:docPr id="3" name="Picture 3"/>
+            <wp:cNvGraphicFramePr>
+              <a:graphicFrameLocks xmlns:a="http://schemas.openxmlformats.org/drawingml/2006/main" noChangeAspect="1"/>
+            </wp:cNvGraphicFramePr>
+            <a:graphic xmlns:a="http://schemas.openxmlformats.org/drawingml/2006/main">
+              <a:graphicData uri="http://schemas.openxmlformats.org/drawingml/2006/picture">
+                <pic:pic xmlns:pic="http://schemas.openxmlformats.org/drawingml/2006/picture">
+                  <pic:nvPicPr>
+                    <pic:cNvPr id="0" name="Picture 1"/>
+                    <pic:cNvPicPr>
+                      <a:picLocks noChangeAspect="1" noChangeArrowheads="1"/>
+                    </pic:cNvPicPr>
+                  </pic:nvPicPr>
+                  <pic:blipFill>
+                    <a:blip r:embed="rId34">
+                      <a:extLst>
+                        <a:ext uri="{28A0092B-C50C-407E-A947-70E740481C1C}">
+                          <a14:useLocalDpi xmlns:a14="http://schemas.microsoft.com/office/drawing/2010/main" val="0"/>
+                        </a:ext>
+                      </a:extLst>
+                    </a:blip>
+                    <a:srcRect/>
+                    <a:stretch>
+                      <a:fillRect/>
+                    </a:stretch>
+                  </pic:blipFill>
+                  <pic:spPr bwMode="auto">
+                    <a:xfrm>
+                      <a:off x="0" y="0"/>
+                      <a:ext cx="5731510" cy="2542540"/>
+                    </a:xfrm>
+                    <a:prstGeom prst="rect">
+                      <a:avLst/>
+                    </a:prstGeom>
+                    <a:noFill/>
+                    <a:ln>
+                      <a:noFill/>
+                    </a:ln>
+                  </pic:spPr>
+                </pic:pic>
+              </a:graphicData>
+            </a:graphic>
+          </wp:inline>
+        </w:drawing>
+      </w:r>
+    </w:p>
+    <w:p>
+      <w:pPr>
+        <w:pStyle w:val="ListParagraph"/>
+        <w:spacing w:after="0"/>
+        <w:ind w:left="1150"/>
+        <w:jc w:val="center"/>
+        <w:rPr>
+          <w:rFonts w:ascii="Yu Gothic UI Light" w:eastAsia="Yu Gothic UI Light" w:hAnsi="Yu Gothic UI Light" w:cs="Courier New"/>
+          <w:color w:val="222222"/>
+          <w:sz w:val="24"/>
+          <w:szCs w:val="24"/>
+          <w:lang w:eastAsia="en-IN" w:bidi="hi-IN"/>
+        </w:rPr>
+      </w:pPr>
+      <w:r>
+        <w:rPr>
+          <w:rFonts w:ascii="Yu Gothic UI Light" w:eastAsia="Yu Gothic UI Light" w:hAnsi="Yu Gothic UI Light" w:cs="Courier New"/>
+          <w:color w:val="222222"/>
+          <w:sz w:val="24"/>
+          <w:szCs w:val="24"/>
+          <w:lang w:eastAsia="en-IN" w:bidi="hi-IN"/>
+        </w:rPr>
+        <w:t>(using PCA vectors dimension is reduced to 2)</w:t>
+      </w:r>
+    </w:p>
+    <w:p>
+      <w:pPr>
+        <w:pStyle w:val="ListParagraph"/>
+        <w:spacing w:after="0"/>
+        <w:ind w:left="1150"/>
+        <w:rPr>
+          <w:rFonts w:ascii="Yu Gothic UI Light" w:eastAsia="Yu Gothic UI Light" w:hAnsi="Yu Gothic UI Light" w:cs="Courier New"/>
+          <w:color w:val="222222"/>
+          <w:sz w:val="24"/>
+          <w:szCs w:val="24"/>
+          <w:lang w:eastAsia="en-IN" w:bidi="hi-IN"/>
+        </w:rPr>
+      </w:pPr>
+      <w:r>
+        <w:rPr>
+          <w:rFonts w:ascii="Yu Gothic UI Light" w:eastAsia="Yu Gothic UI Light" w:hAnsi="Yu Gothic UI Light" w:cs="Courier New"/>
+          <w:color w:val="222222"/>
+          <w:sz w:val="24"/>
+          <w:szCs w:val="24"/>
+          <w:lang w:eastAsia="en-IN" w:bidi="hi-IN"/>
+        </w:rPr>
+        <w:t>PCA – principal component analysis – it used for dimensionality reduction.</w:t>
+      </w:r>
+    </w:p>
+    <w:p>
+      <w:pPr>
+        <w:pStyle w:val="ListParagraph"/>
+        <w:spacing w:after="0"/>
+        <w:ind w:left="1150"/>
+        <w:rPr>
+          <w:rFonts w:ascii="Yu Gothic UI Light" w:eastAsia="Yu Gothic UI Light" w:hAnsi="Yu Gothic UI Light" w:cs="Courier New"/>
+          <w:color w:val="222222"/>
+          <w:sz w:val="24"/>
+          <w:szCs w:val="24"/>
+          <w:lang w:eastAsia="en-IN" w:bidi="hi-IN"/>
+        </w:rPr>
+      </w:pPr>
+      <w:r>
+        <w:rPr>
+          <w:rFonts w:ascii="Yu Gothic UI Light" w:eastAsia="Yu Gothic UI Light" w:hAnsi="Yu Gothic UI Light" w:cs="Courier New"/>
+          <w:color w:val="222222"/>
+          <w:sz w:val="24"/>
+          <w:szCs w:val="24"/>
+          <w:lang w:eastAsia="en-IN" w:bidi="hi-IN"/>
+        </w:rPr>
+        <w:t xml:space="preserve">We have </w:t>
+      </w:r>
+      <w:proofErr w:type="gramStart"/>
+      <w:r>
+        <w:rPr>
+          <w:rFonts w:ascii="Yu Gothic UI Light" w:eastAsia="Yu Gothic UI Light" w:hAnsi="Yu Gothic UI Light" w:cs="Courier New"/>
+          <w:color w:val="222222"/>
+          <w:sz w:val="24"/>
+          <w:szCs w:val="24"/>
+          <w:lang w:eastAsia="en-IN" w:bidi="hi-IN"/>
+        </w:rPr>
+        <w:t>one word</w:t>
+      </w:r>
+      <w:proofErr w:type="gramEnd"/>
+      <w:r>
+        <w:rPr>
+          <w:rFonts w:ascii="Yu Gothic UI Light" w:eastAsia="Yu Gothic UI Light" w:hAnsi="Yu Gothic UI Light" w:cs="Courier New"/>
+          <w:color w:val="222222"/>
+          <w:sz w:val="24"/>
+          <w:szCs w:val="24"/>
+          <w:lang w:eastAsia="en-IN" w:bidi="hi-IN"/>
+        </w:rPr>
+        <w:t xml:space="preserve"> vector size is 8000. Using PCA we reduced it to 2 </w:t>
+      </w:r>
+      <w:proofErr w:type="gramStart"/>
+      <w:r>
+        <w:rPr>
+          <w:rFonts w:ascii="Yu Gothic UI Light" w:eastAsia="Yu Gothic UI Light" w:hAnsi="Yu Gothic UI Light" w:cs="Courier New"/>
+          <w:color w:val="222222"/>
+          <w:sz w:val="24"/>
+          <w:szCs w:val="24"/>
+          <w:lang w:eastAsia="en-IN" w:bidi="hi-IN"/>
+        </w:rPr>
+        <w:t>dimension</w:t>
+      </w:r>
+      <w:proofErr w:type="gramEnd"/>
+      <w:r>
+        <w:rPr>
+          <w:rFonts w:ascii="Yu Gothic UI Light" w:eastAsia="Yu Gothic UI Light" w:hAnsi="Yu Gothic UI Light" w:cs="Courier New"/>
+          <w:color w:val="222222"/>
+          <w:sz w:val="24"/>
+          <w:szCs w:val="24"/>
+          <w:lang w:eastAsia="en-IN" w:bidi="hi-IN"/>
+        </w:rPr>
+        <w:t xml:space="preserve"> for plot the words.</w:t>
+      </w:r>
+    </w:p>
+    <w:p>
+      <w:pPr>
+        <w:pStyle w:val="ListParagraph"/>
+        <w:spacing w:after="0"/>
+        <w:ind w:left="1150"/>
+        <w:rPr>
+          <w:rFonts w:ascii="Yu Gothic UI Light" w:eastAsia="Yu Gothic UI Light" w:hAnsi="Yu Gothic UI Light" w:cs="Courier New"/>
+          <w:color w:val="222222"/>
+          <w:sz w:val="24"/>
+          <w:szCs w:val="24"/>
+          <w:lang w:eastAsia="en-IN" w:bidi="hi-IN"/>
+        </w:rPr>
+      </w:pPr>
+    </w:p>
+    <w:p>
+      <w:pPr>
+        <w:pStyle w:val="ListParagraph"/>
+        <w:spacing w:after="0"/>
+        <w:ind w:left="1150"/>
+        <w:rPr>
+          <w:rFonts w:ascii="Yu Gothic UI Light" w:eastAsia="Yu Gothic UI Light" w:hAnsi="Yu Gothic UI Light" w:cs="Courier New"/>
+          <w:color w:val="222222"/>
+          <w:sz w:val="24"/>
+          <w:szCs w:val="24"/>
+          <w:lang w:eastAsia="en-IN" w:bidi="hi-IN"/>
+        </w:rPr>
+      </w:pPr>
+    </w:p>
+    <w:p>
+      <w:pPr>
+        <w:pStyle w:val="ListParagraph"/>
+        <w:spacing w:after="0"/>
+        <w:ind w:left="1150"/>
+        <w:rPr>
+          <w:rFonts w:ascii="Yu Gothic UI Light" w:eastAsia="Yu Gothic UI Light" w:hAnsi="Yu Gothic UI Light" w:cs="Courier New"/>
+          <w:color w:val="222222"/>
+          <w:sz w:val="24"/>
+          <w:szCs w:val="24"/>
+          <w:lang w:eastAsia="en-IN" w:bidi="hi-IN"/>
+        </w:rPr>
+      </w:pPr>
+    </w:p>
+    <w:p>
+      <w:pPr>
+        <w:pStyle w:val="ListParagraph"/>
+        <w:spacing w:after="0"/>
+        <w:ind w:left="1150"/>
+        <w:rPr>
+          <w:rFonts w:ascii="Yu Gothic UI Light" w:eastAsia="Yu Gothic UI Light" w:hAnsi="Yu Gothic UI Light" w:cs="Courier New"/>
+          <w:color w:val="222222"/>
+          <w:sz w:val="24"/>
+          <w:szCs w:val="24"/>
+          <w:lang w:eastAsia="en-IN" w:bidi="hi-IN"/>
+        </w:rPr>
+      </w:pPr>
+    </w:p>
+    <w:p>
+      <w:pPr>
+        <w:pStyle w:val="ListParagraph"/>
+        <w:spacing w:after="0"/>
+        <w:ind w:left="1150"/>
+        <w:rPr>
+          <w:rFonts w:ascii="Yu Gothic UI Light" w:eastAsia="Yu Gothic UI Light" w:hAnsi="Yu Gothic UI Light" w:cs="Courier New"/>
+          <w:color w:val="222222"/>
+          <w:sz w:val="24"/>
+          <w:szCs w:val="24"/>
+          <w:lang w:eastAsia="en-IN" w:bidi="hi-IN"/>
+        </w:rPr>
+      </w:pPr>
+    </w:p>
+    <w:p>
+      <w:pPr>
+        <w:pStyle w:val="ListParagraph"/>
+        <w:spacing w:after="0"/>
+        <w:ind w:left="1150"/>
+        <w:rPr>
+          <w:rFonts w:ascii="Yu Gothic UI Light" w:eastAsia="Yu Gothic UI Light" w:hAnsi="Yu Gothic UI Light" w:cs="Courier New"/>
+          <w:color w:val="222222"/>
+          <w:sz w:val="24"/>
+          <w:szCs w:val="24"/>
+          <w:lang w:eastAsia="en-IN" w:bidi="hi-IN"/>
+        </w:rPr>
+      </w:pPr>
+    </w:p>
+    <w:p>
+      <w:pPr>
+        <w:pStyle w:val="ListParagraph"/>
+        <w:spacing w:after="0"/>
+        <w:ind w:left="1150"/>
+        <w:rPr>
+          <w:rFonts w:ascii="Yu Gothic UI Light" w:eastAsia="Yu Gothic UI Light" w:hAnsi="Yu Gothic UI Light" w:cs="Courier New"/>
+          <w:color w:val="222222"/>
+          <w:sz w:val="24"/>
+          <w:szCs w:val="24"/>
+          <w:lang w:eastAsia="en-IN" w:bidi="hi-IN"/>
+        </w:rPr>
+      </w:pPr>
+    </w:p>
+    <w:p>
+      <w:pPr>
+        <w:pStyle w:val="ListParagraph"/>
+        <w:spacing w:after="0"/>
+        <w:ind w:left="1150"/>
+        <w:rPr>
+          <w:rFonts w:ascii="Yu Gothic UI Light" w:eastAsia="Yu Gothic UI Light" w:hAnsi="Yu Gothic UI Light" w:cs="Courier New"/>
+          <w:color w:val="222222"/>
+          <w:sz w:val="24"/>
+          <w:szCs w:val="24"/>
+          <w:lang w:eastAsia="en-IN" w:bidi="hi-IN"/>
+        </w:rPr>
+      </w:pPr>
+    </w:p>
+    <w:p>
+      <w:pPr>
+        <w:pStyle w:val="ListParagraph"/>
+        <w:spacing w:after="0"/>
+        <w:ind w:left="1150"/>
+        <w:rPr>
+          <w:rFonts w:ascii="Yu Gothic UI Light" w:eastAsia="Yu Gothic UI Light" w:hAnsi="Yu Gothic UI Light" w:cs="Courier New"/>
+          <w:color w:val="222222"/>
+          <w:sz w:val="24"/>
+          <w:szCs w:val="24"/>
+          <w:lang w:eastAsia="en-IN" w:bidi="hi-IN"/>
+        </w:rPr>
+      </w:pPr>
+    </w:p>
+    <w:p>
+      <w:pPr>
+        <w:pStyle w:val="ListParagraph"/>
+        <w:spacing w:after="0"/>
+        <w:ind w:left="1150"/>
+        <w:rPr>
+          <w:rFonts w:ascii="Yu Gothic UI Light" w:eastAsia="Yu Gothic UI Light" w:hAnsi="Yu Gothic UI Light" w:cs="Courier New"/>
+          <w:color w:val="222222"/>
+          <w:sz w:val="24"/>
+          <w:szCs w:val="24"/>
+          <w:lang w:eastAsia="en-IN" w:bidi="hi-IN"/>
+        </w:rPr>
+      </w:pPr>
+    </w:p>
+    <w:p>
+      <w:pPr>
+        <w:pStyle w:val="ListParagraph"/>
+        <w:spacing w:after="0"/>
+        <w:ind w:left="1150"/>
+        <w:rPr>
+          <w:rFonts w:ascii="Yu Gothic UI Light" w:eastAsia="Yu Gothic UI Light" w:hAnsi="Yu Gothic UI Light" w:cs="Courier New"/>
+          <w:color w:val="222222"/>
+          <w:sz w:val="24"/>
+          <w:szCs w:val="24"/>
+          <w:lang w:eastAsia="en-IN" w:bidi="hi-IN"/>
+        </w:rPr>
+      </w:pPr>
+    </w:p>
+    <w:p>
+      <w:pPr>
+        <w:pStyle w:val="ListParagraph"/>
+        <w:spacing w:after="0"/>
+        <w:ind w:left="1150"/>
+        <w:rPr>
+          <w:rFonts w:ascii="Yu Gothic UI Light" w:eastAsia="Yu Gothic UI Light" w:hAnsi="Yu Gothic UI Light" w:cs="Courier New"/>
+          <w:color w:val="222222"/>
+          <w:sz w:val="24"/>
+          <w:szCs w:val="24"/>
+          <w:lang w:eastAsia="en-IN" w:bidi="hi-IN"/>
+        </w:rPr>
+      </w:pPr>
+    </w:p>
+    <w:p>
+      <w:pPr>
+        <w:pStyle w:val="ListParagraph"/>
+        <w:spacing w:after="0"/>
+        <w:ind w:left="1150"/>
+        <w:rPr>
+          <w:rFonts w:ascii="Yu Gothic UI Light" w:eastAsia="Yu Gothic UI Light" w:hAnsi="Yu Gothic UI Light" w:cs="Courier New"/>
+          <w:color w:val="222222"/>
+          <w:sz w:val="24"/>
+          <w:szCs w:val="24"/>
+          <w:lang w:eastAsia="en-IN" w:bidi="hi-IN"/>
+        </w:rPr>
+      </w:pPr>
+    </w:p>
+    <w:p>
+      <w:pPr>
+        <w:pStyle w:val="ListParagraph"/>
+        <w:spacing w:after="0"/>
+        <w:ind w:left="1150"/>
+        <w:rPr>
+          <w:rFonts w:ascii="Yu Gothic UI Light" w:eastAsia="Yu Gothic UI Light" w:hAnsi="Yu Gothic UI Light" w:cs="Courier New"/>
+          <w:color w:val="222222"/>
+          <w:sz w:val="24"/>
+          <w:szCs w:val="24"/>
+          <w:lang w:eastAsia="en-IN" w:bidi="hi-IN"/>
+        </w:rPr>
+      </w:pPr>
+    </w:p>
+    <w:p>
+      <w:pPr>
+        <w:pStyle w:val="ListParagraph"/>
+        <w:numPr>
+          <w:ilvl w:val="0"/>
+          <w:numId w:val="4"/>
+        </w:numPr>
+        <w:spacing w:after="0"/>
+        <w:rPr>
+          <w:rFonts w:ascii="Yu Gothic UI Light" w:eastAsia="Yu Gothic UI Light" w:hAnsi="Yu Gothic UI Light" w:cs="Courier New"/>
+          <w:color w:val="222222"/>
+          <w:sz w:val="24"/>
+          <w:szCs w:val="24"/>
+          <w:lang w:eastAsia="en-IN" w:bidi="hi-IN"/>
+        </w:rPr>
+      </w:pPr>
+      <w:r>
+        <w:rPr>
+          <w:rFonts w:ascii="Yu Gothic UI Light" w:eastAsia="Yu Gothic UI Light" w:hAnsi="Yu Gothic UI Light" w:cs="Courier New"/>
+          <w:color w:val="222222"/>
+          <w:sz w:val="24"/>
+          <w:szCs w:val="24"/>
+          <w:lang w:eastAsia="en-IN" w:bidi="hi-IN"/>
+        </w:rPr>
+        <w:lastRenderedPageBreak/>
+        <w:t xml:space="preserve">Creating </w:t>
+      </w:r>
+      <w:proofErr w:type="spellStart"/>
+      <w:r>
+        <w:rPr>
+          <w:rFonts w:ascii="Yu Gothic UI Light" w:eastAsia="Yu Gothic UI Light" w:hAnsi="Yu Gothic UI Light" w:cs="Courier New"/>
+          <w:color w:val="222222"/>
+          <w:sz w:val="24"/>
+          <w:szCs w:val="24"/>
+          <w:lang w:eastAsia="en-IN" w:bidi="hi-IN"/>
+        </w:rPr>
+        <w:t>WebApi</w:t>
+      </w:r>
+      <w:proofErr w:type="spellEnd"/>
+      <w:r>
+        <w:rPr>
+          <w:rFonts w:ascii="Yu Gothic UI Light" w:eastAsia="Yu Gothic UI Light" w:hAnsi="Yu Gothic UI Light" w:cs="Courier New"/>
+          <w:color w:val="222222"/>
+          <w:sz w:val="24"/>
+          <w:szCs w:val="24"/>
+          <w:lang w:eastAsia="en-IN" w:bidi="hi-IN"/>
+        </w:rPr>
+        <w:t xml:space="preserve"> to achieve Interoperability.</w:t>
+      </w:r>
+    </w:p>
+    <w:p>
+      <w:pPr>
+        <w:spacing w:after="0"/>
+        <w:ind w:left="1150"/>
+        <w:rPr>
+          <w:rFonts w:ascii="Yu Gothic UI Light" w:eastAsia="Yu Gothic UI Light" w:hAnsi="Yu Gothic UI Light" w:cs="Courier New"/>
+          <w:color w:val="222222"/>
+          <w:sz w:val="24"/>
+          <w:szCs w:val="24"/>
+          <w:lang w:eastAsia="en-IN" w:bidi="hi-IN"/>
+        </w:rPr>
+      </w:pPr>
+      <w:r>
+        <w:rPr>
+          <w:rFonts w:ascii="Yu Gothic UI Light" w:eastAsia="Yu Gothic UI Light" w:hAnsi="Yu Gothic UI Light" w:cs="Courier New"/>
+          <w:color w:val="222222"/>
+          <w:sz w:val="24"/>
+          <w:szCs w:val="24"/>
+          <w:lang w:eastAsia="en-IN" w:bidi="hi-IN"/>
+        </w:rPr>
+        <w:t xml:space="preserve">Our website is created in React, Nodejs and our model is trained in python so that’s why we created </w:t>
+      </w:r>
+      <w:proofErr w:type="spellStart"/>
+      <w:r>
+        <w:rPr>
+          <w:rFonts w:ascii="Yu Gothic UI Light" w:eastAsia="Yu Gothic UI Light" w:hAnsi="Yu Gothic UI Light" w:cs="Courier New"/>
+          <w:color w:val="222222"/>
+          <w:sz w:val="24"/>
+          <w:szCs w:val="24"/>
+          <w:lang w:eastAsia="en-IN" w:bidi="hi-IN"/>
+        </w:rPr>
+        <w:t>webapi</w:t>
+      </w:r>
+      <w:proofErr w:type="spellEnd"/>
+      <w:r>
+        <w:rPr>
+          <w:rFonts w:ascii="Yu Gothic UI Light" w:eastAsia="Yu Gothic UI Light" w:hAnsi="Yu Gothic UI Light" w:cs="Courier New"/>
+          <w:color w:val="222222"/>
+          <w:sz w:val="24"/>
+          <w:szCs w:val="24"/>
+          <w:lang w:eastAsia="en-IN" w:bidi="hi-IN"/>
+        </w:rPr>
+        <w:t xml:space="preserve"> using Flask Framework. For that we saved our model* and regularization parameter and loaded into </w:t>
+      </w:r>
+      <w:proofErr w:type="spellStart"/>
+      <w:r>
+        <w:rPr>
+          <w:rFonts w:ascii="Yu Gothic UI Light" w:eastAsia="Yu Gothic UI Light" w:hAnsi="Yu Gothic UI Light" w:cs="Courier New"/>
+          <w:color w:val="222222"/>
+          <w:sz w:val="24"/>
+          <w:szCs w:val="24"/>
+          <w:lang w:eastAsia="en-IN" w:bidi="hi-IN"/>
+        </w:rPr>
+        <w:t>webapi</w:t>
+      </w:r>
+      <w:proofErr w:type="spellEnd"/>
+      <w:r>
+        <w:rPr>
+          <w:rFonts w:ascii="Yu Gothic UI Light" w:eastAsia="Yu Gothic UI Light" w:hAnsi="Yu Gothic UI Light" w:cs="Courier New"/>
+          <w:color w:val="222222"/>
+          <w:sz w:val="24"/>
+          <w:szCs w:val="24"/>
+          <w:lang w:eastAsia="en-IN" w:bidi="hi-IN"/>
+        </w:rPr>
+        <w:t xml:space="preserve"> to serve request. Our </w:t>
+      </w:r>
+      <w:proofErr w:type="spellStart"/>
+      <w:r>
+        <w:rPr>
+          <w:rFonts w:ascii="Yu Gothic UI Light" w:eastAsia="Yu Gothic UI Light" w:hAnsi="Yu Gothic UI Light" w:cs="Courier New"/>
+          <w:color w:val="222222"/>
+          <w:sz w:val="24"/>
+          <w:szCs w:val="24"/>
+          <w:lang w:eastAsia="en-IN" w:bidi="hi-IN"/>
+        </w:rPr>
+        <w:t>webapi</w:t>
+      </w:r>
+      <w:proofErr w:type="spellEnd"/>
+      <w:r>
+        <w:rPr>
+          <w:rFonts w:ascii="Yu Gothic UI Light" w:eastAsia="Yu Gothic UI Light" w:hAnsi="Yu Gothic UI Light" w:cs="Courier New"/>
+          <w:color w:val="222222"/>
+          <w:sz w:val="24"/>
+          <w:szCs w:val="24"/>
+          <w:lang w:eastAsia="en-IN" w:bidi="hi-IN"/>
+        </w:rPr>
+        <w:t xml:space="preserve"> expecting review in request and in response we are sending 0(negative) or 1(positive).</w:t>
+      </w:r>
+    </w:p>
+    <w:p>
+      <w:pPr>
+        <w:spacing w:after="0"/>
+        <w:ind w:left="1150"/>
+        <w:rPr>
+          <w:rFonts w:ascii="Yu Gothic UI Light" w:eastAsia="Yu Gothic UI Light" w:hAnsi="Yu Gothic UI Light" w:cs="Courier New"/>
+          <w:color w:val="222222"/>
+          <w:sz w:val="24"/>
+          <w:szCs w:val="24"/>
+          <w:lang w:eastAsia="en-IN" w:bidi="hi-IN"/>
+        </w:rPr>
+      </w:pPr>
+      <w:r>
+        <w:rPr>
+          <w:rFonts w:ascii="Yu Gothic UI Light" w:eastAsia="Yu Gothic UI Light" w:hAnsi="Yu Gothic UI Light" w:cs="Courier New"/>
+          <w:color w:val="222222"/>
+          <w:sz w:val="24"/>
+          <w:szCs w:val="24"/>
+          <w:lang w:eastAsia="en-IN" w:bidi="hi-IN"/>
+        </w:rPr>
+        <w:t xml:space="preserve">[* we are using logistic regression and </w:t>
+      </w:r>
+      <w:proofErr w:type="spellStart"/>
+      <w:r>
+        <w:rPr>
+          <w:rFonts w:ascii="Yu Gothic UI Light" w:eastAsia="Yu Gothic UI Light" w:hAnsi="Yu Gothic UI Light" w:cs="Courier New"/>
+          <w:color w:val="222222"/>
+          <w:sz w:val="24"/>
+          <w:szCs w:val="24"/>
+          <w:lang w:eastAsia="en-IN" w:bidi="hi-IN"/>
+        </w:rPr>
+        <w:t>tfidf</w:t>
+      </w:r>
+      <w:proofErr w:type="spellEnd"/>
+      <w:r>
+        <w:rPr>
+          <w:rFonts w:ascii="Yu Gothic UI Light" w:eastAsia="Yu Gothic UI Light" w:hAnsi="Yu Gothic UI Light" w:cs="Courier New"/>
+          <w:color w:val="222222"/>
+          <w:sz w:val="24"/>
+          <w:szCs w:val="24"/>
+          <w:lang w:eastAsia="en-IN" w:bidi="hi-IN"/>
+        </w:rPr>
+        <w:t xml:space="preserve"> model because it gives best accuracy of 92</w:t>
+      </w:r>
+      <w:proofErr w:type="gramStart"/>
+      <w:r>
+        <w:rPr>
+          <w:rFonts w:ascii="Yu Gothic UI Light" w:eastAsia="Yu Gothic UI Light" w:hAnsi="Yu Gothic UI Light" w:cs="Courier New"/>
+          <w:color w:val="222222"/>
+          <w:sz w:val="24"/>
+          <w:szCs w:val="24"/>
+          <w:lang w:eastAsia="en-IN" w:bidi="hi-IN"/>
+        </w:rPr>
+        <w:t>% ]</w:t>
+      </w:r>
+      <w:proofErr w:type="gramEnd"/>
+    </w:p>
+    <w:p>
+      <w:pPr>
+        <w:pStyle w:val="ListParagraph"/>
+        <w:spacing w:after="0"/>
+        <w:ind w:left="1150"/>
+        <w:rPr>
+          <w:rFonts w:ascii="Yu Gothic UI Light" w:eastAsia="Yu Gothic UI Light" w:hAnsi="Yu Gothic UI Light" w:cs="Courier New"/>
+          <w:color w:val="222222"/>
+          <w:sz w:val="24"/>
+          <w:szCs w:val="24"/>
+          <w:lang w:eastAsia="en-IN" w:bidi="hi-IN"/>
+        </w:rPr>
+      </w:pPr>
+    </w:p>
+    <w:p>
+      <w:pPr>
+        <w:pStyle w:val="ListParagraph"/>
+        <w:spacing w:after="0"/>
+        <w:ind w:left="1150"/>
+        <w:rPr>
+          <w:rFonts w:ascii="Yu Gothic UI Light" w:eastAsia="Yu Gothic UI Light" w:hAnsi="Yu Gothic UI Light" w:cs="Courier New"/>
+          <w:color w:val="222222"/>
+          <w:sz w:val="24"/>
+          <w:szCs w:val="24"/>
+          <w:lang w:eastAsia="en-IN" w:bidi="hi-IN"/>
+        </w:rPr>
+      </w:pPr>
+    </w:p>
+    <w:p>
+      <w:pPr>
+        <w:pStyle w:val="ListParagraph"/>
+        <w:spacing w:after="0"/>
+        <w:ind w:left="1150"/>
+        <w:rPr>
+          <w:rFonts w:ascii="Yu Gothic UI Light" w:eastAsia="Yu Gothic UI Light" w:hAnsi="Yu Gothic UI Light" w:cs="Courier New"/>
+          <w:color w:val="222222"/>
+          <w:sz w:val="24"/>
+          <w:szCs w:val="24"/>
+          <w:lang w:eastAsia="en-IN" w:bidi="hi-IN"/>
+        </w:rPr>
+      </w:pPr>
+    </w:p>
+    <w:p>
+      <w:pPr>
+        <w:pStyle w:val="ListParagraph"/>
+        <w:spacing w:after="0"/>
+        <w:ind w:left="1150"/>
+        <w:rPr>
+          <w:rFonts w:ascii="Yu Gothic UI Light" w:eastAsia="Yu Gothic UI Light" w:hAnsi="Yu Gothic UI Light" w:cs="Courier New"/>
+          <w:color w:val="222222"/>
+          <w:sz w:val="24"/>
+          <w:szCs w:val="24"/>
+          <w:lang w:eastAsia="en-IN" w:bidi="hi-IN"/>
+        </w:rPr>
+      </w:pPr>
+      <w:r>
+        <w:rPr>
+          <w:rFonts w:ascii="Yu Gothic UI Light" w:eastAsia="Yu Gothic UI Light" w:hAnsi="Yu Gothic UI Light" w:cs="Courier New"/>
+          <w:color w:val="222222"/>
+          <w:sz w:val="24"/>
+          <w:szCs w:val="24"/>
+          <w:lang w:eastAsia="en-IN" w:bidi="hi-IN"/>
+        </w:rPr>
+        <w:t xml:space="preserve">Use </w:t>
+      </w:r>
+      <w:proofErr w:type="gramStart"/>
+      <w:r>
+        <w:rPr>
+          <w:rFonts w:ascii="Yu Gothic UI Light" w:eastAsia="Yu Gothic UI Light" w:hAnsi="Yu Gothic UI Light" w:cs="Courier New"/>
+          <w:color w:val="222222"/>
+          <w:sz w:val="24"/>
+          <w:szCs w:val="24"/>
+          <w:lang w:eastAsia="en-IN" w:bidi="hi-IN"/>
+        </w:rPr>
+        <w:t>Diagram :</w:t>
+      </w:r>
+      <w:proofErr w:type="gramEnd"/>
+      <w:r>
+        <w:rPr>
+          <w:rFonts w:ascii="Yu Gothic UI Light" w:eastAsia="Yu Gothic UI Light" w:hAnsi="Yu Gothic UI Light" w:cs="Courier New"/>
+          <w:color w:val="222222"/>
+          <w:sz w:val="24"/>
+          <w:szCs w:val="24"/>
+          <w:lang w:eastAsia="en-IN" w:bidi="hi-IN"/>
+        </w:rPr>
+        <w:t xml:space="preserve"> </w:t>
+      </w:r>
+    </w:p>
+    <w:p>
+      <w:pPr>
+        <w:pStyle w:val="ListParagraph"/>
+        <w:spacing w:after="0"/>
+        <w:ind w:left="1150"/>
+        <w:rPr>
+          <w:rFonts w:ascii="Yu Gothic UI Light" w:eastAsia="Yu Gothic UI Light" w:hAnsi="Yu Gothic UI Light" w:cs="Courier New"/>
+          <w:color w:val="222222"/>
+          <w:sz w:val="24"/>
+          <w:szCs w:val="24"/>
+          <w:lang w:eastAsia="en-IN" w:bidi="hi-IN"/>
+        </w:rPr>
+      </w:pPr>
+    </w:p>
+    <w:p>
+      <w:pPr>
+        <w:spacing w:after="0"/>
+        <w:rPr>
+          <w:rFonts w:ascii="Yu Gothic UI Light" w:eastAsia="Yu Gothic UI Light" w:hAnsi="Yu Gothic UI Light" w:cs="Courier New"/>
+          <w:color w:val="222222"/>
+          <w:sz w:val="24"/>
+          <w:szCs w:val="24"/>
+          <w:lang w:eastAsia="en-IN" w:bidi="hi-IN"/>
+        </w:rPr>
+      </w:pPr>
+    </w:p>
+    <w:p>
+      <w:pPr>
+        <w:spacing w:after="0"/>
+        <w:ind w:left="1418" w:hanging="1276"/>
+        <w:rPr>
+          <w:rFonts w:ascii="Yu Gothic UI Light" w:eastAsia="Yu Gothic UI Light" w:hAnsi="Yu Gothic UI Light" w:cs="Courier New"/>
+          <w:color w:val="222222"/>
+          <w:sz w:val="24"/>
+          <w:szCs w:val="24"/>
+          <w:lang w:eastAsia="en-IN" w:bidi="hi-IN"/>
+        </w:rPr>
+      </w:pPr>
+      <w:r>
+        <w:rPr>
+          <w:noProof/>
+        </w:rPr>
+        <w:drawing>
+          <wp:inline distT="0" distB="0" distL="0" distR="0" wp14:anchorId="7BC54064" wp14:editId="6D42FC2B">
+            <wp:extent cx="5731510" cy="4634230"/>
+            <wp:effectExtent l="0" t="0" r="2540" b="0"/>
+            <wp:docPr id="22" name="Picture 22"/>
+            <wp:cNvGraphicFramePr>
+              <a:graphicFrameLocks xmlns:a="http://schemas.openxmlformats.org/drawingml/2006/main" noChangeAspect="1"/>
+            </wp:cNvGraphicFramePr>
+            <a:graphic xmlns:a="http://schemas.openxmlformats.org/drawingml/2006/main">
+              <a:graphicData uri="http://schemas.openxmlformats.org/drawingml/2006/picture">
+                <pic:pic xmlns:pic="http://schemas.openxmlformats.org/drawingml/2006/picture">
+                  <pic:nvPicPr>
+                    <pic:cNvPr id="0" name="Picture 11"/>
+                    <pic:cNvPicPr>
+                      <a:picLocks noChangeAspect="1" noChangeArrowheads="1"/>
+                    </pic:cNvPicPr>
+                  </pic:nvPicPr>
+                  <pic:blipFill>
+                    <a:blip r:embed="rId35">
+                      <a:extLst>
+                        <a:ext uri="{28A0092B-C50C-407E-A947-70E740481C1C}">
+                          <a14:useLocalDpi xmlns:a14="http://schemas.microsoft.com/office/drawing/2010/main" val="0"/>
+                        </a:ext>
+                      </a:extLst>
+                    </a:blip>
+                    <a:srcRect/>
+                    <a:stretch>
+                      <a:fillRect/>
+                    </a:stretch>
+                  </pic:blipFill>
+                  <pic:spPr bwMode="auto">
+                    <a:xfrm>
+                      <a:off x="0" y="0"/>
+                      <a:ext cx="5731510" cy="4634230"/>
+                    </a:xfrm>
+                    <a:prstGeom prst="rect">
+                      <a:avLst/>
+                    </a:prstGeom>
+                    <a:noFill/>
+                    <a:ln>
+                      <a:noFill/>
+                    </a:ln>
+                  </pic:spPr>
+                </pic:pic>
+              </a:graphicData>
+            </a:graphic>
+          </wp:inline>
+        </w:drawing>
+      </w:r>
+    </w:p>
+    <w:p>
+      <w:pPr>
+        <w:spacing w:after="0"/>
+        <w:ind w:left="1418" w:hanging="1276"/>
+        <w:rPr>
+          <w:rFonts w:ascii="Yu Gothic UI Light" w:eastAsia="Yu Gothic UI Light" w:hAnsi="Yu Gothic UI Light" w:cs="Courier New"/>
+          <w:color w:val="222222"/>
+          <w:sz w:val="24"/>
+          <w:szCs w:val="24"/>
+          <w:lang w:eastAsia="en-IN" w:bidi="hi-IN"/>
+        </w:rPr>
+      </w:pPr>
+    </w:p>
+    <w:p>
+      <w:pPr>
+        <w:spacing w:after="0"/>
+        <w:rPr>
+          <w:rFonts w:ascii="Yu Gothic UI Light" w:eastAsia="Yu Gothic UI Light" w:hAnsi="Yu Gothic UI Light" w:cs="Courier New"/>
+          <w:color w:val="222222"/>
+          <w:sz w:val="24"/>
+          <w:szCs w:val="24"/>
+          <w:lang w:eastAsia="en-IN" w:bidi="hi-IN"/>
+        </w:rPr>
+      </w:pPr>
+    </w:p>
+    <w:p>
+      <w:pPr>
+        <w:spacing w:after="0"/>
+        <w:ind w:left="1418" w:hanging="1276"/>
+        <w:rPr>
+          <w:rFonts w:ascii="Yu Gothic UI Light" w:eastAsia="Yu Gothic UI Light" w:hAnsi="Yu Gothic UI Light" w:cs="Courier New"/>
+          <w:color w:val="222222"/>
+          <w:sz w:val="24"/>
+          <w:szCs w:val="24"/>
+          <w:lang w:eastAsia="en-IN" w:bidi="hi-IN"/>
+        </w:rPr>
+      </w:pPr>
+    </w:p>
+    <w:p>
+      <w:pPr>
+        <w:spacing w:after="0"/>
+        <w:ind w:left="1418" w:hanging="1276"/>
+        <w:rPr>
+          <w:rFonts w:ascii="Yu Gothic UI Light" w:eastAsia="Yu Gothic UI Light" w:hAnsi="Yu Gothic UI Light" w:cs="Courier New"/>
+          <w:color w:val="222222"/>
+          <w:sz w:val="24"/>
+          <w:szCs w:val="24"/>
+          <w:lang w:eastAsia="en-IN" w:bidi="hi-IN"/>
+        </w:rPr>
+      </w:pPr>
+    </w:p>
+    <w:p>
+      <w:pPr>
+        <w:spacing w:after="0"/>
+        <w:ind w:left="1418" w:hanging="1276"/>
+        <w:rPr>
+          <w:rFonts w:ascii="Yu Gothic UI Light" w:eastAsia="Yu Gothic UI Light" w:hAnsi="Yu Gothic UI Light" w:cs="Courier New"/>
+          <w:b/>
+          <w:bCs/>
+          <w:color w:val="222222"/>
+          <w:sz w:val="44"/>
+          <w:szCs w:val="44"/>
+          <w:lang w:eastAsia="en-IN" w:bidi="hi-IN"/>
+        </w:rPr>
+      </w:pPr>
+      <w:r>
+        <w:rPr>
+          <w:rFonts w:ascii="Yu Gothic UI Light" w:eastAsia="Yu Gothic UI Light" w:hAnsi="Yu Gothic UI Light" w:cs="Courier New"/>
+          <w:b/>
+          <w:bCs/>
+          <w:color w:val="222222"/>
+          <w:sz w:val="44"/>
+          <w:szCs w:val="44"/>
+          <w:lang w:eastAsia="en-IN" w:bidi="hi-IN"/>
+        </w:rPr>
+        <w:t xml:space="preserve">Activity </w:t>
+      </w:r>
+      <w:proofErr w:type="gramStart"/>
+      <w:r>
+        <w:rPr>
+          <w:rFonts w:ascii="Yu Gothic UI Light" w:eastAsia="Yu Gothic UI Light" w:hAnsi="Yu Gothic UI Light" w:cs="Courier New"/>
+          <w:b/>
+          <w:bCs/>
+          <w:color w:val="222222"/>
+          <w:sz w:val="44"/>
+          <w:szCs w:val="44"/>
+          <w:lang w:eastAsia="en-IN" w:bidi="hi-IN"/>
+        </w:rPr>
+        <w:t>Diagram :</w:t>
+      </w:r>
+      <w:proofErr w:type="gramEnd"/>
+      <w:r>
+        <w:rPr>
+          <w:rFonts w:ascii="Yu Gothic UI Light" w:eastAsia="Yu Gothic UI Light" w:hAnsi="Yu Gothic UI Light" w:cs="Courier New"/>
+          <w:b/>
+          <w:bCs/>
+          <w:color w:val="222222"/>
+          <w:sz w:val="44"/>
+          <w:szCs w:val="44"/>
+          <w:lang w:eastAsia="en-IN" w:bidi="hi-IN"/>
+        </w:rPr>
+        <w:t xml:space="preserve"> </w:t>
+      </w:r>
+    </w:p>
+    <w:p>
+      <w:pPr>
+        <w:spacing w:after="0"/>
+        <w:ind w:left="1418" w:hanging="1276"/>
+        <w:rPr>
+          <w:rFonts w:ascii="Yu Gothic UI Light" w:eastAsia="Yu Gothic UI Light" w:hAnsi="Yu Gothic UI Light" w:cs="Courier New"/>
+          <w:color w:val="222222"/>
+          <w:sz w:val="28"/>
+          <w:szCs w:val="28"/>
+          <w:lang w:eastAsia="en-IN" w:bidi="hi-IN"/>
+        </w:rPr>
+      </w:pPr>
+      <w:r>
+        <w:rPr>
+          <w:rFonts w:ascii="Yu Gothic UI Light" w:eastAsia="Yu Gothic UI Light" w:hAnsi="Yu Gothic UI Light" w:cs="Courier New"/>
+          <w:color w:val="222222"/>
+          <w:sz w:val="28"/>
+          <w:szCs w:val="28"/>
+          <w:lang w:eastAsia="en-IN" w:bidi="hi-IN"/>
+        </w:rPr>
+        <w:t xml:space="preserve">Add </w:t>
+      </w:r>
+      <w:proofErr w:type="gramStart"/>
+      <w:r>
+        <w:rPr>
+          <w:rFonts w:ascii="Yu Gothic UI Light" w:eastAsia="Yu Gothic UI Light" w:hAnsi="Yu Gothic UI Light" w:cs="Courier New"/>
+          <w:color w:val="222222"/>
+          <w:sz w:val="28"/>
+          <w:szCs w:val="28"/>
+          <w:lang w:eastAsia="en-IN" w:bidi="hi-IN"/>
+        </w:rPr>
+        <w:t>Movie :</w:t>
+      </w:r>
+      <w:proofErr w:type="gramEnd"/>
+    </w:p>
+    <w:p>
+      <w:pPr>
+        <w:spacing w:after="0"/>
+        <w:ind w:left="1418" w:hanging="1276"/>
+        <w:rPr>
+          <w:rFonts w:ascii="Yu Gothic UI Light" w:eastAsia="Yu Gothic UI Light" w:hAnsi="Yu Gothic UI Light" w:cs="Courier New"/>
+          <w:color w:val="222222"/>
+          <w:sz w:val="24"/>
+          <w:szCs w:val="24"/>
+          <w:lang w:eastAsia="en-IN" w:bidi="hi-IN"/>
+        </w:rPr>
+      </w:pPr>
+    </w:p>
+    <w:p>
+      <w:pPr>
+        <w:spacing w:after="0"/>
+        <w:ind w:left="1418" w:hanging="1276"/>
+        <w:rPr>
+          <w:rFonts w:ascii="Yu Gothic UI Light" w:eastAsia="Yu Gothic UI Light" w:hAnsi="Yu Gothic UI Light" w:cs="Courier New"/>
+          <w:color w:val="222222"/>
+          <w:sz w:val="24"/>
+          <w:szCs w:val="24"/>
+          <w:lang w:eastAsia="en-IN" w:bidi="hi-IN"/>
+        </w:rPr>
+      </w:pPr>
+      <w:r>
+        <w:rPr>
+          <w:noProof/>
+        </w:rPr>
+        <w:drawing>
+          <wp:inline distT="0" distB="0" distL="0" distR="0" wp14:anchorId="0B1BE0B4" wp14:editId="01881B50">
+            <wp:extent cx="5731510" cy="5814695"/>
+            <wp:effectExtent l="0" t="0" r="2540" b="0"/>
+            <wp:docPr id="18" name="Picture 18"/>
+            <wp:cNvGraphicFramePr>
+              <a:graphicFrameLocks xmlns:a="http://schemas.openxmlformats.org/drawingml/2006/main" noChangeAspect="1"/>
+            </wp:cNvGraphicFramePr>
+            <a:graphic xmlns:a="http://schemas.openxmlformats.org/drawingml/2006/main">
+              <a:graphicData uri="http://schemas.openxmlformats.org/drawingml/2006/picture">
+                <pic:pic xmlns:pic="http://schemas.openxmlformats.org/drawingml/2006/picture">
+                  <pic:nvPicPr>
+                    <pic:cNvPr id="0" name="Picture 3"/>
+                    <pic:cNvPicPr>
+                      <a:picLocks noChangeAspect="1" noChangeArrowheads="1"/>
+                    </pic:cNvPicPr>
+                  </pic:nvPicPr>
+                  <pic:blipFill>
+                    <a:blip r:embed="rId36">
+                      <a:extLst>
+                        <a:ext uri="{28A0092B-C50C-407E-A947-70E740481C1C}">
+                          <a14:useLocalDpi xmlns:a14="http://schemas.microsoft.com/office/drawing/2010/main" val="0"/>
+                        </a:ext>
+                      </a:extLst>
+                    </a:blip>
+                    <a:srcRect/>
+                    <a:stretch>
+                      <a:fillRect/>
+                    </a:stretch>
+                  </pic:blipFill>
+                  <pic:spPr bwMode="auto">
+                    <a:xfrm>
+                      <a:off x="0" y="0"/>
+                      <a:ext cx="5731510" cy="5814695"/>
+                    </a:xfrm>
+                    <a:prstGeom prst="rect">
+                      <a:avLst/>
+                    </a:prstGeom>
+                    <a:noFill/>
+                    <a:ln>
+                      <a:noFill/>
+                    </a:ln>
+                  </pic:spPr>
+                </pic:pic>
+              </a:graphicData>
+            </a:graphic>
+          </wp:inline>
+        </w:drawing>
+      </w:r>
+    </w:p>
+    <w:p>
+      <w:pPr>
+        <w:spacing w:after="0"/>
+        <w:ind w:left="1418" w:hanging="1276"/>
+        <w:rPr>
+          <w:rFonts w:ascii="Yu Gothic UI Light" w:eastAsia="Yu Gothic UI Light" w:hAnsi="Yu Gothic UI Light" w:cs="Courier New"/>
+          <w:color w:val="222222"/>
+          <w:sz w:val="24"/>
+          <w:szCs w:val="24"/>
+          <w:lang w:eastAsia="en-IN" w:bidi="hi-IN"/>
+        </w:rPr>
+      </w:pPr>
+    </w:p>
+    <w:p>
+      <w:pPr>
+        <w:spacing w:after="0"/>
+        <w:ind w:left="1418" w:hanging="1276"/>
+        <w:rPr>
+          <w:rFonts w:ascii="Yu Gothic UI Light" w:eastAsia="Yu Gothic UI Light" w:hAnsi="Yu Gothic UI Light" w:cs="Courier New"/>
+          <w:color w:val="222222"/>
+          <w:sz w:val="24"/>
+          <w:szCs w:val="24"/>
+          <w:lang w:eastAsia="en-IN" w:bidi="hi-IN"/>
+        </w:rPr>
+      </w:pPr>
+    </w:p>
+    <w:p>
+      <w:pPr>
+        <w:spacing w:after="0"/>
+        <w:ind w:left="1418" w:hanging="1276"/>
+        <w:rPr>
+          <w:rFonts w:ascii="Yu Gothic UI Light" w:eastAsia="Yu Gothic UI Light" w:hAnsi="Yu Gothic UI Light" w:cs="Courier New"/>
+          <w:color w:val="222222"/>
+          <w:sz w:val="24"/>
+          <w:szCs w:val="24"/>
+          <w:lang w:eastAsia="en-IN" w:bidi="hi-IN"/>
+        </w:rPr>
+      </w:pPr>
+    </w:p>
+    <w:p>
+      <w:pPr>
+        <w:spacing w:after="0"/>
+        <w:ind w:left="1418" w:hanging="1276"/>
+        <w:rPr>
+          <w:rFonts w:ascii="Yu Gothic UI Light" w:eastAsia="Yu Gothic UI Light" w:hAnsi="Yu Gothic UI Light" w:cs="Courier New"/>
+          <w:color w:val="222222"/>
+          <w:sz w:val="24"/>
+          <w:szCs w:val="24"/>
+          <w:lang w:eastAsia="en-IN" w:bidi="hi-IN"/>
+        </w:rPr>
+      </w:pPr>
+    </w:p>
+    <w:p>
+      <w:pPr>
+        <w:spacing w:after="0"/>
+        <w:ind w:left="1418" w:hanging="1276"/>
+        <w:rPr>
+          <w:rFonts w:ascii="Yu Gothic UI Light" w:eastAsia="Yu Gothic UI Light" w:hAnsi="Yu Gothic UI Light" w:cs="Courier New"/>
+          <w:color w:val="222222"/>
+          <w:sz w:val="24"/>
+          <w:szCs w:val="24"/>
+          <w:lang w:eastAsia="en-IN" w:bidi="hi-IN"/>
+        </w:rPr>
+      </w:pPr>
+    </w:p>
+    <w:p>
+      <w:pPr>
+        <w:spacing w:after="0"/>
+        <w:rPr>
+          <w:rFonts w:ascii="Yu Gothic UI Light" w:eastAsia="Yu Gothic UI Light" w:hAnsi="Yu Gothic UI Light" w:cs="Courier New"/>
+          <w:color w:val="222222"/>
+          <w:sz w:val="24"/>
+          <w:szCs w:val="24"/>
+          <w:lang w:eastAsia="en-IN" w:bidi="hi-IN"/>
+        </w:rPr>
+      </w:pPr>
+    </w:p>
+    <w:p>
+      <w:pPr>
+        <w:spacing w:after="0"/>
+        <w:ind w:left="1560" w:hanging="1276"/>
+        <w:rPr>
+          <w:rFonts w:ascii="Yu Gothic UI Light" w:eastAsia="Yu Gothic UI Light" w:hAnsi="Yu Gothic UI Light" w:cs="Courier New"/>
+          <w:color w:val="222222"/>
+          <w:sz w:val="28"/>
+          <w:szCs w:val="28"/>
+          <w:lang w:eastAsia="en-IN" w:bidi="hi-IN"/>
+        </w:rPr>
+      </w:pPr>
+      <w:r>
+        <w:rPr>
+          <w:rFonts w:ascii="Yu Gothic UI Light" w:eastAsia="Yu Gothic UI Light" w:hAnsi="Yu Gothic UI Light" w:cs="Courier New"/>
+          <w:color w:val="222222"/>
+          <w:sz w:val="24"/>
+          <w:szCs w:val="24"/>
+          <w:lang w:eastAsia="en-IN" w:bidi="hi-IN"/>
+        </w:rPr>
+        <w:t xml:space="preserve"> </w:t>
+      </w:r>
+      <w:r>
+        <w:rPr>
+          <w:rFonts w:ascii="Yu Gothic UI Light" w:eastAsia="Yu Gothic UI Light" w:hAnsi="Yu Gothic UI Light" w:cs="Courier New"/>
+          <w:color w:val="222222"/>
+          <w:sz w:val="28"/>
+          <w:szCs w:val="28"/>
+          <w:lang w:eastAsia="en-IN" w:bidi="hi-IN"/>
+        </w:rPr>
+        <w:t xml:space="preserve">Remove </w:t>
+      </w:r>
+      <w:proofErr w:type="gramStart"/>
+      <w:r>
+        <w:rPr>
+          <w:rFonts w:ascii="Yu Gothic UI Light" w:eastAsia="Yu Gothic UI Light" w:hAnsi="Yu Gothic UI Light" w:cs="Courier New"/>
+          <w:color w:val="222222"/>
+          <w:sz w:val="28"/>
+          <w:szCs w:val="28"/>
+          <w:lang w:eastAsia="en-IN" w:bidi="hi-IN"/>
+        </w:rPr>
+        <w:t>Movie :</w:t>
+      </w:r>
+      <w:proofErr w:type="gramEnd"/>
+    </w:p>
+    <w:p>
+      <w:pPr>
+        <w:spacing w:after="0"/>
+        <w:ind w:hanging="1276"/>
+        <w:rPr>
+          <w:rFonts w:ascii="Yu Gothic UI Light" w:eastAsia="Yu Gothic UI Light" w:hAnsi="Yu Gothic UI Light" w:cs="Courier New"/>
+          <w:color w:val="222222"/>
+          <w:sz w:val="24"/>
+          <w:szCs w:val="24"/>
+          <w:lang w:eastAsia="en-IN" w:bidi="hi-IN"/>
+        </w:rPr>
+      </w:pPr>
+      <w:r>
+        <w:rPr>
+          <w:rFonts w:ascii="Yu Gothic UI Light" w:eastAsia="Yu Gothic UI Light" w:hAnsi="Yu Gothic UI Light" w:cs="Courier New"/>
+          <w:color w:val="222222"/>
+          <w:sz w:val="24"/>
+          <w:szCs w:val="24"/>
+          <w:lang w:eastAsia="en-IN" w:bidi="hi-IN"/>
+        </w:rPr>
+        <w:br/>
+      </w:r>
+      <w:r>
+        <w:rPr>
+          <w:noProof/>
+        </w:rPr>
+        <w:drawing>
+          <wp:inline distT="0" distB="0" distL="0" distR="0" wp14:anchorId="26D38FF0" wp14:editId="1CF45385">
+            <wp:extent cx="4874455" cy="3362271"/>
+            <wp:effectExtent l="0" t="0" r="2540" b="0"/>
+            <wp:docPr id="19" name="Picture 19"/>
+            <wp:cNvGraphicFramePr>
+              <a:graphicFrameLocks xmlns:a="http://schemas.openxmlformats.org/drawingml/2006/main" noChangeAspect="1"/>
+            </wp:cNvGraphicFramePr>
+            <a:graphic xmlns:a="http://schemas.openxmlformats.org/drawingml/2006/main">
+              <a:graphicData uri="http://schemas.openxmlformats.org/drawingml/2006/picture">
+                <pic:pic xmlns:pic="http://schemas.openxmlformats.org/drawingml/2006/picture">
+                  <pic:nvPicPr>
+                    <pic:cNvPr id="0" name="Picture 5"/>
+                    <pic:cNvPicPr>
+                      <a:picLocks noChangeAspect="1" noChangeArrowheads="1"/>
+                    </pic:cNvPicPr>
+                  </pic:nvPicPr>
+                  <pic:blipFill>
+                    <a:blip r:embed="rId37">
+                      <a:extLst>
+                        <a:ext uri="{28A0092B-C50C-407E-A947-70E740481C1C}">
+                          <a14:useLocalDpi xmlns:a14="http://schemas.microsoft.com/office/drawing/2010/main" val="0"/>
+                        </a:ext>
+                      </a:extLst>
+                    </a:blip>
+                    <a:srcRect/>
+                    <a:stretch>
+                      <a:fillRect/>
+                    </a:stretch>
+                  </pic:blipFill>
+                  <pic:spPr bwMode="auto">
+                    <a:xfrm>
+                      <a:off x="0" y="0"/>
+                      <a:ext cx="4890339" cy="3373227"/>
+                    </a:xfrm>
+                    <a:prstGeom prst="rect">
+                      <a:avLst/>
+                    </a:prstGeom>
+                    <a:noFill/>
+                    <a:ln>
+                      <a:noFill/>
+                    </a:ln>
+                  </pic:spPr>
+                </pic:pic>
+              </a:graphicData>
+            </a:graphic>
+          </wp:inline>
+        </w:drawing>
+      </w:r>
+    </w:p>
+    <w:p>
+      <w:pPr>
+        <w:spacing w:after="0"/>
+        <w:ind w:left="1418" w:hanging="1276"/>
+        <w:rPr>
+          <w:rFonts w:ascii="Yu Gothic UI Light" w:eastAsia="Yu Gothic UI Light" w:hAnsi="Yu Gothic UI Light" w:cs="Courier New"/>
+          <w:color w:val="222222"/>
+          <w:sz w:val="24"/>
+          <w:szCs w:val="24"/>
+          <w:lang w:eastAsia="en-IN" w:bidi="hi-IN"/>
+        </w:rPr>
+      </w:pPr>
+    </w:p>
+    <w:p>
+      <w:pPr>
+        <w:spacing w:after="0"/>
+        <w:ind w:left="1418" w:hanging="1276"/>
+        <w:rPr>
+          <w:rFonts w:ascii="Yu Gothic UI Light" w:eastAsia="Yu Gothic UI Light" w:hAnsi="Yu Gothic UI Light" w:cs="Courier New"/>
+          <w:color w:val="222222"/>
+          <w:sz w:val="28"/>
+          <w:szCs w:val="28"/>
+          <w:lang w:eastAsia="en-IN" w:bidi="hi-IN"/>
+        </w:rPr>
+      </w:pPr>
+      <w:r>
+        <w:rPr>
+          <w:rFonts w:ascii="Yu Gothic UI Light" w:eastAsia="Yu Gothic UI Light" w:hAnsi="Yu Gothic UI Light" w:cs="Courier New"/>
+          <w:color w:val="222222"/>
+          <w:sz w:val="28"/>
+          <w:szCs w:val="28"/>
+          <w:lang w:eastAsia="en-IN" w:bidi="hi-IN"/>
+        </w:rPr>
+        <w:t xml:space="preserve">Update </w:t>
+      </w:r>
+      <w:proofErr w:type="gramStart"/>
+      <w:r>
+        <w:rPr>
+          <w:rFonts w:ascii="Yu Gothic UI Light" w:eastAsia="Yu Gothic UI Light" w:hAnsi="Yu Gothic UI Light" w:cs="Courier New"/>
+          <w:color w:val="222222"/>
+          <w:sz w:val="28"/>
+          <w:szCs w:val="28"/>
+          <w:lang w:eastAsia="en-IN" w:bidi="hi-IN"/>
+        </w:rPr>
+        <w:t>Profile :</w:t>
+      </w:r>
+      <w:proofErr w:type="gramEnd"/>
+    </w:p>
+    <w:p>
+      <w:pPr>
+        <w:spacing w:after="0"/>
+        <w:ind w:left="1418" w:hanging="1276"/>
+        <w:rPr>
+          <w:rFonts w:ascii="Yu Gothic UI Light" w:eastAsia="Yu Gothic UI Light" w:hAnsi="Yu Gothic UI Light" w:cs="Courier New"/>
+          <w:color w:val="222222"/>
+          <w:sz w:val="24"/>
+          <w:szCs w:val="24"/>
+          <w:lang w:eastAsia="en-IN" w:bidi="hi-IN"/>
+        </w:rPr>
+      </w:pPr>
+      <w:r>
+        <w:rPr>
+          <w:noProof/>
+        </w:rPr>
+        <w:drawing>
+          <wp:inline distT="0" distB="0" distL="0" distR="0" wp14:anchorId="695A0AF2" wp14:editId="65CF2B10">
+            <wp:extent cx="4664944" cy="3158197"/>
+            <wp:effectExtent l="0" t="0" r="2540" b="4445"/>
+            <wp:docPr id="21" name="Picture 21"/>
+            <wp:cNvGraphicFramePr>
+              <a:graphicFrameLocks xmlns:a="http://schemas.openxmlformats.org/drawingml/2006/main" noChangeAspect="1"/>
+            </wp:cNvGraphicFramePr>
+            <a:graphic xmlns:a="http://schemas.openxmlformats.org/drawingml/2006/main">
+              <a:graphicData uri="http://schemas.openxmlformats.org/drawingml/2006/picture">
+                <pic:pic xmlns:pic="http://schemas.openxmlformats.org/drawingml/2006/picture">
+                  <pic:nvPicPr>
+                    <pic:cNvPr id="0" name="Picture 9"/>
+                    <pic:cNvPicPr>
+                      <a:picLocks noChangeAspect="1" noChangeArrowheads="1"/>
+                    </pic:cNvPicPr>
+                  </pic:nvPicPr>
+                  <pic:blipFill>
+                    <a:blip r:embed="rId38">
+                      <a:extLst>
+                        <a:ext uri="{28A0092B-C50C-407E-A947-70E740481C1C}">
+                          <a14:useLocalDpi xmlns:a14="http://schemas.microsoft.com/office/drawing/2010/main" val="0"/>
+                        </a:ext>
+                      </a:extLst>
+                    </a:blip>
+                    <a:srcRect/>
+                    <a:stretch>
+                      <a:fillRect/>
+                    </a:stretch>
+                  </pic:blipFill>
+                  <pic:spPr bwMode="auto">
+                    <a:xfrm>
+                      <a:off x="0" y="0"/>
+                      <a:ext cx="4675666" cy="3165456"/>
+                    </a:xfrm>
+                    <a:prstGeom prst="rect">
+                      <a:avLst/>
+                    </a:prstGeom>
+                    <a:noFill/>
+                    <a:ln>
+                      <a:noFill/>
+                    </a:ln>
+                  </pic:spPr>
+                </pic:pic>
+              </a:graphicData>
+            </a:graphic>
+          </wp:inline>
+        </w:drawing>
+      </w:r>
+    </w:p>
+    <w:p>
+      <w:pPr>
+        <w:spacing w:after="0"/>
+        <w:ind w:left="1418" w:hanging="1276"/>
+        <w:rPr>
+          <w:rFonts w:ascii="Yu Gothic UI Light" w:eastAsia="Yu Gothic UI Light" w:hAnsi="Yu Gothic UI Light" w:cs="Courier New"/>
+          <w:color w:val="222222"/>
+          <w:sz w:val="24"/>
+          <w:szCs w:val="24"/>
+          <w:lang w:eastAsia="en-IN" w:bidi="hi-IN"/>
+        </w:rPr>
+      </w:pPr>
+    </w:p>
+    <w:p>
+      <w:pPr>
+        <w:spacing w:after="0"/>
+        <w:ind w:left="1418" w:hanging="1276"/>
+        <w:rPr>
+          <w:rFonts w:ascii="Yu Gothic UI Light" w:eastAsia="Yu Gothic UI Light" w:hAnsi="Yu Gothic UI Light" w:cs="Courier New"/>
+          <w:color w:val="222222"/>
+          <w:sz w:val="24"/>
+          <w:szCs w:val="24"/>
+          <w:lang w:eastAsia="en-IN" w:bidi="hi-IN"/>
+        </w:rPr>
+      </w:pPr>
+    </w:p>
+    <w:p>
+      <w:pPr>
+        <w:spacing w:after="0"/>
+        <w:ind w:left="1418" w:hanging="1276"/>
+        <w:rPr>
+          <w:rFonts w:ascii="Yu Gothic UI Light" w:eastAsia="Yu Gothic UI Light" w:hAnsi="Yu Gothic UI Light" w:cs="Courier New"/>
+          <w:color w:val="222222"/>
+          <w:sz w:val="24"/>
+          <w:szCs w:val="24"/>
+          <w:lang w:eastAsia="en-IN" w:bidi="hi-IN"/>
+        </w:rPr>
+      </w:pPr>
+      <w:r>
+        <w:rPr>
+          <w:rFonts w:ascii="Yu Gothic UI Light" w:eastAsia="Yu Gothic UI Light" w:hAnsi="Yu Gothic UI Light" w:cs="Courier New"/>
+          <w:color w:val="222222"/>
+          <w:sz w:val="24"/>
+          <w:szCs w:val="24"/>
+          <w:lang w:eastAsia="en-IN" w:bidi="hi-IN"/>
+        </w:rPr>
+        <w:lastRenderedPageBreak/>
+        <w:t xml:space="preserve">Predict Review </w:t>
+      </w:r>
+      <w:proofErr w:type="gramStart"/>
+      <w:r>
+        <w:rPr>
+          <w:rFonts w:ascii="Yu Gothic UI Light" w:eastAsia="Yu Gothic UI Light" w:hAnsi="Yu Gothic UI Light" w:cs="Courier New"/>
+          <w:color w:val="222222"/>
+          <w:sz w:val="24"/>
+          <w:szCs w:val="24"/>
+          <w:lang w:eastAsia="en-IN" w:bidi="hi-IN"/>
+        </w:rPr>
+        <w:t>Sentiment :</w:t>
+      </w:r>
+      <w:proofErr w:type="gramEnd"/>
+    </w:p>
+    <w:p>
+      <w:pPr>
+        <w:spacing w:after="0"/>
+        <w:ind w:left="1418" w:hanging="1276"/>
+        <w:rPr>
+          <w:rFonts w:ascii="Yu Gothic UI Light" w:eastAsia="Yu Gothic UI Light" w:hAnsi="Yu Gothic UI Light" w:cs="Courier New"/>
+          <w:color w:val="222222"/>
+          <w:sz w:val="24"/>
+          <w:szCs w:val="24"/>
+          <w:lang w:eastAsia="en-IN" w:bidi="hi-IN"/>
+        </w:rPr>
+      </w:pPr>
+      <w:r>
+        <w:rPr>
+          <w:noProof/>
+        </w:rPr>
+        <w:drawing>
+          <wp:inline distT="0" distB="0" distL="0" distR="0" wp14:anchorId="2C81DBC9" wp14:editId="3BD2AF9D">
+            <wp:extent cx="5725160" cy="4580255"/>
+            <wp:effectExtent l="0" t="0" r="8890" b="0"/>
+            <wp:docPr id="23" name="Picture 23"/>
+            <wp:cNvGraphicFramePr>
+              <a:graphicFrameLocks xmlns:a="http://schemas.openxmlformats.org/drawingml/2006/main" noChangeAspect="1"/>
+            </wp:cNvGraphicFramePr>
+            <a:graphic xmlns:a="http://schemas.openxmlformats.org/drawingml/2006/main">
+              <a:graphicData uri="http://schemas.openxmlformats.org/drawingml/2006/picture">
+                <pic:pic xmlns:pic="http://schemas.openxmlformats.org/drawingml/2006/picture">
+                  <pic:nvPicPr>
+                    <pic:cNvPr id="0" name="Picture 13"/>
+                    <pic:cNvPicPr>
+                      <a:picLocks noChangeAspect="1" noChangeArrowheads="1"/>
+                    </pic:cNvPicPr>
+                  </pic:nvPicPr>
+                  <pic:blipFill>
+                    <a:blip r:embed="rId39">
+                      <a:extLst>
+                        <a:ext uri="{28A0092B-C50C-407E-A947-70E740481C1C}">
+                          <a14:useLocalDpi xmlns:a14="http://schemas.microsoft.com/office/drawing/2010/main" val="0"/>
+                        </a:ext>
+                      </a:extLst>
+                    </a:blip>
+                    <a:srcRect/>
+                    <a:stretch>
+                      <a:fillRect/>
+                    </a:stretch>
+                  </pic:blipFill>
+                  <pic:spPr bwMode="auto">
+                    <a:xfrm>
+                      <a:off x="0" y="0"/>
+                      <a:ext cx="5725160" cy="4580255"/>
+                    </a:xfrm>
+                    <a:prstGeom prst="rect">
+                      <a:avLst/>
+                    </a:prstGeom>
+                    <a:noFill/>
+                    <a:ln>
+                      <a:noFill/>
+                    </a:ln>
+                  </pic:spPr>
+                </pic:pic>
+              </a:graphicData>
+            </a:graphic>
+          </wp:inline>
+        </w:drawing>
+      </w:r>
+    </w:p>
+    <w:p>
+      <w:pPr>
+        <w:spacing w:after="0"/>
+        <w:ind w:left="1418" w:hanging="1276"/>
+        <w:rPr>
+          <w:rFonts w:ascii="Yu Gothic UI Light" w:eastAsia="Yu Gothic UI Light" w:hAnsi="Yu Gothic UI Light" w:cs="Courier New"/>
+          <w:color w:val="222222"/>
+          <w:sz w:val="24"/>
+          <w:szCs w:val="24"/>
+          <w:lang w:eastAsia="en-IN" w:bidi="hi-IN"/>
+        </w:rPr>
+      </w:pPr>
+    </w:p>
+    <w:p>
+      <w:pPr>
+        <w:spacing w:after="0"/>
+        <w:ind w:left="1418" w:hanging="1276"/>
+        <w:rPr>
+          <w:rFonts w:ascii="Yu Gothic UI Light" w:eastAsia="Yu Gothic UI Light" w:hAnsi="Yu Gothic UI Light" w:cs="Courier New"/>
+          <w:color w:val="222222"/>
+          <w:sz w:val="24"/>
+          <w:szCs w:val="24"/>
+          <w:lang w:eastAsia="en-IN" w:bidi="hi-IN"/>
+        </w:rPr>
+      </w:pPr>
+    </w:p>
+    <w:p>
+      <w:pPr>
+        <w:spacing w:after="0"/>
+        <w:ind w:left="1418" w:hanging="1276"/>
+        <w:rPr>
+          <w:rFonts w:ascii="Yu Gothic UI Light" w:eastAsia="Yu Gothic UI Light" w:hAnsi="Yu Gothic UI Light" w:cs="Courier New"/>
+          <w:color w:val="222222"/>
+          <w:sz w:val="24"/>
+          <w:szCs w:val="24"/>
+          <w:lang w:eastAsia="en-IN" w:bidi="hi-IN"/>
+        </w:rPr>
+      </w:pPr>
+    </w:p>
+    <w:p>
+      <w:pPr>
+        <w:spacing w:after="0"/>
+        <w:ind w:left="1418" w:hanging="1276"/>
+        <w:rPr>
+          <w:rFonts w:ascii="Yu Gothic UI Light" w:eastAsia="Yu Gothic UI Light" w:hAnsi="Yu Gothic UI Light" w:cs="Courier New"/>
+          <w:color w:val="222222"/>
+          <w:sz w:val="24"/>
+          <w:szCs w:val="24"/>
+          <w:lang w:eastAsia="en-IN" w:bidi="hi-IN"/>
+        </w:rPr>
+      </w:pPr>
+    </w:p>
+    <w:p>
+      <w:pPr>
+        <w:spacing w:after="0"/>
+        <w:ind w:left="1418" w:hanging="1276"/>
+        <w:rPr>
+          <w:rFonts w:ascii="Yu Gothic UI Light" w:eastAsia="Yu Gothic UI Light" w:hAnsi="Yu Gothic UI Light" w:cs="Courier New"/>
+          <w:color w:val="222222"/>
+          <w:sz w:val="24"/>
+          <w:szCs w:val="24"/>
+          <w:lang w:eastAsia="en-IN" w:bidi="hi-IN"/>
+        </w:rPr>
+      </w:pPr>
+    </w:p>
+    <w:p>
+      <w:pPr>
+        <w:spacing w:after="0"/>
+        <w:ind w:left="1418" w:hanging="1276"/>
+        <w:rPr>
+          <w:rFonts w:ascii="Yu Gothic UI Light" w:eastAsia="Yu Gothic UI Light" w:hAnsi="Yu Gothic UI Light" w:cs="Courier New"/>
+          <w:color w:val="222222"/>
+          <w:sz w:val="24"/>
+          <w:szCs w:val="24"/>
+          <w:lang w:eastAsia="en-IN" w:bidi="hi-IN"/>
+        </w:rPr>
+      </w:pPr>
+    </w:p>
+    <w:p>
+      <w:pPr>
+        <w:spacing w:after="0"/>
+        <w:ind w:left="1418" w:hanging="1276"/>
+        <w:rPr>
+          <w:rFonts w:ascii="Yu Gothic UI Light" w:eastAsia="Yu Gothic UI Light" w:hAnsi="Yu Gothic UI Light" w:cs="Courier New"/>
+          <w:color w:val="222222"/>
+          <w:sz w:val="24"/>
+          <w:szCs w:val="24"/>
+          <w:lang w:eastAsia="en-IN" w:bidi="hi-IN"/>
+        </w:rPr>
+      </w:pPr>
+    </w:p>
+    <w:p>
+      <w:pPr>
+        <w:spacing w:after="0"/>
+        <w:ind w:left="1418" w:hanging="1276"/>
+        <w:rPr>
+          <w:rFonts w:ascii="Yu Gothic UI Light" w:eastAsia="Yu Gothic UI Light" w:hAnsi="Yu Gothic UI Light" w:cs="Courier New"/>
+          <w:color w:val="222222"/>
+          <w:sz w:val="24"/>
+          <w:szCs w:val="24"/>
+          <w:lang w:eastAsia="en-IN" w:bidi="hi-IN"/>
+        </w:rPr>
+      </w:pPr>
+    </w:p>
+    <w:p>
+      <w:pPr>
+        <w:spacing w:after="0"/>
+        <w:ind w:left="1418" w:hanging="1276"/>
+        <w:rPr>
+          <w:rFonts w:ascii="Yu Gothic UI Light" w:eastAsia="Yu Gothic UI Light" w:hAnsi="Yu Gothic UI Light" w:cs="Courier New"/>
+          <w:color w:val="222222"/>
+          <w:sz w:val="24"/>
+          <w:szCs w:val="24"/>
+          <w:lang w:eastAsia="en-IN" w:bidi="hi-IN"/>
+        </w:rPr>
+      </w:pPr>
+    </w:p>
+    <w:p>
+      <w:pPr>
+        <w:spacing w:after="0"/>
+        <w:ind w:left="1418" w:hanging="1276"/>
+        <w:rPr>
+          <w:rFonts w:ascii="Yu Gothic UI Light" w:eastAsia="Yu Gothic UI Light" w:hAnsi="Yu Gothic UI Light" w:cs="Courier New"/>
+          <w:color w:val="222222"/>
+          <w:sz w:val="24"/>
+          <w:szCs w:val="24"/>
+          <w:lang w:eastAsia="en-IN" w:bidi="hi-IN"/>
+        </w:rPr>
+      </w:pPr>
+    </w:p>
+    <w:p>
+      <w:pPr>
+        <w:spacing w:after="0"/>
+        <w:ind w:left="1418" w:hanging="1276"/>
+        <w:rPr>
+          <w:rFonts w:ascii="Yu Gothic UI Light" w:eastAsia="Yu Gothic UI Light" w:hAnsi="Yu Gothic UI Light" w:cs="Courier New"/>
+          <w:color w:val="222222"/>
+          <w:sz w:val="24"/>
+          <w:szCs w:val="24"/>
+          <w:lang w:eastAsia="en-IN" w:bidi="hi-IN"/>
+        </w:rPr>
+      </w:pPr>
+    </w:p>
+    <w:p>
+      <w:pPr>
+        <w:spacing w:after="0"/>
+        <w:ind w:left="1418" w:hanging="1276"/>
+        <w:rPr>
+          <w:rFonts w:ascii="Yu Gothic UI Light" w:eastAsia="Yu Gothic UI Light" w:hAnsi="Yu Gothic UI Light" w:cs="Courier New"/>
+          <w:color w:val="222222"/>
+          <w:sz w:val="24"/>
+          <w:szCs w:val="24"/>
+          <w:lang w:eastAsia="en-IN" w:bidi="hi-IN"/>
+        </w:rPr>
+      </w:pPr>
+    </w:p>
+    <w:p>
+      <w:pPr>
+        <w:spacing w:after="0"/>
+        <w:ind w:left="1418" w:hanging="1276"/>
+        <w:rPr>
+          <w:rFonts w:ascii="Yu Gothic UI Light" w:eastAsia="Yu Gothic UI Light" w:hAnsi="Yu Gothic UI Light" w:cs="Courier New"/>
+          <w:color w:val="222222"/>
+          <w:sz w:val="24"/>
+          <w:szCs w:val="24"/>
+          <w:lang w:eastAsia="en-IN" w:bidi="hi-IN"/>
+        </w:rPr>
+      </w:pPr>
+    </w:p>
+    <w:p>
+      <w:pPr>
+        <w:spacing w:after="0"/>
+        <w:ind w:left="1418" w:hanging="1276"/>
+        <w:rPr>
+          <w:rFonts w:ascii="Yu Gothic UI Light" w:eastAsia="Yu Gothic UI Light" w:hAnsi="Yu Gothic UI Light" w:cs="Courier New"/>
+          <w:color w:val="222222"/>
+          <w:sz w:val="24"/>
+          <w:szCs w:val="24"/>
+          <w:lang w:eastAsia="en-IN" w:bidi="hi-IN"/>
+        </w:rPr>
+      </w:pPr>
+    </w:p>
+    <w:p>
+      <w:pPr>
+        <w:spacing w:after="0"/>
+        <w:ind w:left="1418" w:hanging="1276"/>
+        <w:rPr>
+          <w:rFonts w:ascii="Yu Gothic UI Light" w:eastAsia="Yu Gothic UI Light" w:hAnsi="Yu Gothic UI Light" w:cs="Courier New"/>
+          <w:color w:val="222222"/>
+          <w:sz w:val="24"/>
+          <w:szCs w:val="24"/>
+          <w:lang w:eastAsia="en-IN" w:bidi="hi-IN"/>
+        </w:rPr>
+      </w:pPr>
+      <w:bookmarkStart w:id="0" w:name="_GoBack"/>
+      <w:bookmarkEnd w:id="0"/>
+    </w:p>
+    <w:p>
+      <w:pPr>
+        <w:spacing w:after="0"/>
+        <w:ind w:left="1418" w:hanging="1276"/>
+        <w:rPr>
+          <w:rFonts w:ascii="Yu Gothic UI Light" w:eastAsia="Yu Gothic UI Light" w:hAnsi="Yu Gothic UI Light" w:cs="Courier New"/>
+          <w:b/>
+          <w:bCs/>
+          <w:color w:val="222222"/>
+          <w:sz w:val="44"/>
+          <w:szCs w:val="44"/>
+          <w:lang w:eastAsia="en-IN" w:bidi="hi-IN"/>
+        </w:rPr>
+      </w:pPr>
+      <w:r>
+        <w:rPr>
+          <w:rFonts w:ascii="Yu Gothic UI Light" w:eastAsia="Yu Gothic UI Light" w:hAnsi="Yu Gothic UI Light" w:cs="Courier New"/>
+          <w:b/>
+          <w:bCs/>
+          <w:color w:val="222222"/>
+          <w:sz w:val="44"/>
+          <w:szCs w:val="44"/>
+          <w:lang w:eastAsia="en-IN" w:bidi="hi-IN"/>
+        </w:rPr>
+        <w:t xml:space="preserve">Sequence </w:t>
+      </w:r>
+      <w:proofErr w:type="gramStart"/>
+      <w:r>
+        <w:rPr>
+          <w:rFonts w:ascii="Yu Gothic UI Light" w:eastAsia="Yu Gothic UI Light" w:hAnsi="Yu Gothic UI Light" w:cs="Courier New"/>
+          <w:b/>
+          <w:bCs/>
+          <w:color w:val="222222"/>
+          <w:sz w:val="44"/>
+          <w:szCs w:val="44"/>
+          <w:lang w:eastAsia="en-IN" w:bidi="hi-IN"/>
+        </w:rPr>
+        <w:t>Diagram :</w:t>
+      </w:r>
+      <w:proofErr w:type="gramEnd"/>
+      <w:r>
+        <w:rPr>
+          <w:rFonts w:ascii="Yu Gothic UI Light" w:eastAsia="Yu Gothic UI Light" w:hAnsi="Yu Gothic UI Light" w:cs="Courier New"/>
+          <w:b/>
+          <w:bCs/>
+          <w:color w:val="222222"/>
+          <w:sz w:val="44"/>
+          <w:szCs w:val="44"/>
+          <w:lang w:eastAsia="en-IN" w:bidi="hi-IN"/>
+        </w:rPr>
+        <w:t xml:space="preserve"> </w:t>
+      </w:r>
     </w:p>
     <w:sectPr>
       <w:pgSz w:w="11906" w:h="16838"/>
@@ -6650,6 +10189,268 @@
     </w:lvl>
   </w:abstractNum>
   <w:abstractNum w:abstractNumId="3" w15:restartNumberingAfterBreak="0">
+    <w:nsid w:val="45E5388A"/>
+    <w:multiLevelType w:val="hybridMultilevel"/>
+    <w:tmpl w:val="65947B6C"/>
+    <w:lvl w:ilvl="0" w:tplc="40090001">
+      <w:start w:val="1"/>
+      <w:numFmt w:val="bullet"/>
+      <w:lvlText w:val=""/>
+      <w:lvlJc w:val="left"/>
+      <w:pPr>
+        <w:ind w:left="1870" w:hanging="360"/>
+      </w:pPr>
+      <w:rPr>
+        <w:rFonts w:ascii="Symbol" w:hAnsi="Symbol" w:hint="default"/>
+      </w:rPr>
+    </w:lvl>
+    <w:lvl w:ilvl="1" w:tplc="40090003" w:tentative="1">
+      <w:start w:val="1"/>
+      <w:numFmt w:val="bullet"/>
+      <w:lvlText w:val="o"/>
+      <w:lvlJc w:val="left"/>
+      <w:pPr>
+        <w:ind w:left="2590" w:hanging="360"/>
+      </w:pPr>
+      <w:rPr>
+        <w:rFonts w:ascii="Courier New" w:hAnsi="Courier New" w:cs="Courier New" w:hint="default"/>
+      </w:rPr>
+    </w:lvl>
+    <w:lvl w:ilvl="2" w:tplc="40090005" w:tentative="1">
+      <w:start w:val="1"/>
+      <w:numFmt w:val="bullet"/>
+      <w:lvlText w:val=""/>
+      <w:lvlJc w:val="left"/>
+      <w:pPr>
+        <w:ind w:left="3310" w:hanging="360"/>
+      </w:pPr>
+      <w:rPr>
+        <w:rFonts w:ascii="Wingdings" w:hAnsi="Wingdings" w:hint="default"/>
+      </w:rPr>
+    </w:lvl>
+    <w:lvl w:ilvl="3" w:tplc="40090001" w:tentative="1">
+      <w:start w:val="1"/>
+      <w:numFmt w:val="bullet"/>
+      <w:lvlText w:val=""/>
+      <w:lvlJc w:val="left"/>
+      <w:pPr>
+        <w:ind w:left="4030" w:hanging="360"/>
+      </w:pPr>
+      <w:rPr>
+        <w:rFonts w:ascii="Symbol" w:hAnsi="Symbol" w:hint="default"/>
+      </w:rPr>
+    </w:lvl>
+    <w:lvl w:ilvl="4" w:tplc="40090003" w:tentative="1">
+      <w:start w:val="1"/>
+      <w:numFmt w:val="bullet"/>
+      <w:lvlText w:val="o"/>
+      <w:lvlJc w:val="left"/>
+      <w:pPr>
+        <w:ind w:left="4750" w:hanging="360"/>
+      </w:pPr>
+      <w:rPr>
+        <w:rFonts w:ascii="Courier New" w:hAnsi="Courier New" w:cs="Courier New" w:hint="default"/>
+      </w:rPr>
+    </w:lvl>
+    <w:lvl w:ilvl="5" w:tplc="40090005" w:tentative="1">
+      <w:start w:val="1"/>
+      <w:numFmt w:val="bullet"/>
+      <w:lvlText w:val=""/>
+      <w:lvlJc w:val="left"/>
+      <w:pPr>
+        <w:ind w:left="5470" w:hanging="360"/>
+      </w:pPr>
+      <w:rPr>
+        <w:rFonts w:ascii="Wingdings" w:hAnsi="Wingdings" w:hint="default"/>
+      </w:rPr>
+    </w:lvl>
+    <w:lvl w:ilvl="6" w:tplc="40090001" w:tentative="1">
+      <w:start w:val="1"/>
+      <w:numFmt w:val="bullet"/>
+      <w:lvlText w:val=""/>
+      <w:lvlJc w:val="left"/>
+      <w:pPr>
+        <w:ind w:left="6190" w:hanging="360"/>
+      </w:pPr>
+      <w:rPr>
+        <w:rFonts w:ascii="Symbol" w:hAnsi="Symbol" w:hint="default"/>
+      </w:rPr>
+    </w:lvl>
+    <w:lvl w:ilvl="7" w:tplc="40090003" w:tentative="1">
+      <w:start w:val="1"/>
+      <w:numFmt w:val="bullet"/>
+      <w:lvlText w:val="o"/>
+      <w:lvlJc w:val="left"/>
+      <w:pPr>
+        <w:ind w:left="6910" w:hanging="360"/>
+      </w:pPr>
+      <w:rPr>
+        <w:rFonts w:ascii="Courier New" w:hAnsi="Courier New" w:cs="Courier New" w:hint="default"/>
+      </w:rPr>
+    </w:lvl>
+    <w:lvl w:ilvl="8" w:tplc="40090005" w:tentative="1">
+      <w:start w:val="1"/>
+      <w:numFmt w:val="bullet"/>
+      <w:lvlText w:val=""/>
+      <w:lvlJc w:val="left"/>
+      <w:pPr>
+        <w:ind w:left="7630" w:hanging="360"/>
+      </w:pPr>
+      <w:rPr>
+        <w:rFonts w:ascii="Wingdings" w:hAnsi="Wingdings" w:hint="default"/>
+      </w:rPr>
+    </w:lvl>
+  </w:abstractNum>
+  <w:abstractNum w:abstractNumId="4" w15:restartNumberingAfterBreak="0">
+    <w:nsid w:val="469D42C3"/>
+    <w:multiLevelType w:val="multilevel"/>
+    <w:tmpl w:val="F0DE1CCA"/>
+    <w:lvl w:ilvl="0">
+      <w:start w:val="1"/>
+      <w:numFmt w:val="bullet"/>
+      <w:lvlText w:val=""/>
+      <w:lvlJc w:val="left"/>
+      <w:pPr>
+        <w:tabs>
+          <w:tab w:val="num" w:pos="9291"/>
+        </w:tabs>
+        <w:ind w:left="9291" w:hanging="360"/>
+      </w:pPr>
+      <w:rPr>
+        <w:rFonts w:ascii="Symbol" w:hAnsi="Symbol" w:hint="default"/>
+        <w:sz w:val="20"/>
+      </w:rPr>
+    </w:lvl>
+    <w:lvl w:ilvl="1" w:tentative="1">
+      <w:start w:val="1"/>
+      <w:numFmt w:val="bullet"/>
+      <w:lvlText w:val=""/>
+      <w:lvlJc w:val="left"/>
+      <w:pPr>
+        <w:tabs>
+          <w:tab w:val="num" w:pos="10011"/>
+        </w:tabs>
+        <w:ind w:left="10011" w:hanging="360"/>
+      </w:pPr>
+      <w:rPr>
+        <w:rFonts w:ascii="Symbol" w:hAnsi="Symbol" w:hint="default"/>
+        <w:sz w:val="20"/>
+      </w:rPr>
+    </w:lvl>
+    <w:lvl w:ilvl="2" w:tentative="1">
+      <w:start w:val="1"/>
+      <w:numFmt w:val="bullet"/>
+      <w:lvlText w:val=""/>
+      <w:lvlJc w:val="left"/>
+      <w:pPr>
+        <w:tabs>
+          <w:tab w:val="num" w:pos="10731"/>
+        </w:tabs>
+        <w:ind w:left="10731" w:hanging="360"/>
+      </w:pPr>
+      <w:rPr>
+        <w:rFonts w:ascii="Symbol" w:hAnsi="Symbol" w:hint="default"/>
+        <w:sz w:val="20"/>
+      </w:rPr>
+    </w:lvl>
+    <w:lvl w:ilvl="3" w:tentative="1">
+      <w:start w:val="1"/>
+      <w:numFmt w:val="bullet"/>
+      <w:lvlText w:val=""/>
+      <w:lvlJc w:val="left"/>
+      <w:pPr>
+        <w:tabs>
+          <w:tab w:val="num" w:pos="11451"/>
+        </w:tabs>
+        <w:ind w:left="11451" w:hanging="360"/>
+      </w:pPr>
+      <w:rPr>
+        <w:rFonts w:ascii="Symbol" w:hAnsi="Symbol" w:hint="default"/>
+        <w:sz w:val="20"/>
+      </w:rPr>
+    </w:lvl>
+    <w:lvl w:ilvl="4" w:tentative="1">
+      <w:start w:val="1"/>
+      <w:numFmt w:val="bullet"/>
+      <w:lvlText w:val=""/>
+      <w:lvlJc w:val="left"/>
+      <w:pPr>
+        <w:tabs>
+          <w:tab w:val="num" w:pos="12171"/>
+        </w:tabs>
+        <w:ind w:left="12171" w:hanging="360"/>
+      </w:pPr>
+      <w:rPr>
+        <w:rFonts w:ascii="Symbol" w:hAnsi="Symbol" w:hint="default"/>
+        <w:sz w:val="20"/>
+      </w:rPr>
+    </w:lvl>
+    <w:lvl w:ilvl="5" w:tentative="1">
+      <w:start w:val="1"/>
+      <w:numFmt w:val="bullet"/>
+      <w:lvlText w:val=""/>
+      <w:lvlJc w:val="left"/>
+      <w:pPr>
+        <w:tabs>
+          <w:tab w:val="num" w:pos="12891"/>
+        </w:tabs>
+        <w:ind w:left="12891" w:hanging="360"/>
+      </w:pPr>
+      <w:rPr>
+        <w:rFonts w:ascii="Symbol" w:hAnsi="Symbol" w:hint="default"/>
+        <w:sz w:val="20"/>
+      </w:rPr>
+    </w:lvl>
+    <w:lvl w:ilvl="6" w:tentative="1">
+      <w:start w:val="1"/>
+      <w:numFmt w:val="bullet"/>
+      <w:lvlText w:val=""/>
+      <w:lvlJc w:val="left"/>
+      <w:pPr>
+        <w:tabs>
+          <w:tab w:val="num" w:pos="13611"/>
+        </w:tabs>
+        <w:ind w:left="13611" w:hanging="360"/>
+      </w:pPr>
+      <w:rPr>
+        <w:rFonts w:ascii="Symbol" w:hAnsi="Symbol" w:hint="default"/>
+        <w:sz w:val="20"/>
+      </w:rPr>
+    </w:lvl>
+    <w:lvl w:ilvl="7" w:tentative="1">
+      <w:start w:val="1"/>
+      <w:numFmt w:val="bullet"/>
+      <w:lvlText w:val=""/>
+      <w:lvlJc w:val="left"/>
+      <w:pPr>
+        <w:tabs>
+          <w:tab w:val="num" w:pos="14331"/>
+        </w:tabs>
+        <w:ind w:left="14331" w:hanging="360"/>
+      </w:pPr>
+      <w:rPr>
+        <w:rFonts w:ascii="Symbol" w:hAnsi="Symbol" w:hint="default"/>
+        <w:sz w:val="20"/>
+      </w:rPr>
+    </w:lvl>
+    <w:lvl w:ilvl="8" w:tentative="1">
+      <w:start w:val="1"/>
+      <w:numFmt w:val="bullet"/>
+      <w:lvlText w:val=""/>
+      <w:lvlJc w:val="left"/>
+      <w:pPr>
+        <w:tabs>
+          <w:tab w:val="num" w:pos="15051"/>
+        </w:tabs>
+        <w:ind w:left="15051" w:hanging="360"/>
+      </w:pPr>
+      <w:rPr>
+        <w:rFonts w:ascii="Symbol" w:hAnsi="Symbol" w:hint="default"/>
+        <w:sz w:val="20"/>
+      </w:rPr>
+    </w:lvl>
+  </w:abstractNum>
+  <w:abstractNum w:abstractNumId="5" w15:restartNumberingAfterBreak="0">
     <w:nsid w:val="4C760FAA"/>
     <w:multiLevelType w:val="hybridMultilevel"/>
     <w:tmpl w:val="E85CB3D6"/>
@@ -6738,7 +10539,7 @@
       </w:pPr>
     </w:lvl>
   </w:abstractNum>
-  <w:abstractNum w:abstractNumId="4" w15:restartNumberingAfterBreak="0">
+  <w:abstractNum w:abstractNumId="6" w15:restartNumberingAfterBreak="0">
     <w:nsid w:val="5A9010EF"/>
     <w:multiLevelType w:val="multilevel"/>
     <w:tmpl w:val="97CE273C"/>
@@ -6887,7 +10688,7 @@
       </w:rPr>
     </w:lvl>
   </w:abstractNum>
-  <w:abstractNum w:abstractNumId="5" w15:restartNumberingAfterBreak="0">
+  <w:abstractNum w:abstractNumId="7" w15:restartNumberingAfterBreak="0">
     <w:nsid w:val="5C9746B0"/>
     <w:multiLevelType w:val="hybridMultilevel"/>
     <w:tmpl w:val="97AE612A"/>
@@ -7000,7 +10801,7 @@
       </w:rPr>
     </w:lvl>
   </w:abstractNum>
-  <w:abstractNum w:abstractNumId="6" w15:restartNumberingAfterBreak="0">
+  <w:abstractNum w:abstractNumId="8" w15:restartNumberingAfterBreak="0">
     <w:nsid w:val="5E6B0241"/>
     <w:multiLevelType w:val="hybridMultilevel"/>
     <w:tmpl w:val="A0DC8388"/>
@@ -7089,7 +10890,7 @@
       </w:pPr>
     </w:lvl>
   </w:abstractNum>
-  <w:abstractNum w:abstractNumId="7" w15:restartNumberingAfterBreak="0">
+  <w:abstractNum w:abstractNumId="9" w15:restartNumberingAfterBreak="0">
     <w:nsid w:val="682B0748"/>
     <w:multiLevelType w:val="hybridMultilevel"/>
     <w:tmpl w:val="E3A61584"/>
@@ -7178,7 +10979,7 @@
       </w:pPr>
     </w:lvl>
   </w:abstractNum>
-  <w:abstractNum w:abstractNumId="8" w15:restartNumberingAfterBreak="0">
+  <w:abstractNum w:abstractNumId="10" w15:restartNumberingAfterBreak="0">
     <w:nsid w:val="7ECC2934"/>
     <w:multiLevelType w:val="hybridMultilevel"/>
     <w:tmpl w:val="716E1B42"/>
@@ -7277,22 +11078,28 @@
     <w:abstractNumId w:val="2"/>
   </w:num>
   <w:num w:numId="4">
+    <w:abstractNumId w:val="9"/>
+  </w:num>
+  <w:num w:numId="5">
     <w:abstractNumId w:val="7"/>
   </w:num>
-  <w:num w:numId="5">
+  <w:num w:numId="6">
+    <w:abstractNumId w:val="10"/>
+  </w:num>
+  <w:num w:numId="7">
+    <w:abstractNumId w:val="8"/>
+  </w:num>
+  <w:num w:numId="8">
     <w:abstractNumId w:val="5"/>
   </w:num>
-  <w:num w:numId="6">
-    <w:abstractNumId w:val="8"/>
-  </w:num>
-  <w:num w:numId="7">
+  <w:num w:numId="9">
     <w:abstractNumId w:val="6"/>
   </w:num>
-  <w:num w:numId="8">
+  <w:num w:numId="10">
+    <w:abstractNumId w:val="4"/>
+  </w:num>
+  <w:num w:numId="11">
     <w:abstractNumId w:val="3"/>
-  </w:num>
-  <w:num w:numId="9">
-    <w:abstractNumId w:val="4"/>
   </w:num>
 </w:numbering>
 </file>
@@ -7867,6 +11674,17 @@
       <w:szCs w:val="20"/>
     </w:rPr>
   </w:style>
+  <w:style w:type="character" w:styleId="Emphasis">
+    <w:name w:val="Emphasis"/>
+    <w:basedOn w:val="DefaultParagraphFont"/>
+    <w:uiPriority w:val="20"/>
+    <w:qFormat/>
+    <w:rsid w:val="005326FF"/>
+    <w:rPr>
+      <w:i/>
+      <w:iCs/>
+    </w:rPr>
+  </w:style>
 </w:styles>
 </file>
 
@@ -8190,7 +12008,7 @@
 </file>
 
 <file path=customXml/itemProps1.xml><?xml version="1.0" encoding="utf-8"?>
-<ds:datastoreItem xmlns:ds="http://schemas.openxmlformats.org/officeDocument/2006/customXml" ds:itemID="{41F41901-2DE7-4D5E-9861-6B86D28CF743}">
+<ds:datastoreItem xmlns:ds="http://schemas.openxmlformats.org/officeDocument/2006/customXml" ds:itemID="{717B6518-8755-4A9B-B4AD-B7558ED55708}">
   <ds:schemaRefs>
     <ds:schemaRef ds:uri="http://schemas.openxmlformats.org/officeDocument/2006/bibliography"/>
   </ds:schemaRefs>

</xml_diff>